<commit_message>
almost finished chapter 2
</commit_message>
<xml_diff>
--- a/CINT the Space Fleet Hecate2 (未配乐).docx
+++ b/CINT the Space Fleet Hecate2 (未配乐).docx
@@ -20,7 +20,6 @@
           <w:docPartUnique/>
         </w:docPartObj>
       </w:sdtPr>
-      <w:sdtEndPr/>
       <w:sdtContent>
         <w:p>
           <w:pPr>
@@ -53,7 +52,7 @@
           <w:r>
             <w:fldChar w:fldCharType="separate"/>
           </w:r>
-          <w:hyperlink w:anchor="_Toc94022295" w:history="1">
+          <w:hyperlink w:anchor="_Toc94092839" w:history="1">
             <w:r>
               <w:rPr>
                 <w:rStyle w:val="a9"/>
@@ -94,7 +93,7 @@
                 <w:noProof/>
                 <w:webHidden/>
               </w:rPr>
-              <w:instrText xml:space="preserve"> PAGEREF _Toc94022295 \h </w:instrText>
+              <w:instrText xml:space="preserve"> PAGEREF _Toc94092839 \h </w:instrText>
             </w:r>
             <w:r>
               <w:rPr>
@@ -135,7 +134,7 @@
               <w:noProof/>
             </w:rPr>
           </w:pPr>
-          <w:hyperlink w:anchor="_Toc94022296" w:history="1">
+          <w:hyperlink w:anchor="_Toc94092840" w:history="1">
             <w:r>
               <w:rPr>
                 <w:rStyle w:val="a9"/>
@@ -169,7 +168,7 @@
                 <w:noProof/>
                 <w:webHidden/>
               </w:rPr>
-              <w:instrText xml:space="preserve"> PAGEREF _Toc94022296 \h </w:instrText>
+              <w:instrText xml:space="preserve"> PAGEREF _Toc94092840 \h </w:instrText>
             </w:r>
             <w:r>
               <w:rPr>
@@ -210,7 +209,7 @@
               <w:noProof/>
             </w:rPr>
           </w:pPr>
-          <w:hyperlink w:anchor="_Toc94022297" w:history="1">
+          <w:hyperlink w:anchor="_Toc94092841" w:history="1">
             <w:r>
               <w:rPr>
                 <w:rStyle w:val="a9"/>
@@ -237,7 +236,7 @@
                 <w:noProof/>
                 <w:webHidden/>
               </w:rPr>
-              <w:instrText xml:space="preserve"> PAGEREF _Toc94022297 \h </w:instrText>
+              <w:instrText xml:space="preserve"> PAGEREF _Toc94092841 \h </w:instrText>
             </w:r>
             <w:r>
               <w:rPr>
@@ -278,7 +277,7 @@
               <w:noProof/>
             </w:rPr>
           </w:pPr>
-          <w:hyperlink w:anchor="_Toc94022298" w:history="1">
+          <w:hyperlink w:anchor="_Toc94092842" w:history="1">
             <w:r>
               <w:rPr>
                 <w:rStyle w:val="a9"/>
@@ -305,7 +304,7 @@
                 <w:noProof/>
                 <w:webHidden/>
               </w:rPr>
-              <w:instrText xml:space="preserve"> PAGEREF _Toc94022298 \h </w:instrText>
+              <w:instrText xml:space="preserve"> PAGEREF _Toc94092842 \h </w:instrText>
             </w:r>
             <w:r>
               <w:rPr>
@@ -346,7 +345,7 @@
               <w:noProof/>
             </w:rPr>
           </w:pPr>
-          <w:hyperlink w:anchor="_Toc94022299" w:history="1">
+          <w:hyperlink w:anchor="_Toc94092843" w:history="1">
             <w:r>
               <w:rPr>
                 <w:rStyle w:val="a9"/>
@@ -373,7 +372,7 @@
                 <w:noProof/>
                 <w:webHidden/>
               </w:rPr>
-              <w:instrText xml:space="preserve"> PAGEREF _Toc94022299 \h </w:instrText>
+              <w:instrText xml:space="preserve"> PAGEREF _Toc94092843 \h </w:instrText>
             </w:r>
             <w:r>
               <w:rPr>
@@ -414,7 +413,7 @@
               <w:noProof/>
             </w:rPr>
           </w:pPr>
-          <w:hyperlink w:anchor="_Toc94022300" w:history="1">
+          <w:hyperlink w:anchor="_Toc94092844" w:history="1">
             <w:r>
               <w:rPr>
                 <w:rStyle w:val="a9"/>
@@ -441,7 +440,7 @@
                 <w:noProof/>
                 <w:webHidden/>
               </w:rPr>
-              <w:instrText xml:space="preserve"> PAGEREF _Toc94022300 \h </w:instrText>
+              <w:instrText xml:space="preserve"> PAGEREF _Toc94092844 \h </w:instrText>
             </w:r>
             <w:r>
               <w:rPr>
@@ -482,7 +481,7 @@
               <w:noProof/>
             </w:rPr>
           </w:pPr>
-          <w:hyperlink w:anchor="_Toc94022301" w:history="1">
+          <w:hyperlink w:anchor="_Toc94092845" w:history="1">
             <w:r>
               <w:rPr>
                 <w:rStyle w:val="a9"/>
@@ -509,7 +508,7 @@
                 <w:noProof/>
                 <w:webHidden/>
               </w:rPr>
-              <w:instrText xml:space="preserve"> PAGEREF _Toc94022301 \h </w:instrText>
+              <w:instrText xml:space="preserve"> PAGEREF _Toc94092845 \h </w:instrText>
             </w:r>
             <w:r>
               <w:rPr>
@@ -550,7 +549,7 @@
               <w:noProof/>
             </w:rPr>
           </w:pPr>
-          <w:hyperlink w:anchor="_Toc94022302" w:history="1">
+          <w:hyperlink w:anchor="_Toc94092846" w:history="1">
             <w:r>
               <w:rPr>
                 <w:rStyle w:val="a9"/>
@@ -577,7 +576,7 @@
                 <w:noProof/>
                 <w:webHidden/>
               </w:rPr>
-              <w:instrText xml:space="preserve"> PAGEREF _Toc94022302 \h </w:instrText>
+              <w:instrText xml:space="preserve"> PAGEREF _Toc94092846 \h </w:instrText>
             </w:r>
             <w:r>
               <w:rPr>
@@ -618,7 +617,7 @@
               <w:noProof/>
             </w:rPr>
           </w:pPr>
-          <w:hyperlink w:anchor="_Toc94022303" w:history="1">
+          <w:hyperlink w:anchor="_Toc94092847" w:history="1">
             <w:r>
               <w:rPr>
                 <w:rStyle w:val="a9"/>
@@ -645,7 +644,7 @@
                 <w:noProof/>
                 <w:webHidden/>
               </w:rPr>
-              <w:instrText xml:space="preserve"> PAGEREF _Toc94022303 \h </w:instrText>
+              <w:instrText xml:space="preserve"> PAGEREF _Toc94092847 \h </w:instrText>
             </w:r>
             <w:r>
               <w:rPr>
@@ -686,7 +685,7 @@
               <w:noProof/>
             </w:rPr>
           </w:pPr>
-          <w:hyperlink w:anchor="_Toc94022304" w:history="1">
+          <w:hyperlink w:anchor="_Toc94092848" w:history="1">
             <w:r>
               <w:rPr>
                 <w:rStyle w:val="a9"/>
@@ -720,7 +719,7 @@
                 <w:noProof/>
                 <w:webHidden/>
               </w:rPr>
-              <w:instrText xml:space="preserve"> PAGEREF _Toc94022304 \h </w:instrText>
+              <w:instrText xml:space="preserve"> PAGEREF _Toc94092848 \h </w:instrText>
             </w:r>
             <w:r>
               <w:rPr>
@@ -761,7 +760,7 @@
               <w:noProof/>
             </w:rPr>
           </w:pPr>
-          <w:hyperlink w:anchor="_Toc94022305" w:history="1">
+          <w:hyperlink w:anchor="_Toc94092849" w:history="1">
             <w:r>
               <w:rPr>
                 <w:rStyle w:val="a9"/>
@@ -788,7 +787,7 @@
                 <w:noProof/>
                 <w:webHidden/>
               </w:rPr>
-              <w:instrText xml:space="preserve"> PAGEREF _Toc94022305 \h </w:instrText>
+              <w:instrText xml:space="preserve"> PAGEREF _Toc94092849 \h </w:instrText>
             </w:r>
             <w:r>
               <w:rPr>
@@ -829,7 +828,7 @@
               <w:noProof/>
             </w:rPr>
           </w:pPr>
-          <w:hyperlink w:anchor="_Toc94022306" w:history="1">
+          <w:hyperlink w:anchor="_Toc94092850" w:history="1">
             <w:r>
               <w:rPr>
                 <w:rStyle w:val="a9"/>
@@ -863,7 +862,7 @@
                 <w:noProof/>
                 <w:webHidden/>
               </w:rPr>
-              <w:instrText xml:space="preserve"> PAGEREF _Toc94022306 \h </w:instrText>
+              <w:instrText xml:space="preserve"> PAGEREF _Toc94092850 \h </w:instrText>
             </w:r>
             <w:r>
               <w:rPr>
@@ -904,7 +903,7 @@
               <w:noProof/>
             </w:rPr>
           </w:pPr>
-          <w:hyperlink w:anchor="_Toc94022307" w:history="1">
+          <w:hyperlink w:anchor="_Toc94092851" w:history="1">
             <w:r>
               <w:rPr>
                 <w:rStyle w:val="a9"/>
@@ -931,7 +930,7 @@
                 <w:noProof/>
                 <w:webHidden/>
               </w:rPr>
-              <w:instrText xml:space="preserve"> PAGEREF _Toc94022307 \h </w:instrText>
+              <w:instrText xml:space="preserve"> PAGEREF _Toc94092851 \h </w:instrText>
             </w:r>
             <w:r>
               <w:rPr>
@@ -972,7 +971,7 @@
               <w:noProof/>
             </w:rPr>
           </w:pPr>
-          <w:hyperlink w:anchor="_Toc94022308" w:history="1">
+          <w:hyperlink w:anchor="_Toc94092852" w:history="1">
             <w:r>
               <w:rPr>
                 <w:rStyle w:val="a9"/>
@@ -999,7 +998,7 @@
                 <w:noProof/>
                 <w:webHidden/>
               </w:rPr>
-              <w:instrText xml:space="preserve"> PAGEREF _Toc94022308 \h </w:instrText>
+              <w:instrText xml:space="preserve"> PAGEREF _Toc94092852 \h </w:instrText>
             </w:r>
             <w:r>
               <w:rPr>
@@ -1040,7 +1039,7 @@
               <w:noProof/>
             </w:rPr>
           </w:pPr>
-          <w:hyperlink w:anchor="_Toc94022309" w:history="1">
+          <w:hyperlink w:anchor="_Toc94092853" w:history="1">
             <w:r>
               <w:rPr>
                 <w:rStyle w:val="a9"/>
@@ -1067,7 +1066,7 @@
                 <w:noProof/>
                 <w:webHidden/>
               </w:rPr>
-              <w:instrText xml:space="preserve"> PAGEREF _Toc94022309 \h </w:instrText>
+              <w:instrText xml:space="preserve"> PAGEREF _Toc94092853 \h </w:instrText>
             </w:r>
             <w:r>
               <w:rPr>
@@ -1108,7 +1107,7 @@
               <w:noProof/>
             </w:rPr>
           </w:pPr>
-          <w:hyperlink w:anchor="_Toc94022310" w:history="1">
+          <w:hyperlink w:anchor="_Toc94092854" w:history="1">
             <w:r>
               <w:rPr>
                 <w:rStyle w:val="a9"/>
@@ -1135,7 +1134,7 @@
                 <w:noProof/>
                 <w:webHidden/>
               </w:rPr>
-              <w:instrText xml:space="preserve"> PAGEREF _Toc94022310 \h </w:instrText>
+              <w:instrText xml:space="preserve"> PAGEREF _Toc94092854 \h </w:instrText>
             </w:r>
             <w:r>
               <w:rPr>
@@ -1176,7 +1175,7 @@
               <w:noProof/>
             </w:rPr>
           </w:pPr>
-          <w:hyperlink w:anchor="_Toc94022311" w:history="1">
+          <w:hyperlink w:anchor="_Toc94092855" w:history="1">
             <w:r>
               <w:rPr>
                 <w:rStyle w:val="a9"/>
@@ -1203,7 +1202,7 @@
                 <w:noProof/>
                 <w:webHidden/>
               </w:rPr>
-              <w:instrText xml:space="preserve"> PAGEREF _Toc94022311 \h </w:instrText>
+              <w:instrText xml:space="preserve"> PAGEREF _Toc94092855 \h </w:instrText>
             </w:r>
             <w:r>
               <w:rPr>
@@ -1244,7 +1243,7 @@
               <w:noProof/>
             </w:rPr>
           </w:pPr>
-          <w:hyperlink w:anchor="_Toc94022312" w:history="1">
+          <w:hyperlink w:anchor="_Toc94092856" w:history="1">
             <w:r>
               <w:rPr>
                 <w:rStyle w:val="a9"/>
@@ -1271,7 +1270,7 @@
                 <w:noProof/>
                 <w:webHidden/>
               </w:rPr>
-              <w:instrText xml:space="preserve"> PAGEREF _Toc94022312 \h </w:instrText>
+              <w:instrText xml:space="preserve"> PAGEREF _Toc94092856 \h </w:instrText>
             </w:r>
             <w:r>
               <w:rPr>
@@ -1312,7 +1311,7 @@
               <w:noProof/>
             </w:rPr>
           </w:pPr>
-          <w:hyperlink w:anchor="_Toc94022313" w:history="1">
+          <w:hyperlink w:anchor="_Toc94092857" w:history="1">
             <w:r>
               <w:rPr>
                 <w:rStyle w:val="a9"/>
@@ -1339,7 +1338,7 @@
                 <w:noProof/>
                 <w:webHidden/>
               </w:rPr>
-              <w:instrText xml:space="preserve"> PAGEREF _Toc94022313 \h </w:instrText>
+              <w:instrText xml:space="preserve"> PAGEREF _Toc94092857 \h </w:instrText>
             </w:r>
             <w:r>
               <w:rPr>
@@ -1359,7 +1358,7 @@
                 <w:noProof/>
                 <w:webHidden/>
               </w:rPr>
-              <w:t>44</w:t>
+              <w:t>45</w:t>
             </w:r>
             <w:r>
               <w:rPr>
@@ -1380,13 +1379,27 @@
               <w:noProof/>
             </w:rPr>
           </w:pPr>
-          <w:hyperlink w:anchor="_Toc94022314" w:history="1">
+          <w:hyperlink w:anchor="_Toc94092858" w:history="1">
             <w:r>
               <w:rPr>
                 <w:rStyle w:val="a9"/>
                 <w:noProof/>
               </w:rPr>
-              <w:t>Afterword:</w:t>
+              <w:t>After</w:t>
+            </w:r>
+            <w:r>
+              <w:rPr>
+                <w:rStyle w:val="a9"/>
+                <w:noProof/>
+              </w:rPr>
+              <w:t>w</w:t>
+            </w:r>
+            <w:r>
+              <w:rPr>
+                <w:rStyle w:val="a9"/>
+                <w:noProof/>
+              </w:rPr>
+              <w:t>ord:</w:t>
             </w:r>
             <w:r>
               <w:rPr>
@@ -1407,7 +1420,7 @@
                 <w:noProof/>
                 <w:webHidden/>
               </w:rPr>
-              <w:instrText xml:space="preserve"> PAGEREF _Toc94022314 \h </w:instrText>
+              <w:instrText xml:space="preserve"> PAGEREF _Toc94092858 \h </w:instrText>
             </w:r>
             <w:r>
               <w:rPr>
@@ -1427,7 +1440,7 @@
                 <w:noProof/>
                 <w:webHidden/>
               </w:rPr>
-              <w:t>44</w:t>
+              <w:t>46</w:t>
             </w:r>
             <w:r>
               <w:rPr>
@@ -1485,7 +1498,7 @@
           <w:sz w:val="21"/>
         </w:rPr>
       </w:pPr>
-      <w:bookmarkStart w:id="0" w:name="_Toc94022295"/>
+      <w:bookmarkStart w:id="0" w:name="_Toc94092839"/>
       <w:r>
         <w:rPr>
           <w:rFonts w:hint="eastAsia"/>
@@ -1577,7 +1590,7 @@
       <w:pPr>
         <w:pStyle w:val="2"/>
       </w:pPr>
-      <w:bookmarkStart w:id="1" w:name="_Toc94022296"/>
+      <w:bookmarkStart w:id="1" w:name="_Toc94092840"/>
       <w:r>
         <w:rPr>
           <w:rFonts w:hint="eastAsia"/>
@@ -1812,7 +1825,7 @@
       <w:pPr>
         <w:pStyle w:val="2"/>
       </w:pPr>
-      <w:bookmarkStart w:id="2" w:name="_Toc94022297"/>
+      <w:bookmarkStart w:id="2" w:name="_Toc94092841"/>
       <w:r>
         <w:rPr>
           <w:rFonts w:hint="eastAsia"/>
@@ -3977,7 +3990,7 @@
       <w:pPr>
         <w:pStyle w:val="2"/>
       </w:pPr>
-      <w:bookmarkStart w:id="3" w:name="_Toc94022298"/>
+      <w:bookmarkStart w:id="3" w:name="_Toc94092842"/>
       <w:r>
         <w:rPr>
           <w:rFonts w:hint="eastAsia"/>
@@ -7196,7 +7209,7 @@
       <w:pPr>
         <w:pStyle w:val="2"/>
       </w:pPr>
-      <w:bookmarkStart w:id="4" w:name="_Toc94022299"/>
+      <w:bookmarkStart w:id="4" w:name="_Toc94092843"/>
       <w:r>
         <w:rPr>
           <w:rFonts w:hint="eastAsia"/>
@@ -9662,7 +9675,7 @@
       <w:pPr>
         <w:pStyle w:val="2"/>
       </w:pPr>
-      <w:bookmarkStart w:id="5" w:name="_Toc94022300"/>
+      <w:bookmarkStart w:id="5" w:name="_Toc94092844"/>
       <w:r>
         <w:rPr>
           <w:rFonts w:hint="eastAsia"/>
@@ -14880,7 +14893,7 @@
       <w:pPr>
         <w:pStyle w:val="2"/>
       </w:pPr>
-      <w:bookmarkStart w:id="6" w:name="_Toc94022301"/>
+      <w:bookmarkStart w:id="6" w:name="_Toc94092845"/>
       <w:r>
         <w:rPr>
           <w:rFonts w:hint="eastAsia"/>
@@ -19558,7 +19571,7 @@
       <w:pPr>
         <w:pStyle w:val="2"/>
       </w:pPr>
-      <w:bookmarkStart w:id="7" w:name="_Toc94022302"/>
+      <w:bookmarkStart w:id="7" w:name="_Toc94092846"/>
       <w:r>
         <w:rPr>
           <w:rFonts w:hint="eastAsia"/>
@@ -24807,7 +24820,7 @@
       <w:pPr>
         <w:pStyle w:val="2"/>
       </w:pPr>
-      <w:bookmarkStart w:id="8" w:name="_Toc94022303"/>
+      <w:bookmarkStart w:id="8" w:name="_Toc94092847"/>
       <w:r>
         <w:rPr>
           <w:rFonts w:hint="eastAsia"/>
@@ -25380,7 +25393,7 @@
       <w:pPr>
         <w:pStyle w:val="2"/>
       </w:pPr>
-      <w:bookmarkStart w:id="9" w:name="_Toc94022304"/>
+      <w:bookmarkStart w:id="9" w:name="_Toc94092848"/>
       <w:r>
         <w:rPr>
           <w:rFonts w:hint="eastAsia"/>
@@ -25691,7 +25704,7 @@
           <w:sz w:val="21"/>
         </w:rPr>
       </w:pPr>
-      <w:bookmarkStart w:id="10" w:name="_Toc94022305"/>
+      <w:bookmarkStart w:id="10" w:name="_Toc94092849"/>
       <w:r>
         <w:rPr>
           <w:rFonts w:hint="eastAsia"/>
@@ -25770,7 +25783,7 @@
       <w:pPr>
         <w:pStyle w:val="2"/>
       </w:pPr>
-      <w:bookmarkStart w:id="11" w:name="_Toc94022306"/>
+      <w:bookmarkStart w:id="11" w:name="_Toc94092850"/>
       <w:r>
         <w:rPr>
           <w:rFonts w:hint="eastAsia"/>
@@ -26548,7 +26561,7 @@
       <w:pPr>
         <w:pStyle w:val="2"/>
       </w:pPr>
-      <w:bookmarkStart w:id="12" w:name="_Toc94022307"/>
+      <w:bookmarkStart w:id="12" w:name="_Toc94092851"/>
       <w:r>
         <w:rPr>
           <w:rFonts w:hint="eastAsia"/>
@@ -30773,7 +30786,7 @@
       <w:pPr>
         <w:pStyle w:val="2"/>
       </w:pPr>
-      <w:bookmarkStart w:id="15" w:name="_Toc94022308"/>
+      <w:bookmarkStart w:id="15" w:name="_Toc94092852"/>
       <w:r>
         <w:rPr>
           <w:rFonts w:hint="eastAsia"/>
@@ -34725,7 +34738,7 @@
       <w:pPr>
         <w:pStyle w:val="2"/>
       </w:pPr>
-      <w:bookmarkStart w:id="16" w:name="_Toc94022309"/>
+      <w:bookmarkStart w:id="16" w:name="_Toc94092853"/>
       <w:r>
         <w:t>3</w:t>
       </w:r>
@@ -40435,14 +40448,14 @@
         <w:rPr>
           <w:rFonts w:ascii="华文中宋" w:eastAsia="华文中宋" w:hAnsi="华文中宋" w:hint="eastAsia"/>
         </w:rPr>
-        <w:t>诺</w:t>
+        <w:t>诺夫</w:t>
       </w:r>
       <w:proofErr w:type="gramEnd"/>
       <w:r>
         <w:rPr>
           <w:rFonts w:ascii="华文中宋" w:eastAsia="华文中宋" w:hAnsi="华文中宋" w:hint="eastAsia"/>
         </w:rPr>
-        <w:t>夫特</w:t>
+        <w:t>特</w:t>
       </w:r>
       <w:r>
         <w:rPr>
@@ -40673,7 +40686,7 @@
       <w:pPr>
         <w:pStyle w:val="2"/>
       </w:pPr>
-      <w:bookmarkStart w:id="17" w:name="_Toc94022310"/>
+      <w:bookmarkStart w:id="17" w:name="_Toc94092854"/>
       <w:r>
         <w:t>4</w:t>
       </w:r>
@@ -40757,14 +40770,14 @@
         <w:rPr>
           <w:rFonts w:ascii="华文中宋" w:eastAsia="华文中宋" w:hAnsi="华文中宋" w:hint="eastAsia"/>
         </w:rPr>
-        <w:t>护翼军以</w:t>
+        <w:t>护翼军以来</w:t>
       </w:r>
       <w:proofErr w:type="gramEnd"/>
       <w:r>
         <w:rPr>
           <w:rFonts w:ascii="华文中宋" w:eastAsia="华文中宋" w:hAnsi="华文中宋" w:hint="eastAsia"/>
         </w:rPr>
-        <w:t>来最混乱的一天</w:t>
+        <w:t>最混乱的一天</w:t>
       </w:r>
       <w:r>
         <w:rPr>
@@ -40849,15 +40862,9 @@
         <w:rPr>
           <w:rFonts w:ascii="华文中宋" w:eastAsia="华文中宋" w:hAnsi="华文中宋" w:hint="eastAsia"/>
         </w:rPr>
-        <w:t>莉</w:t>
+        <w:t>莉莉娅</w:t>
       </w:r>
       <w:proofErr w:type="gramEnd"/>
-      <w:r>
-        <w:rPr>
-          <w:rFonts w:ascii="华文中宋" w:eastAsia="华文中宋" w:hAnsi="华文中宋" w:hint="eastAsia"/>
-        </w:rPr>
-        <w:t>莉娅</w:t>
-      </w:r>
       <w:r>
         <w:rPr>
           <w:rFonts w:ascii="华文中宋" w:eastAsia="华文中宋" w:hAnsi="华文中宋" w:hint="eastAsia"/>
@@ -48039,7 +48046,7 @@
       <w:pPr>
         <w:pStyle w:val="2"/>
       </w:pPr>
-      <w:bookmarkStart w:id="18" w:name="_Toc94022311"/>
+      <w:bookmarkStart w:id="18" w:name="_Toc94092855"/>
       <w:r>
         <w:t>5</w:t>
       </w:r>
@@ -49771,7 +49778,7 @@
       <w:pPr>
         <w:pStyle w:val="2"/>
       </w:pPr>
-      <w:bookmarkStart w:id="19" w:name="_Toc94022312"/>
+      <w:bookmarkStart w:id="19" w:name="_Toc94092856"/>
       <w:r>
         <w:t>6</w:t>
       </w:r>
@@ -53279,14 +53286,14 @@
         <w:rPr>
           <w:rFonts w:ascii="华文中宋" w:eastAsia="华文中宋" w:hAnsi="华文中宋" w:hint="eastAsia"/>
         </w:rPr>
-        <w:t>玛尔</w:t>
+        <w:t>玛尔歌</w:t>
       </w:r>
       <w:proofErr w:type="gramEnd"/>
       <w:r>
         <w:rPr>
           <w:rFonts w:ascii="华文中宋" w:eastAsia="华文中宋" w:hAnsi="华文中宋" w:hint="eastAsia"/>
         </w:rPr>
-        <w:t>歌就跑。</w:t>
+        <w:t>就跑。</w:t>
       </w:r>
     </w:p>
     <w:p>
@@ -54855,7 +54862,7 @@
       <w:pPr>
         <w:pStyle w:val="2"/>
       </w:pPr>
-      <w:bookmarkStart w:id="20" w:name="_Toc94022313"/>
+      <w:bookmarkStart w:id="20" w:name="_Toc94092857"/>
       <w:r>
         <w:lastRenderedPageBreak/>
         <w:t>True Ending:</w:t>
@@ -54914,14 +54921,14 @@
         <w:rPr>
           <w:rFonts w:ascii="华文中宋" w:eastAsia="华文中宋" w:hAnsi="华文中宋" w:hint="eastAsia"/>
         </w:rPr>
-        <w:t>莉</w:t>
+        <w:t>莉莉娅</w:t>
       </w:r>
       <w:proofErr w:type="gramEnd"/>
       <w:r>
         <w:rPr>
           <w:rFonts w:ascii="华文中宋" w:eastAsia="华文中宋" w:hAnsi="华文中宋" w:hint="eastAsia"/>
         </w:rPr>
-        <w:t>莉娅对</w:t>
+        <w:t>对</w:t>
       </w:r>
       <w:r>
         <w:rPr>
@@ -55100,14 +55107,14 @@
         <w:rPr>
           <w:rFonts w:ascii="华文中宋" w:eastAsia="华文中宋" w:hAnsi="华文中宋" w:hint="eastAsia"/>
         </w:rPr>
-        <w:t>莉</w:t>
+        <w:t>莉莉娅</w:t>
       </w:r>
       <w:proofErr w:type="gramEnd"/>
       <w:r>
         <w:rPr>
           <w:rFonts w:ascii="华文中宋" w:eastAsia="华文中宋" w:hAnsi="华文中宋" w:hint="eastAsia"/>
         </w:rPr>
-        <w:t>莉娅深深地鞠躬。</w:t>
+        <w:t>深深地鞠躬。</w:t>
       </w:r>
       <w:r>
         <w:rPr>
@@ -55170,7 +55177,14 @@
           <w:rFonts w:ascii="华文中宋" w:eastAsia="华文中宋" w:hAnsi="华文中宋" w:hint="eastAsia"/>
           <w:color w:val="FF0000"/>
         </w:rPr>
-        <w:t>莉</w:t>
+        <w:t>莉莉娅君</w:t>
+      </w:r>
+      <w:r>
+        <w:rPr>
+          <w:rFonts w:ascii="华文中宋" w:eastAsia="华文中宋" w:hAnsi="华文中宋" w:hint="eastAsia"/>
+          <w:color w:val="FF0000"/>
+        </w:rPr>
+        <w:t>完全</w:t>
       </w:r>
       <w:proofErr w:type="gramEnd"/>
       <w:r>
@@ -55178,47 +55192,25 @@
           <w:rFonts w:ascii="华文中宋" w:eastAsia="华文中宋" w:hAnsi="华文中宋" w:hint="eastAsia"/>
           <w:color w:val="FF0000"/>
         </w:rPr>
-        <w:t>莉</w:t>
+        <w:t>没必要背。</w:t>
+      </w:r>
+      <w:r>
+        <w:rPr>
+          <w:rFonts w:ascii="华文中宋" w:eastAsia="华文中宋" w:hAnsi="华文中宋" w:hint="eastAsia"/>
+        </w:rPr>
+        <w:t>”诺夫</w:t>
       </w:r>
       <w:proofErr w:type="gramStart"/>
       <w:r>
         <w:rPr>
           <w:rFonts w:ascii="华文中宋" w:eastAsia="华文中宋" w:hAnsi="华文中宋" w:hint="eastAsia"/>
-          <w:color w:val="FF0000"/>
-        </w:rPr>
-        <w:t>娅君</w:t>
-      </w:r>
-      <w:r>
-        <w:rPr>
-          <w:rFonts w:ascii="华文中宋" w:eastAsia="华文中宋" w:hAnsi="华文中宋" w:hint="eastAsia"/>
-          <w:color w:val="FF0000"/>
-        </w:rPr>
-        <w:t>完</w:t>
+        </w:rPr>
+        <w:t>特</w:t>
       </w:r>
       <w:proofErr w:type="gramEnd"/>
       <w:r>
         <w:rPr>
           <w:rFonts w:ascii="华文中宋" w:eastAsia="华文中宋" w:hAnsi="华文中宋" w:hint="eastAsia"/>
-          <w:color w:val="FF0000"/>
-        </w:rPr>
-        <w:t>全</w:t>
-      </w:r>
-      <w:r>
-        <w:rPr>
-          <w:rFonts w:ascii="华文中宋" w:eastAsia="华文中宋" w:hAnsi="华文中宋" w:hint="eastAsia"/>
-          <w:color w:val="FF0000"/>
-        </w:rPr>
-        <w:t>没必要背。</w:t>
-      </w:r>
-      <w:r>
-        <w:rPr>
-          <w:rFonts w:ascii="华文中宋" w:eastAsia="华文中宋" w:hAnsi="华文中宋" w:hint="eastAsia"/>
-        </w:rPr>
-        <w:t>”诺夫特</w:t>
-      </w:r>
-      <w:r>
-        <w:rPr>
-          <w:rFonts w:ascii="华文中宋" w:eastAsia="华文中宋" w:hAnsi="华文中宋" w:hint="eastAsia"/>
         </w:rPr>
         <w:t>左手给</w:t>
       </w:r>
@@ -55229,13 +55221,13 @@
         </w:rPr>
         <w:t>兰朵露可喂</w:t>
       </w:r>
+      <w:r>
+        <w:rPr>
+          <w:rFonts w:ascii="华文中宋" w:eastAsia="华文中宋" w:hAnsi="华文中宋" w:hint="eastAsia"/>
+        </w:rPr>
+        <w:t>出</w:t>
+      </w:r>
       <w:proofErr w:type="gramEnd"/>
-      <w:r>
-        <w:rPr>
-          <w:rFonts w:ascii="华文中宋" w:eastAsia="华文中宋" w:hAnsi="华文中宋" w:hint="eastAsia"/>
-        </w:rPr>
-        <w:t>出</w:t>
-      </w:r>
       <w:r>
         <w:rPr>
           <w:rFonts w:ascii="华文中宋" w:eastAsia="华文中宋" w:hAnsi="华文中宋" w:hint="eastAsia"/>
@@ -55469,99 +55461,389 @@
           <w:rFonts w:ascii="华文中宋" w:eastAsia="华文中宋" w:hAnsi="华文中宋" w:hint="eastAsia"/>
           <w:b/>
         </w:rPr>
+        <w:t>莉莉娅</w:t>
+      </w:r>
+      <w:proofErr w:type="gramEnd"/>
+      <w:r>
+        <w:rPr>
+          <w:rFonts w:ascii="华文中宋" w:eastAsia="华文中宋" w:hAnsi="华文中宋" w:hint="eastAsia"/>
+          <w:b/>
+        </w:rPr>
+        <w:t>汇总的报告书</w:t>
+      </w:r>
+      <w:r>
+        <w:rPr>
+          <w:rFonts w:ascii="华文中宋" w:eastAsia="华文中宋" w:hAnsi="华文中宋" w:hint="eastAsia"/>
+          <w:b/>
+        </w:rPr>
+        <w:t>莫名地点燃了我的恐惧</w:t>
+      </w:r>
+      <w:r>
+        <w:rPr>
+          <w:rFonts w:ascii="华文中宋" w:eastAsia="华文中宋" w:hAnsi="华文中宋" w:hint="eastAsia"/>
+          <w:b/>
+        </w:rPr>
+        <w:t>。</w:t>
+      </w:r>
+      <w:r>
+        <w:rPr>
+          <w:rFonts w:ascii="华文中宋" w:eastAsia="华文中宋" w:hAnsi="华文中宋" w:hint="eastAsia"/>
+          <w:b/>
+        </w:rPr>
+        <w:t>我</w:t>
+      </w:r>
+      <w:r>
+        <w:rPr>
+          <w:rFonts w:ascii="华文中宋" w:eastAsia="华文中宋" w:hAnsi="华文中宋" w:hint="eastAsia"/>
+          <w:b/>
+        </w:rPr>
+        <w:t>今天一整天都在</w:t>
+      </w:r>
+      <w:r>
+        <w:rPr>
+          <w:rFonts w:ascii="华文中宋" w:eastAsia="华文中宋" w:hAnsi="华文中宋" w:hint="eastAsia"/>
+          <w:b/>
+        </w:rPr>
+        <w:t>害怕突然失去你们。</w:t>
+      </w:r>
+      <w:r>
+        <w:rPr>
+          <w:rFonts w:ascii="华文中宋" w:eastAsia="华文中宋" w:hAnsi="华文中宋" w:hint="eastAsia"/>
+          <w:b/>
+        </w:rPr>
+        <w:t>甚至我自己也更惧怕死亡了。</w:t>
+      </w:r>
+      <w:r>
+        <w:rPr>
+          <w:rFonts w:ascii="华文中宋" w:eastAsia="华文中宋" w:hAnsi="华文中宋" w:hint="eastAsia"/>
+        </w:rPr>
+        <w:t>”威廉</w:t>
+      </w:r>
+      <w:r>
+        <w:rPr>
+          <w:rFonts w:ascii="华文中宋" w:eastAsia="华文中宋" w:hAnsi="华文中宋" w:hint="eastAsia"/>
+        </w:rPr>
+        <w:t>也</w:t>
+      </w:r>
+      <w:r>
+        <w:rPr>
+          <w:rFonts w:ascii="华文中宋" w:eastAsia="华文中宋" w:hAnsi="华文中宋" w:hint="eastAsia"/>
+        </w:rPr>
+        <w:t>枕着</w:t>
+      </w:r>
+      <w:r>
+        <w:rPr>
+          <w:rFonts w:ascii="华文中宋" w:eastAsia="华文中宋" w:hAnsi="华文中宋" w:hint="eastAsia"/>
+        </w:rPr>
+        <w:t>白枕头，</w:t>
+      </w:r>
+      <w:r>
+        <w:rPr>
+          <w:rFonts w:ascii="华文中宋" w:eastAsia="华文中宋" w:hAnsi="华文中宋" w:hint="eastAsia"/>
+        </w:rPr>
+        <w:t>在屏幕里</w:t>
+      </w:r>
+      <w:r>
+        <w:rPr>
+          <w:rFonts w:ascii="华文中宋" w:eastAsia="华文中宋" w:hAnsi="华文中宋" w:hint="eastAsia"/>
+        </w:rPr>
+        <w:t>用手臂压着眼睛</w:t>
+      </w:r>
+      <w:r>
+        <w:rPr>
+          <w:rFonts w:ascii="华文中宋" w:eastAsia="华文中宋" w:hAnsi="华文中宋" w:hint="eastAsia"/>
+        </w:rPr>
+        <w:t>说</w:t>
+      </w:r>
+      <w:r>
+        <w:rPr>
+          <w:rFonts w:ascii="华文中宋" w:eastAsia="华文中宋" w:hAnsi="华文中宋" w:hint="eastAsia"/>
+        </w:rPr>
+        <w:t>，</w:t>
+      </w:r>
+    </w:p>
+    <w:p>
+      <w:pPr>
+        <w:ind w:firstLine="420"/>
+        <w:rPr>
+          <w:rFonts w:ascii="华文中宋" w:eastAsia="华文中宋" w:hAnsi="华文中宋"/>
+        </w:rPr>
+      </w:pPr>
+      <w:r>
+        <w:rPr>
+          <w:rFonts w:ascii="华文中宋" w:eastAsia="华文中宋" w:hAnsi="华文中宋" w:hint="eastAsia"/>
+        </w:rPr>
+        <w:t>“</w:t>
+      </w:r>
+      <w:r>
+        <w:rPr>
+          <w:rFonts w:ascii="华文中宋" w:eastAsia="华文中宋" w:hAnsi="华文中宋" w:hint="eastAsia"/>
+          <w:b/>
+        </w:rPr>
+        <w:t>我</w:t>
+      </w:r>
+      <w:r>
+        <w:rPr>
+          <w:rFonts w:ascii="华文中宋" w:eastAsia="华文中宋" w:hAnsi="华文中宋" w:hint="eastAsia"/>
+          <w:b/>
+        </w:rPr>
+        <w:t>什么都</w:t>
+      </w:r>
+      <w:r>
+        <w:rPr>
+          <w:rFonts w:ascii="华文中宋" w:eastAsia="华文中宋" w:hAnsi="华文中宋" w:hint="eastAsia"/>
+          <w:b/>
+        </w:rPr>
+        <w:t>做不了</w:t>
+      </w:r>
+      <w:r>
+        <w:rPr>
+          <w:rFonts w:ascii="华文中宋" w:eastAsia="华文中宋" w:hAnsi="华文中宋" w:hint="eastAsia"/>
+          <w:b/>
+        </w:rPr>
+        <w:t>，</w:t>
+      </w:r>
+      <w:r>
+        <w:rPr>
+          <w:rFonts w:ascii="华文中宋" w:eastAsia="华文中宋" w:hAnsi="华文中宋" w:hint="eastAsia"/>
+          <w:b/>
+        </w:rPr>
+        <w:t>活得</w:t>
+      </w:r>
+      <w:r>
+        <w:rPr>
+          <w:rFonts w:ascii="华文中宋" w:eastAsia="华文中宋" w:hAnsi="华文中宋" w:hint="eastAsia"/>
+          <w:b/>
+        </w:rPr>
+        <w:t>无所适从。</w:t>
+      </w:r>
+      <w:r>
+        <w:rPr>
+          <w:rFonts w:ascii="华文中宋" w:eastAsia="华文中宋" w:hAnsi="华文中宋" w:hint="eastAsia"/>
+          <w:b/>
+        </w:rPr>
+        <w:t>所以</w:t>
+      </w:r>
+      <w:proofErr w:type="gramStart"/>
+      <w:r>
+        <w:rPr>
+          <w:rFonts w:ascii="华文中宋" w:eastAsia="华文中宋" w:hAnsi="华文中宋" w:hint="eastAsia"/>
+          <w:b/>
+        </w:rPr>
+        <w:t>莉莉娅</w:t>
+      </w:r>
+      <w:proofErr w:type="gramEnd"/>
+      <w:r>
+        <w:rPr>
+          <w:rFonts w:ascii="华文中宋" w:eastAsia="华文中宋" w:hAnsi="华文中宋" w:hint="eastAsia"/>
+          <w:b/>
+        </w:rPr>
+        <w:t>现在</w:t>
+      </w:r>
+      <w:r>
+        <w:rPr>
+          <w:rFonts w:ascii="华文中宋" w:eastAsia="华文中宋" w:hAnsi="华文中宋" w:hint="eastAsia"/>
+          <w:b/>
+        </w:rPr>
+        <w:t>就不要白白增添我们的恐惧了。</w:t>
+      </w:r>
+      <w:r>
+        <w:rPr>
+          <w:rFonts w:ascii="华文中宋" w:eastAsia="华文中宋" w:hAnsi="华文中宋" w:hint="eastAsia"/>
+        </w:rPr>
+        <w:t>”</w:t>
+      </w:r>
+    </w:p>
+    <w:p>
+      <w:pPr>
+        <w:ind w:firstLine="420"/>
+        <w:rPr>
+          <w:rFonts w:ascii="华文中宋" w:eastAsia="华文中宋" w:hAnsi="华文中宋"/>
+        </w:rPr>
+      </w:pPr>
+      <w:r>
+        <w:rPr>
+          <w:rFonts w:ascii="华文中宋" w:eastAsia="华文中宋" w:hAnsi="华文中宋" w:hint="eastAsia"/>
+        </w:rPr>
+        <w:t>“</w:t>
+      </w:r>
+      <w:r>
+        <w:rPr>
+          <w:rFonts w:ascii="华文中宋" w:eastAsia="华文中宋" w:hAnsi="华文中宋" w:hint="eastAsia"/>
+          <w:b/>
+          <w:color w:val="548DD4" w:themeColor="text2" w:themeTint="99"/>
+        </w:rPr>
+        <w:t>没事的，威廉，没事的。</w:t>
+      </w:r>
+      <w:r>
+        <w:rPr>
+          <w:rFonts w:ascii="华文中宋" w:eastAsia="华文中宋" w:hAnsi="华文中宋" w:hint="eastAsia"/>
+        </w:rPr>
+        <w:t>”</w:t>
+      </w:r>
+      <w:proofErr w:type="gramStart"/>
+      <w:r>
+        <w:rPr>
+          <w:rFonts w:ascii="华文中宋" w:eastAsia="华文中宋" w:hAnsi="华文中宋" w:hint="eastAsia"/>
+        </w:rPr>
+        <w:t>珂</w:t>
+      </w:r>
+      <w:proofErr w:type="gramEnd"/>
+      <w:r>
+        <w:rPr>
+          <w:rFonts w:ascii="华文中宋" w:eastAsia="华文中宋" w:hAnsi="华文中宋" w:hint="eastAsia"/>
+        </w:rPr>
+        <w:t>朵</w:t>
+      </w:r>
+      <w:proofErr w:type="gramStart"/>
+      <w:r>
+        <w:rPr>
+          <w:rFonts w:ascii="华文中宋" w:eastAsia="华文中宋" w:hAnsi="华文中宋" w:hint="eastAsia"/>
+        </w:rPr>
         <w:t>莉</w:t>
       </w:r>
       <w:proofErr w:type="gramEnd"/>
       <w:r>
         <w:rPr>
           <w:rFonts w:ascii="华文中宋" w:eastAsia="华文中宋" w:hAnsi="华文中宋" w:hint="eastAsia"/>
-          <w:b/>
-        </w:rPr>
-        <w:t>莉娅汇总的报告书</w:t>
-      </w:r>
-      <w:r>
-        <w:rPr>
-          <w:rFonts w:ascii="华文中宋" w:eastAsia="华文中宋" w:hAnsi="华文中宋" w:hint="eastAsia"/>
-          <w:b/>
-        </w:rPr>
-        <w:t>莫名地点燃了我的恐惧</w:t>
-      </w:r>
-      <w:r>
-        <w:rPr>
-          <w:rFonts w:ascii="华文中宋" w:eastAsia="华文中宋" w:hAnsi="华文中宋" w:hint="eastAsia"/>
-          <w:b/>
-        </w:rPr>
-        <w:t>。</w:t>
-      </w:r>
-      <w:r>
-        <w:rPr>
-          <w:rFonts w:ascii="华文中宋" w:eastAsia="华文中宋" w:hAnsi="华文中宋" w:hint="eastAsia"/>
-          <w:b/>
-        </w:rPr>
-        <w:t>我</w:t>
-      </w:r>
-      <w:r>
-        <w:rPr>
-          <w:rFonts w:ascii="华文中宋" w:eastAsia="华文中宋" w:hAnsi="华文中宋" w:hint="eastAsia"/>
-          <w:b/>
-        </w:rPr>
-        <w:t>今天一整天都在</w:t>
-      </w:r>
-      <w:r>
-        <w:rPr>
-          <w:rFonts w:ascii="华文中宋" w:eastAsia="华文中宋" w:hAnsi="华文中宋" w:hint="eastAsia"/>
-          <w:b/>
-        </w:rPr>
-        <w:t>害怕突然失去你们。</w:t>
-      </w:r>
-      <w:r>
-        <w:rPr>
-          <w:rFonts w:ascii="华文中宋" w:eastAsia="华文中宋" w:hAnsi="华文中宋" w:hint="eastAsia"/>
-          <w:b/>
-        </w:rPr>
-        <w:t>甚至我自己也更惧怕死亡了。</w:t>
-      </w:r>
-      <w:r>
-        <w:rPr>
-          <w:rFonts w:ascii="华文中宋" w:eastAsia="华文中宋" w:hAnsi="华文中宋" w:hint="eastAsia"/>
-        </w:rPr>
-        <w:t>”威廉</w:t>
-      </w:r>
-      <w:r>
-        <w:rPr>
-          <w:rFonts w:ascii="华文中宋" w:eastAsia="华文中宋" w:hAnsi="华文中宋" w:hint="eastAsia"/>
-        </w:rPr>
-        <w:t>也</w:t>
-      </w:r>
-      <w:r>
-        <w:rPr>
-          <w:rFonts w:ascii="华文中宋" w:eastAsia="华文中宋" w:hAnsi="华文中宋" w:hint="eastAsia"/>
-        </w:rPr>
-        <w:t>枕着</w:t>
-      </w:r>
-      <w:r>
-        <w:rPr>
-          <w:rFonts w:ascii="华文中宋" w:eastAsia="华文中宋" w:hAnsi="华文中宋" w:hint="eastAsia"/>
-        </w:rPr>
-        <w:t>白枕头，</w:t>
-      </w:r>
-      <w:r>
-        <w:rPr>
-          <w:rFonts w:ascii="华文中宋" w:eastAsia="华文中宋" w:hAnsi="华文中宋" w:hint="eastAsia"/>
-        </w:rPr>
-        <w:t>在屏幕里</w:t>
-      </w:r>
-      <w:r>
-        <w:rPr>
-          <w:rFonts w:ascii="华文中宋" w:eastAsia="华文中宋" w:hAnsi="华文中宋" w:hint="eastAsia"/>
-        </w:rPr>
-        <w:t>用手臂压着眼睛</w:t>
-      </w:r>
-      <w:r>
-        <w:rPr>
-          <w:rFonts w:ascii="华文中宋" w:eastAsia="华文中宋" w:hAnsi="华文中宋" w:hint="eastAsia"/>
-        </w:rPr>
-        <w:t>说</w:t>
+        </w:rPr>
+        <w:t>这样安慰着。</w:t>
+      </w:r>
+    </w:p>
+    <w:p>
+      <w:pPr>
+        <w:ind w:firstLine="420"/>
+        <w:rPr>
+          <w:rFonts w:ascii="华文中宋" w:eastAsia="华文中宋" w:hAnsi="华文中宋"/>
+        </w:rPr>
+      </w:pPr>
+      <w:proofErr w:type="gramStart"/>
+      <w:r>
+        <w:rPr>
+          <w:rFonts w:ascii="华文中宋" w:eastAsia="华文中宋" w:hAnsi="华文中宋" w:hint="eastAsia"/>
+        </w:rPr>
+        <w:t>莉莉娅</w:t>
+      </w:r>
+      <w:proofErr w:type="gramEnd"/>
+      <w:r>
+        <w:rPr>
+          <w:rFonts w:ascii="华文中宋" w:eastAsia="华文中宋" w:hAnsi="华文中宋" w:hint="eastAsia"/>
+        </w:rPr>
+        <w:t>还是保持着鞠躬的姿势。</w:t>
+      </w:r>
+      <w:proofErr w:type="gramStart"/>
+      <w:r>
+        <w:rPr>
+          <w:rFonts w:ascii="华文中宋" w:eastAsia="华文中宋" w:hAnsi="华文中宋" w:hint="eastAsia"/>
+        </w:rPr>
+        <w:t>可蓉跳到莉莉娅</w:t>
+      </w:r>
+      <w:proofErr w:type="gramEnd"/>
+      <w:r>
+        <w:rPr>
+          <w:rFonts w:ascii="华文中宋" w:eastAsia="华文中宋" w:hAnsi="华文中宋" w:hint="eastAsia"/>
+        </w:rPr>
+        <w:t>背后把</w:t>
+      </w:r>
+      <w:proofErr w:type="gramStart"/>
+      <w:r>
+        <w:rPr>
+          <w:rFonts w:ascii="华文中宋" w:eastAsia="华文中宋" w:hAnsi="华文中宋" w:hint="eastAsia"/>
+        </w:rPr>
+        <w:t>莉莉娅</w:t>
+      </w:r>
+      <w:proofErr w:type="gramEnd"/>
+      <w:r>
+        <w:rPr>
+          <w:rFonts w:ascii="华文中宋" w:eastAsia="华文中宋" w:hAnsi="华文中宋" w:hint="eastAsia"/>
+        </w:rPr>
+        <w:t>强行掰成站立状态，按到座位上，往她嘴里硬塞了一块甜饼干，又</w:t>
+      </w:r>
+      <w:r>
+        <w:rPr>
+          <w:rFonts w:ascii="华文中宋" w:eastAsia="华文中宋" w:hAnsi="华文中宋" w:hint="eastAsia"/>
+        </w:rPr>
+        <w:t>往</w:t>
+      </w:r>
+      <w:proofErr w:type="gramStart"/>
+      <w:r>
+        <w:rPr>
+          <w:rFonts w:ascii="华文中宋" w:eastAsia="华文中宋" w:hAnsi="华文中宋" w:hint="eastAsia"/>
+        </w:rPr>
+        <w:t>莉莉娅</w:t>
+      </w:r>
+      <w:proofErr w:type="gramEnd"/>
+      <w:r>
+        <w:rPr>
+          <w:rFonts w:ascii="华文中宋" w:eastAsia="华文中宋" w:hAnsi="华文中宋" w:hint="eastAsia"/>
+        </w:rPr>
+        <w:t>的左手塞</w:t>
+      </w:r>
+      <w:r>
+        <w:rPr>
+          <w:rFonts w:ascii="华文中宋" w:eastAsia="华文中宋" w:hAnsi="华文中宋" w:hint="eastAsia"/>
+        </w:rPr>
+        <w:t>甜甜圈</w:t>
+      </w:r>
+      <w:r>
+        <w:rPr>
+          <w:rFonts w:ascii="华文中宋" w:eastAsia="华文中宋" w:hAnsi="华文中宋" w:hint="eastAsia"/>
+        </w:rPr>
+        <w:t>，右手递</w:t>
+      </w:r>
+      <w:r>
+        <w:rPr>
+          <w:rFonts w:ascii="华文中宋" w:eastAsia="华文中宋" w:hAnsi="华文中宋" w:hint="eastAsia"/>
+        </w:rPr>
+        <w:t>上硕大的</w:t>
+      </w:r>
+      <w:proofErr w:type="gramStart"/>
+      <w:r>
+        <w:rPr>
+          <w:rFonts w:ascii="华文中宋" w:eastAsia="华文中宋" w:hAnsi="华文中宋" w:hint="eastAsia"/>
+        </w:rPr>
+        <w:t>一</w:t>
+      </w:r>
+      <w:proofErr w:type="gramEnd"/>
+      <w:r>
+        <w:rPr>
+          <w:rFonts w:ascii="华文中宋" w:eastAsia="华文中宋" w:hAnsi="华文中宋" w:hint="eastAsia"/>
+        </w:rPr>
+        <w:t>整个</w:t>
+      </w:r>
+      <w:r>
+        <w:rPr>
+          <w:rFonts w:ascii="华文中宋" w:eastAsia="华文中宋" w:hAnsi="华文中宋" w:hint="eastAsia"/>
+        </w:rPr>
+        <w:t>黄油蛋糕。</w:t>
+      </w:r>
+    </w:p>
+    <w:p>
+      <w:pPr>
+        <w:ind w:firstLine="420"/>
+        <w:rPr>
+          <w:rFonts w:ascii="华文中宋" w:eastAsia="华文中宋" w:hAnsi="华文中宋"/>
+        </w:rPr>
+      </w:pPr>
+      <w:proofErr w:type="gramStart"/>
+      <w:r>
+        <w:rPr>
+          <w:rFonts w:ascii="华文中宋" w:eastAsia="华文中宋" w:hAnsi="华文中宋" w:hint="eastAsia"/>
+        </w:rPr>
+        <w:t>莉莉娅</w:t>
+      </w:r>
+      <w:proofErr w:type="gramEnd"/>
+      <w:r>
+        <w:rPr>
+          <w:rFonts w:ascii="华文中宋" w:eastAsia="华文中宋" w:hAnsi="华文中宋" w:hint="eastAsia"/>
+        </w:rPr>
+        <w:t>叼着饼干</w:t>
+      </w:r>
+      <w:r>
+        <w:rPr>
+          <w:rFonts w:ascii="华文中宋" w:eastAsia="华文中宋" w:hAnsi="华文中宋" w:hint="eastAsia"/>
+        </w:rPr>
+        <w:t>拿着甜甜圈</w:t>
       </w:r>
       <w:r>
         <w:rPr>
@@ -55569,6 +55851,54 @@
         </w:rPr>
         <w:t>，</w:t>
       </w:r>
+      <w:r>
+        <w:rPr>
+          <w:rFonts w:ascii="华文中宋" w:eastAsia="华文中宋" w:hAnsi="华文中宋" w:hint="eastAsia"/>
+        </w:rPr>
+        <w:t>呆呆地凝视可蓉。</w:t>
+      </w:r>
+    </w:p>
+    <w:p>
+      <w:pPr>
+        <w:ind w:firstLine="420"/>
+        <w:rPr>
+          <w:rFonts w:ascii="华文中宋" w:eastAsia="华文中宋" w:hAnsi="华文中宋"/>
+        </w:rPr>
+      </w:pPr>
+      <w:r>
+        <w:rPr>
+          <w:rFonts w:ascii="华文中宋" w:eastAsia="华文中宋" w:hAnsi="华文中宋" w:hint="eastAsia"/>
+        </w:rPr>
+        <w:t>爱尔梅莉亚把</w:t>
+      </w:r>
+      <w:proofErr w:type="gramStart"/>
+      <w:r>
+        <w:rPr>
+          <w:rFonts w:ascii="华文中宋" w:eastAsia="华文中宋" w:hAnsi="华文中宋" w:hint="eastAsia"/>
+        </w:rPr>
+        <w:t>莉莉娅</w:t>
+      </w:r>
+      <w:proofErr w:type="gramEnd"/>
+      <w:r>
+        <w:rPr>
+          <w:rFonts w:ascii="华文中宋" w:eastAsia="华文中宋" w:hAnsi="华文中宋" w:hint="eastAsia"/>
+        </w:rPr>
+        <w:t>面前</w:t>
+      </w:r>
+      <w:proofErr w:type="gramStart"/>
+      <w:r>
+        <w:rPr>
+          <w:rFonts w:ascii="华文中宋" w:eastAsia="华文中宋" w:hAnsi="华文中宋" w:hint="eastAsia"/>
+        </w:rPr>
+        <w:t>一</w:t>
+      </w:r>
+      <w:proofErr w:type="gramEnd"/>
+      <w:r>
+        <w:rPr>
+          <w:rFonts w:ascii="华文中宋" w:eastAsia="华文中宋" w:hAnsi="华文中宋" w:hint="eastAsia"/>
+        </w:rPr>
+        <w:t>整个黄油蛋糕切出一小块放在小碟里。</w:t>
+      </w:r>
     </w:p>
     <w:p>
       <w:pPr>
@@ -55583,84 +55913,152 @@
         </w:rPr>
         <w:t>“</w:t>
       </w:r>
-      <w:r>
-        <w:rPr>
-          <w:rFonts w:ascii="华文中宋" w:eastAsia="华文中宋" w:hAnsi="华文中宋" w:hint="eastAsia"/>
-          <w:b/>
-        </w:rPr>
-        <w:t>我</w:t>
-      </w:r>
-      <w:r>
-        <w:rPr>
-          <w:rFonts w:ascii="华文中宋" w:eastAsia="华文中宋" w:hAnsi="华文中宋" w:hint="eastAsia"/>
-          <w:b/>
-        </w:rPr>
-        <w:t>什么都</w:t>
-      </w:r>
-      <w:r>
-        <w:rPr>
-          <w:rFonts w:ascii="华文中宋" w:eastAsia="华文中宋" w:hAnsi="华文中宋" w:hint="eastAsia"/>
-          <w:b/>
-        </w:rPr>
-        <w:t>做不了</w:t>
-      </w:r>
-      <w:r>
-        <w:rPr>
-          <w:rFonts w:ascii="华文中宋" w:eastAsia="华文中宋" w:hAnsi="华文中宋" w:hint="eastAsia"/>
-          <w:b/>
+      <w:proofErr w:type="spellStart"/>
+      <w:r>
+        <w:rPr>
+          <w:rFonts w:ascii="华文中宋" w:eastAsia="华文中宋" w:hAnsi="华文中宋" w:hint="eastAsia"/>
+          <w:color w:val="76923C" w:themeColor="accent3" w:themeShade="BF"/>
+        </w:rPr>
+        <w:t>Muwahahaha</w:t>
+      </w:r>
+      <w:proofErr w:type="spellEnd"/>
+      <w:r>
+        <w:rPr>
+          <w:rFonts w:ascii="华文中宋" w:eastAsia="华文中宋" w:hAnsi="华文中宋" w:hint="eastAsia"/>
+          <w:color w:val="76923C" w:themeColor="accent3" w:themeShade="BF"/>
+        </w:rPr>
+        <w:t>！</w:t>
+      </w:r>
+      <w:r>
+        <w:rPr>
+          <w:rFonts w:ascii="华文中宋" w:eastAsia="华文中宋" w:hAnsi="华文中宋" w:hint="eastAsia"/>
+          <w:color w:val="76923C" w:themeColor="accent3" w:themeShade="BF"/>
+        </w:rPr>
+        <w:t>我勇敢的战士哟，不必自责</w:t>
+      </w:r>
+      <w:r>
+        <w:rPr>
+          <w:rFonts w:ascii="华文中宋" w:eastAsia="华文中宋" w:hAnsi="华文中宋" w:hint="eastAsia"/>
+          <w:color w:val="76923C" w:themeColor="accent3" w:themeShade="BF"/>
+        </w:rPr>
+        <w:t>！</w:t>
+      </w:r>
+      <w:r>
+        <w:rPr>
+          <w:rFonts w:ascii="华文中宋" w:eastAsia="华文中宋" w:hAnsi="华文中宋" w:hint="eastAsia"/>
+          <w:color w:val="76923C" w:themeColor="accent3" w:themeShade="BF"/>
+        </w:rPr>
+        <w:t>我们</w:t>
+      </w:r>
+      <w:r>
+        <w:rPr>
+          <w:rFonts w:ascii="华文中宋" w:eastAsia="华文中宋" w:hAnsi="华文中宋" w:hint="eastAsia"/>
+          <w:color w:val="76923C" w:themeColor="accent3" w:themeShade="BF"/>
+        </w:rPr>
+        <w:t>心中的风仍然劲猛，</w:t>
+      </w:r>
+      <w:r>
+        <w:rPr>
+          <w:rFonts w:ascii="华文中宋" w:eastAsia="华文中宋" w:hAnsi="华文中宋" w:hint="eastAsia"/>
+          <w:color w:val="76923C" w:themeColor="accent3" w:themeShade="BF"/>
+        </w:rPr>
+        <w:t>没有</w:t>
+      </w:r>
+      <w:r>
+        <w:rPr>
+          <w:rFonts w:ascii="华文中宋" w:eastAsia="华文中宋" w:hAnsi="华文中宋" w:hint="eastAsia"/>
+          <w:color w:val="76923C" w:themeColor="accent3" w:themeShade="BF"/>
+        </w:rPr>
+        <w:t>实质的</w:t>
+      </w:r>
+      <w:r>
+        <w:rPr>
+          <w:rFonts w:ascii="华文中宋" w:eastAsia="华文中宋" w:hAnsi="华文中宋" w:hint="eastAsia"/>
+          <w:color w:val="76923C" w:themeColor="accent3" w:themeShade="BF"/>
+        </w:rPr>
+        <w:t>损失</w:t>
+      </w:r>
+      <w:r>
+        <w:rPr>
+          <w:rFonts w:ascii="华文中宋" w:eastAsia="华文中宋" w:hAnsi="华文中宋" w:hint="eastAsia"/>
+          <w:color w:val="76923C" w:themeColor="accent3" w:themeShade="BF"/>
+        </w:rPr>
+        <w:t>！</w:t>
+      </w:r>
+      <w:r>
+        <w:rPr>
+          <w:rFonts w:ascii="华文中宋" w:eastAsia="华文中宋" w:hAnsi="华文中宋" w:hint="eastAsia"/>
+        </w:rPr>
+        <w:t xml:space="preserve">” </w:t>
+      </w:r>
+      <w:r>
+        <w:rPr>
+          <w:rFonts w:ascii="华文中宋" w:eastAsia="华文中宋" w:hAnsi="华文中宋" w:hint="eastAsia"/>
+        </w:rPr>
+        <w:t>灰岩皮捧腹大笑</w:t>
+      </w:r>
+      <w:r>
+        <w:rPr>
+          <w:rFonts w:ascii="华文中宋" w:eastAsia="华文中宋" w:hAnsi="华文中宋" w:hint="eastAsia"/>
         </w:rPr>
         <w:t>，</w:t>
       </w:r>
       <w:r>
         <w:rPr>
           <w:rFonts w:ascii="华文中宋" w:eastAsia="华文中宋" w:hAnsi="华文中宋" w:hint="eastAsia"/>
-          <w:b/>
-        </w:rPr>
-        <w:t>活得</w:t>
-      </w:r>
-      <w:r>
-        <w:rPr>
-          <w:rFonts w:ascii="华文中宋" w:eastAsia="华文中宋" w:hAnsi="华文中宋" w:hint="eastAsia"/>
-          <w:b/>
-        </w:rPr>
-        <w:t>无所适从。</w:t>
-      </w:r>
-      <w:r>
-        <w:rPr>
-          <w:rFonts w:ascii="华文中宋" w:eastAsia="华文中宋" w:hAnsi="华文中宋" w:hint="eastAsia"/>
-          <w:b/>
-        </w:rPr>
-        <w:t>所以</w:t>
+        </w:rPr>
+        <w:t>“</w:t>
+      </w:r>
+      <w:r>
+        <w:rPr>
+          <w:rFonts w:ascii="华文中宋" w:eastAsia="华文中宋" w:hAnsi="华文中宋" w:hint="eastAsia"/>
+          <w:color w:val="76923C" w:themeColor="accent3" w:themeShade="BF"/>
+        </w:rPr>
+        <w:t>这场战斗让我</w:t>
+      </w:r>
+      <w:r>
+        <w:rPr>
+          <w:rFonts w:ascii="华文中宋" w:eastAsia="华文中宋" w:hAnsi="华文中宋" w:hint="eastAsia"/>
+          <w:color w:val="76923C" w:themeColor="accent3" w:themeShade="BF"/>
+        </w:rPr>
+        <w:t>相信</w:t>
+      </w:r>
+      <w:r>
+        <w:rPr>
+          <w:rFonts w:ascii="华文中宋" w:eastAsia="华文中宋" w:hAnsi="华文中宋" w:hint="eastAsia"/>
+          <w:color w:val="76923C" w:themeColor="accent3" w:themeShade="BF"/>
+        </w:rPr>
+        <w:t>，</w:t>
+      </w:r>
+      <w:r>
+        <w:rPr>
+          <w:rFonts w:ascii="华文中宋" w:eastAsia="华文中宋" w:hAnsi="华文中宋" w:hint="eastAsia"/>
+          <w:color w:val="76923C" w:themeColor="accent3" w:themeShade="BF"/>
+        </w:rPr>
+        <w:t>以诸位的水平，</w:t>
+      </w:r>
+      <w:r>
+        <w:rPr>
+          <w:rFonts w:ascii="华文中宋" w:eastAsia="华文中宋" w:hAnsi="华文中宋" w:hint="eastAsia"/>
+          <w:color w:val="76923C" w:themeColor="accent3" w:themeShade="BF"/>
+        </w:rPr>
+        <w:t>仅凭一艘</w:t>
       </w:r>
       <w:proofErr w:type="gramStart"/>
       <w:r>
         <w:rPr>
           <w:rFonts w:ascii="华文中宋" w:eastAsia="华文中宋" w:hAnsi="华文中宋" w:hint="eastAsia"/>
-          <w:b/>
-        </w:rPr>
-        <w:t>莉</w:t>
+          <w:color w:val="76923C" w:themeColor="accent3" w:themeShade="BF"/>
+        </w:rPr>
+        <w:t>瑟</w:t>
       </w:r>
       <w:proofErr w:type="gramEnd"/>
       <w:r>
         <w:rPr>
           <w:rFonts w:ascii="华文中宋" w:eastAsia="华文中宋" w:hAnsi="华文中宋" w:hint="eastAsia"/>
-          <w:b/>
-        </w:rPr>
-        <w:t>莉娅</w:t>
-      </w:r>
-      <w:r>
-        <w:rPr>
-          <w:rFonts w:ascii="华文中宋" w:eastAsia="华文中宋" w:hAnsi="华文中宋" w:hint="eastAsia"/>
-          <w:b/>
-        </w:rPr>
-        <w:t>现在</w:t>
-      </w:r>
-      <w:r>
-        <w:rPr>
-          <w:rFonts w:ascii="华文中宋" w:eastAsia="华文中宋" w:hAnsi="华文中宋" w:hint="eastAsia"/>
-          <w:b/>
-        </w:rPr>
-        <w:t>就不要白白增添我们的恐惧了。</w:t>
+          <w:color w:val="76923C" w:themeColor="accent3" w:themeShade="BF"/>
+        </w:rPr>
+        <w:t>尼欧里斯就足以踏平艾尔比斯。</w:t>
       </w:r>
       <w:r>
         <w:rPr>
@@ -55685,10 +56083,9 @@
       <w:r>
         <w:rPr>
           <w:rFonts w:ascii="华文中宋" w:eastAsia="华文中宋" w:hAnsi="华文中宋" w:hint="eastAsia"/>
-          <w:b/>
-          <w:color w:val="548DD4" w:themeColor="text2" w:themeTint="99"/>
-        </w:rPr>
-        <w:t>没事的，威廉，没事的。</w:t>
+          <w:color w:val="FF0000"/>
+        </w:rPr>
+        <w:t>啊，那个就算了。没有必要。</w:t>
       </w:r>
       <w:r>
         <w:rPr>
@@ -55701,357 +56098,9 @@
         <w:rPr>
           <w:rFonts w:ascii="华文中宋" w:eastAsia="华文中宋" w:hAnsi="华文中宋" w:hint="eastAsia"/>
         </w:rPr>
-        <w:t>珂</w:t>
+        <w:t>莉莉娅</w:t>
       </w:r>
       <w:proofErr w:type="gramEnd"/>
-      <w:r>
-        <w:rPr>
-          <w:rFonts w:ascii="华文中宋" w:eastAsia="华文中宋" w:hAnsi="华文中宋" w:hint="eastAsia"/>
-        </w:rPr>
-        <w:t>朵莉这样安慰着。</w:t>
-      </w:r>
-    </w:p>
-    <w:p>
-      <w:pPr>
-        <w:ind w:firstLine="420"/>
-        <w:rPr>
-          <w:rFonts w:ascii="华文中宋" w:eastAsia="华文中宋" w:hAnsi="华文中宋"/>
-        </w:rPr>
-      </w:pPr>
-      <w:proofErr w:type="gramStart"/>
-      <w:r>
-        <w:rPr>
-          <w:rFonts w:ascii="华文中宋" w:eastAsia="华文中宋" w:hAnsi="华文中宋" w:hint="eastAsia"/>
-        </w:rPr>
-        <w:t>莉</w:t>
-      </w:r>
-      <w:proofErr w:type="gramEnd"/>
-      <w:r>
-        <w:rPr>
-          <w:rFonts w:ascii="华文中宋" w:eastAsia="华文中宋" w:hAnsi="华文中宋" w:hint="eastAsia"/>
-        </w:rPr>
-        <w:t>莉娅还是保持着鞠躬的姿势。</w:t>
-      </w:r>
-      <w:proofErr w:type="gramStart"/>
-      <w:r>
-        <w:rPr>
-          <w:rFonts w:ascii="华文中宋" w:eastAsia="华文中宋" w:hAnsi="华文中宋" w:hint="eastAsia"/>
-        </w:rPr>
-        <w:t>可蓉跳到莉莉娅</w:t>
-      </w:r>
-      <w:proofErr w:type="gramEnd"/>
-      <w:r>
-        <w:rPr>
-          <w:rFonts w:ascii="华文中宋" w:eastAsia="华文中宋" w:hAnsi="华文中宋" w:hint="eastAsia"/>
-        </w:rPr>
-        <w:t>背后把莉莉娅强行掰成站立状态，按到座位上，往她嘴里硬塞了一块甜饼干，又</w:t>
-      </w:r>
-      <w:r>
-        <w:rPr>
-          <w:rFonts w:ascii="华文中宋" w:eastAsia="华文中宋" w:hAnsi="华文中宋" w:hint="eastAsia"/>
-        </w:rPr>
-        <w:t>往莉莉娅的左手塞</w:t>
-      </w:r>
-      <w:r>
-        <w:rPr>
-          <w:rFonts w:ascii="华文中宋" w:eastAsia="华文中宋" w:hAnsi="华文中宋" w:hint="eastAsia"/>
-        </w:rPr>
-        <w:t>甜甜圈</w:t>
-      </w:r>
-      <w:r>
-        <w:rPr>
-          <w:rFonts w:ascii="华文中宋" w:eastAsia="华文中宋" w:hAnsi="华文中宋" w:hint="eastAsia"/>
-        </w:rPr>
-        <w:t>，右手递</w:t>
-      </w:r>
-      <w:r>
-        <w:rPr>
-          <w:rFonts w:ascii="华文中宋" w:eastAsia="华文中宋" w:hAnsi="华文中宋" w:hint="eastAsia"/>
-        </w:rPr>
-        <w:t>上硕大的一整个</w:t>
-      </w:r>
-      <w:r>
-        <w:rPr>
-          <w:rFonts w:ascii="华文中宋" w:eastAsia="华文中宋" w:hAnsi="华文中宋" w:hint="eastAsia"/>
-        </w:rPr>
-        <w:t>黄油蛋糕。</w:t>
-      </w:r>
-    </w:p>
-    <w:p>
-      <w:pPr>
-        <w:ind w:firstLine="420"/>
-        <w:rPr>
-          <w:rFonts w:ascii="华文中宋" w:eastAsia="华文中宋" w:hAnsi="华文中宋"/>
-        </w:rPr>
-      </w:pPr>
-      <w:proofErr w:type="gramStart"/>
-      <w:r>
-        <w:rPr>
-          <w:rFonts w:ascii="华文中宋" w:eastAsia="华文中宋" w:hAnsi="华文中宋" w:hint="eastAsia"/>
-        </w:rPr>
-        <w:t>莉</w:t>
-      </w:r>
-      <w:proofErr w:type="gramEnd"/>
-      <w:r>
-        <w:rPr>
-          <w:rFonts w:ascii="华文中宋" w:eastAsia="华文中宋" w:hAnsi="华文中宋" w:hint="eastAsia"/>
-        </w:rPr>
-        <w:t>莉娅叼着饼干</w:t>
-      </w:r>
-      <w:r>
-        <w:rPr>
-          <w:rFonts w:ascii="华文中宋" w:eastAsia="华文中宋" w:hAnsi="华文中宋" w:hint="eastAsia"/>
-        </w:rPr>
-        <w:t>拿着甜甜圈</w:t>
-      </w:r>
-      <w:r>
-        <w:rPr>
-          <w:rFonts w:ascii="华文中宋" w:eastAsia="华文中宋" w:hAnsi="华文中宋" w:hint="eastAsia"/>
-        </w:rPr>
-        <w:t>，</w:t>
-      </w:r>
-      <w:r>
-        <w:rPr>
-          <w:rFonts w:ascii="华文中宋" w:eastAsia="华文中宋" w:hAnsi="华文中宋" w:hint="eastAsia"/>
-        </w:rPr>
-        <w:t>呆呆地凝视可蓉。</w:t>
-      </w:r>
-    </w:p>
-    <w:p>
-      <w:pPr>
-        <w:ind w:firstLine="420"/>
-        <w:rPr>
-          <w:rFonts w:ascii="华文中宋" w:eastAsia="华文中宋" w:hAnsi="华文中宋"/>
-        </w:rPr>
-      </w:pPr>
-      <w:r>
-        <w:rPr>
-          <w:rFonts w:ascii="华文中宋" w:eastAsia="华文中宋" w:hAnsi="华文中宋" w:hint="eastAsia"/>
-        </w:rPr>
-        <w:t>爱尔梅莉亚把</w:t>
-      </w:r>
-      <w:proofErr w:type="gramStart"/>
-      <w:r>
-        <w:rPr>
-          <w:rFonts w:ascii="华文中宋" w:eastAsia="华文中宋" w:hAnsi="华文中宋" w:hint="eastAsia"/>
-        </w:rPr>
-        <w:t>莉</w:t>
-      </w:r>
-      <w:proofErr w:type="gramEnd"/>
-      <w:r>
-        <w:rPr>
-          <w:rFonts w:ascii="华文中宋" w:eastAsia="华文中宋" w:hAnsi="华文中宋" w:hint="eastAsia"/>
-        </w:rPr>
-        <w:t>莉娅面前一整个黄油蛋糕切出一小块放在小碟里。</w:t>
-      </w:r>
-    </w:p>
-    <w:p>
-      <w:pPr>
-        <w:ind w:firstLine="420"/>
-        <w:rPr>
-          <w:rFonts w:ascii="华文中宋" w:eastAsia="华文中宋" w:hAnsi="华文中宋"/>
-        </w:rPr>
-      </w:pPr>
-      <w:r>
-        <w:rPr>
-          <w:rFonts w:ascii="华文中宋" w:eastAsia="华文中宋" w:hAnsi="华文中宋" w:hint="eastAsia"/>
-        </w:rPr>
-        <w:t>“</w:t>
-      </w:r>
-      <w:proofErr w:type="spellStart"/>
-      <w:r>
-        <w:rPr>
-          <w:rFonts w:ascii="华文中宋" w:eastAsia="华文中宋" w:hAnsi="华文中宋" w:hint="eastAsia"/>
-          <w:color w:val="76923C" w:themeColor="accent3" w:themeShade="BF"/>
-        </w:rPr>
-        <w:t>Muwahahaha</w:t>
-      </w:r>
-      <w:proofErr w:type="spellEnd"/>
-      <w:r>
-        <w:rPr>
-          <w:rFonts w:ascii="华文中宋" w:eastAsia="华文中宋" w:hAnsi="华文中宋" w:hint="eastAsia"/>
-          <w:color w:val="76923C" w:themeColor="accent3" w:themeShade="BF"/>
-        </w:rPr>
-        <w:t>！</w:t>
-      </w:r>
-      <w:r>
-        <w:rPr>
-          <w:rFonts w:ascii="华文中宋" w:eastAsia="华文中宋" w:hAnsi="华文中宋" w:hint="eastAsia"/>
-          <w:color w:val="76923C" w:themeColor="accent3" w:themeShade="BF"/>
-        </w:rPr>
-        <w:t>我勇敢的战士哟，不必自责</w:t>
-      </w:r>
-      <w:r>
-        <w:rPr>
-          <w:rFonts w:ascii="华文中宋" w:eastAsia="华文中宋" w:hAnsi="华文中宋" w:hint="eastAsia"/>
-          <w:color w:val="76923C" w:themeColor="accent3" w:themeShade="BF"/>
-        </w:rPr>
-        <w:t>！</w:t>
-      </w:r>
-      <w:r>
-        <w:rPr>
-          <w:rFonts w:ascii="华文中宋" w:eastAsia="华文中宋" w:hAnsi="华文中宋" w:hint="eastAsia"/>
-          <w:color w:val="76923C" w:themeColor="accent3" w:themeShade="BF"/>
-        </w:rPr>
-        <w:t>我们</w:t>
-      </w:r>
-      <w:r>
-        <w:rPr>
-          <w:rFonts w:ascii="华文中宋" w:eastAsia="华文中宋" w:hAnsi="华文中宋" w:hint="eastAsia"/>
-          <w:color w:val="76923C" w:themeColor="accent3" w:themeShade="BF"/>
-        </w:rPr>
-        <w:t>心中的风仍然劲猛，</w:t>
-      </w:r>
-      <w:r>
-        <w:rPr>
-          <w:rFonts w:ascii="华文中宋" w:eastAsia="华文中宋" w:hAnsi="华文中宋" w:hint="eastAsia"/>
-          <w:color w:val="76923C" w:themeColor="accent3" w:themeShade="BF"/>
-        </w:rPr>
-        <w:t>没有</w:t>
-      </w:r>
-      <w:r>
-        <w:rPr>
-          <w:rFonts w:ascii="华文中宋" w:eastAsia="华文中宋" w:hAnsi="华文中宋" w:hint="eastAsia"/>
-          <w:color w:val="76923C" w:themeColor="accent3" w:themeShade="BF"/>
-        </w:rPr>
-        <w:t>实质的</w:t>
-      </w:r>
-      <w:r>
-        <w:rPr>
-          <w:rFonts w:ascii="华文中宋" w:eastAsia="华文中宋" w:hAnsi="华文中宋" w:hint="eastAsia"/>
-          <w:color w:val="76923C" w:themeColor="accent3" w:themeShade="BF"/>
-        </w:rPr>
-        <w:t>损失</w:t>
-      </w:r>
-      <w:r>
-        <w:rPr>
-          <w:rFonts w:ascii="华文中宋" w:eastAsia="华文中宋" w:hAnsi="华文中宋" w:hint="eastAsia"/>
-          <w:color w:val="76923C" w:themeColor="accent3" w:themeShade="BF"/>
-        </w:rPr>
-        <w:t>！</w:t>
-      </w:r>
-      <w:r>
-        <w:rPr>
-          <w:rFonts w:ascii="华文中宋" w:eastAsia="华文中宋" w:hAnsi="华文中宋" w:hint="eastAsia"/>
-        </w:rPr>
-        <w:t xml:space="preserve">” </w:t>
-      </w:r>
-      <w:r>
-        <w:rPr>
-          <w:rFonts w:ascii="华文中宋" w:eastAsia="华文中宋" w:hAnsi="华文中宋" w:hint="eastAsia"/>
-        </w:rPr>
-        <w:t>灰岩皮捧腹大笑</w:t>
-      </w:r>
-      <w:r>
-        <w:rPr>
-          <w:rFonts w:ascii="华文中宋" w:eastAsia="华文中宋" w:hAnsi="华文中宋" w:hint="eastAsia"/>
-        </w:rPr>
-        <w:t>，</w:t>
-      </w:r>
-      <w:r>
-        <w:rPr>
-          <w:rFonts w:ascii="华文中宋" w:eastAsia="华文中宋" w:hAnsi="华文中宋" w:hint="eastAsia"/>
-        </w:rPr>
-        <w:t>“</w:t>
-      </w:r>
-      <w:r>
-        <w:rPr>
-          <w:rFonts w:ascii="华文中宋" w:eastAsia="华文中宋" w:hAnsi="华文中宋" w:hint="eastAsia"/>
-          <w:color w:val="76923C" w:themeColor="accent3" w:themeShade="BF"/>
-        </w:rPr>
-        <w:t>这场战斗让我</w:t>
-      </w:r>
-      <w:r>
-        <w:rPr>
-          <w:rFonts w:ascii="华文中宋" w:eastAsia="华文中宋" w:hAnsi="华文中宋" w:hint="eastAsia"/>
-          <w:color w:val="76923C" w:themeColor="accent3" w:themeShade="BF"/>
-        </w:rPr>
-        <w:t>相信</w:t>
-      </w:r>
-      <w:r>
-        <w:rPr>
-          <w:rFonts w:ascii="华文中宋" w:eastAsia="华文中宋" w:hAnsi="华文中宋" w:hint="eastAsia"/>
-          <w:color w:val="76923C" w:themeColor="accent3" w:themeShade="BF"/>
-        </w:rPr>
-        <w:t>，</w:t>
-      </w:r>
-      <w:r>
-        <w:rPr>
-          <w:rFonts w:ascii="华文中宋" w:eastAsia="华文中宋" w:hAnsi="华文中宋" w:hint="eastAsia"/>
-          <w:color w:val="76923C" w:themeColor="accent3" w:themeShade="BF"/>
-        </w:rPr>
-        <w:t>以诸位的水平，</w:t>
-      </w:r>
-      <w:r>
-        <w:rPr>
-          <w:rFonts w:ascii="华文中宋" w:eastAsia="华文中宋" w:hAnsi="华文中宋" w:hint="eastAsia"/>
-          <w:color w:val="76923C" w:themeColor="accent3" w:themeShade="BF"/>
-        </w:rPr>
-        <w:t>仅凭一艘</w:t>
-      </w:r>
-      <w:proofErr w:type="gramStart"/>
-      <w:r>
-        <w:rPr>
-          <w:rFonts w:ascii="华文中宋" w:eastAsia="华文中宋" w:hAnsi="华文中宋" w:hint="eastAsia"/>
-          <w:color w:val="76923C" w:themeColor="accent3" w:themeShade="BF"/>
-        </w:rPr>
-        <w:t>瑟</w:t>
-      </w:r>
-      <w:proofErr w:type="gramEnd"/>
-      <w:r>
-        <w:rPr>
-          <w:rFonts w:ascii="华文中宋" w:eastAsia="华文中宋" w:hAnsi="华文中宋" w:hint="eastAsia"/>
-          <w:color w:val="76923C" w:themeColor="accent3" w:themeShade="BF"/>
-        </w:rPr>
-        <w:t>尼欧里斯就足以踏平艾尔比斯。</w:t>
-      </w:r>
-      <w:r>
-        <w:rPr>
-          <w:rFonts w:ascii="华文中宋" w:eastAsia="华文中宋" w:hAnsi="华文中宋" w:hint="eastAsia"/>
-        </w:rPr>
-        <w:t>”</w:t>
-      </w:r>
-    </w:p>
-    <w:p>
-      <w:pPr>
-        <w:ind w:firstLine="420"/>
-        <w:rPr>
-          <w:rFonts w:ascii="华文中宋" w:eastAsia="华文中宋" w:hAnsi="华文中宋"/>
-        </w:rPr>
-      </w:pPr>
-      <w:r>
-        <w:rPr>
-          <w:rFonts w:ascii="华文中宋" w:eastAsia="华文中宋" w:hAnsi="华文中宋" w:hint="eastAsia"/>
-        </w:rPr>
-        <w:t>“</w:t>
-      </w:r>
-      <w:r>
-        <w:rPr>
-          <w:rFonts w:ascii="华文中宋" w:eastAsia="华文中宋" w:hAnsi="华文中宋" w:hint="eastAsia"/>
-          <w:color w:val="FF0000"/>
-        </w:rPr>
-        <w:t>啊，那个就算了。没有必要。</w:t>
-      </w:r>
-      <w:r>
-        <w:rPr>
-          <w:rFonts w:ascii="华文中宋" w:eastAsia="华文中宋" w:hAnsi="华文中宋" w:hint="eastAsia"/>
-        </w:rPr>
-        <w:t>”</w:t>
-      </w:r>
-      <w:proofErr w:type="gramStart"/>
-      <w:r>
-        <w:rPr>
-          <w:rFonts w:ascii="华文中宋" w:eastAsia="华文中宋" w:hAnsi="华文中宋" w:hint="eastAsia"/>
-        </w:rPr>
-        <w:t>莉</w:t>
-      </w:r>
-      <w:proofErr w:type="gramEnd"/>
-      <w:r>
-        <w:rPr>
-          <w:rFonts w:ascii="华文中宋" w:eastAsia="华文中宋" w:hAnsi="华文中宋" w:hint="eastAsia"/>
-        </w:rPr>
-        <w:t>莉娅</w:t>
-      </w:r>
       <w:r>
         <w:rPr>
           <w:rFonts w:ascii="华文中宋" w:eastAsia="华文中宋" w:hAnsi="华文中宋" w:hint="eastAsia"/>
@@ -56832,14 +56881,14 @@
         <w:rPr>
           <w:rFonts w:ascii="华文中宋" w:eastAsia="华文中宋" w:hAnsi="华文中宋" w:hint="eastAsia"/>
         </w:rPr>
-        <w:t>莉</w:t>
+        <w:t>莉莉娅</w:t>
       </w:r>
       <w:proofErr w:type="gramEnd"/>
       <w:r>
         <w:rPr>
           <w:rFonts w:ascii="华文中宋" w:eastAsia="华文中宋" w:hAnsi="华文中宋" w:hint="eastAsia"/>
         </w:rPr>
-        <w:t>莉娅拿来几张餐巾纸。</w:t>
+        <w:t>拿来几张餐巾纸。</w:t>
       </w:r>
     </w:p>
     <w:p>
@@ -56979,37 +57028,758 @@
         <w:rPr>
           <w:rFonts w:ascii="华文中宋" w:eastAsia="华文中宋" w:hAnsi="华文中宋" w:hint="eastAsia"/>
         </w:rPr>
+        <w:t>莉莉娅</w:t>
+      </w:r>
+      <w:proofErr w:type="gramEnd"/>
+      <w:r>
+        <w:rPr>
+          <w:rFonts w:ascii="华文中宋" w:eastAsia="华文中宋" w:hAnsi="华文中宋" w:hint="eastAsia"/>
+        </w:rPr>
+        <w:t>叹气。</w:t>
+      </w:r>
+    </w:p>
+    <w:p>
+      <w:pPr>
+        <w:ind w:firstLine="420"/>
+        <w:rPr>
+          <w:rFonts w:ascii="华文中宋" w:eastAsia="华文中宋" w:hAnsi="华文中宋"/>
+        </w:rPr>
+      </w:pPr>
+      <w:r>
+        <w:rPr>
+          <w:rFonts w:ascii="华文中宋" w:eastAsia="华文中宋" w:hAnsi="华文中宋" w:hint="eastAsia"/>
+        </w:rPr>
+        <w:t>众人沉默。</w:t>
+      </w:r>
+    </w:p>
+    <w:p>
+      <w:pPr>
+        <w:ind w:firstLine="420"/>
+        <w:rPr>
+          <w:rFonts w:ascii="华文中宋" w:eastAsia="华文中宋" w:hAnsi="华文中宋"/>
+        </w:rPr>
+      </w:pPr>
+      <w:proofErr w:type="gramStart"/>
+      <w:r>
+        <w:rPr>
+          <w:rFonts w:ascii="华文中宋" w:eastAsia="华文中宋" w:hAnsi="华文中宋" w:hint="eastAsia"/>
+        </w:rPr>
+        <w:t>缇</w:t>
+      </w:r>
+      <w:proofErr w:type="gramEnd"/>
+      <w:r>
+        <w:rPr>
+          <w:rFonts w:ascii="华文中宋" w:eastAsia="华文中宋" w:hAnsi="华文中宋" w:hint="eastAsia"/>
+        </w:rPr>
+        <w:t>亚</w:t>
+      </w:r>
+      <w:proofErr w:type="gramStart"/>
+      <w:r>
+        <w:rPr>
+          <w:rFonts w:ascii="华文中宋" w:eastAsia="华文中宋" w:hAnsi="华文中宋" w:hint="eastAsia"/>
+        </w:rPr>
+        <w:t>忒突然</w:t>
+      </w:r>
+      <w:proofErr w:type="gramEnd"/>
+      <w:r>
+        <w:rPr>
+          <w:rFonts w:ascii="华文中宋" w:eastAsia="华文中宋" w:hAnsi="华文中宋" w:hint="eastAsia"/>
+        </w:rPr>
+        <w:t>从</w:t>
+      </w:r>
+      <w:r>
+        <w:rPr>
+          <w:rFonts w:ascii="华文中宋" w:eastAsia="华文中宋" w:hAnsi="华文中宋" w:hint="eastAsia"/>
+        </w:rPr>
+        <w:t>椅子</w:t>
+      </w:r>
+      <w:r>
+        <w:rPr>
+          <w:rFonts w:ascii="华文中宋" w:eastAsia="华文中宋" w:hAnsi="华文中宋" w:hint="eastAsia"/>
+        </w:rPr>
+        <w:t>摔</w:t>
+      </w:r>
+      <w:r>
+        <w:rPr>
+          <w:rFonts w:ascii="华文中宋" w:eastAsia="华文中宋" w:hAnsi="华文中宋" w:hint="eastAsia"/>
+        </w:rPr>
+        <w:t>向</w:t>
+      </w:r>
+      <w:r>
+        <w:rPr>
+          <w:rFonts w:ascii="华文中宋" w:eastAsia="华文中宋" w:hAnsi="华文中宋" w:hint="eastAsia"/>
+        </w:rPr>
+        <w:t>地上</w:t>
+      </w:r>
+      <w:r>
+        <w:rPr>
+          <w:rFonts w:ascii="华文中宋" w:eastAsia="华文中宋" w:hAnsi="华文中宋" w:hint="eastAsia"/>
+        </w:rPr>
+        <w:t>，被</w:t>
+      </w:r>
+      <w:proofErr w:type="gramStart"/>
+      <w:r>
+        <w:rPr>
+          <w:rFonts w:ascii="华文中宋" w:eastAsia="华文中宋" w:hAnsi="华文中宋" w:hint="eastAsia"/>
+        </w:rPr>
+        <w:t>莉莉娅</w:t>
+      </w:r>
+      <w:proofErr w:type="gramEnd"/>
+      <w:r>
+        <w:rPr>
+          <w:rFonts w:ascii="华文中宋" w:eastAsia="华文中宋" w:hAnsi="华文中宋" w:hint="eastAsia"/>
+        </w:rPr>
+        <w:t>一</w:t>
+      </w:r>
+      <w:r>
+        <w:rPr>
+          <w:rFonts w:ascii="华文中宋" w:eastAsia="华文中宋" w:hAnsi="华文中宋" w:hint="eastAsia"/>
+        </w:rPr>
+        <w:t>个箭步</w:t>
+      </w:r>
+      <w:r>
+        <w:rPr>
+          <w:rFonts w:ascii="华文中宋" w:eastAsia="华文中宋" w:hAnsi="华文中宋" w:hint="eastAsia"/>
+        </w:rPr>
+        <w:t>拉住</w:t>
+      </w:r>
+      <w:r>
+        <w:rPr>
+          <w:rFonts w:ascii="华文中宋" w:eastAsia="华文中宋" w:hAnsi="华文中宋" w:hint="eastAsia"/>
+        </w:rPr>
+        <w:t>。</w:t>
+      </w:r>
+    </w:p>
+    <w:p>
+      <w:pPr>
+        <w:ind w:firstLine="420"/>
+        <w:rPr>
+          <w:rFonts w:ascii="华文中宋" w:eastAsia="华文中宋" w:hAnsi="华文中宋"/>
+        </w:rPr>
+      </w:pPr>
+      <w:r>
+        <w:rPr>
+          <w:rFonts w:ascii="华文中宋" w:eastAsia="华文中宋" w:hAnsi="华文中宋"/>
+        </w:rPr>
+        <w:t>“</w:t>
+      </w:r>
+      <w:r>
+        <w:rPr>
+          <w:rFonts w:ascii="华文中宋" w:eastAsia="华文中宋" w:hAnsi="华文中宋" w:hint="eastAsia"/>
+          <w:color w:val="92D050"/>
+        </w:rPr>
+        <w:t>咕哇——！</w:t>
+      </w:r>
+      <w:r>
+        <w:rPr>
+          <w:rFonts w:ascii="华文中宋" w:eastAsia="华文中宋" w:hAnsi="华文中宋" w:hint="eastAsia"/>
+        </w:rPr>
+        <w:t>”</w:t>
+      </w:r>
+    </w:p>
+    <w:p>
+      <w:pPr>
+        <w:ind w:firstLine="420"/>
+        <w:rPr>
+          <w:rFonts w:ascii="华文中宋" w:eastAsia="华文中宋" w:hAnsi="华文中宋"/>
+        </w:rPr>
+      </w:pPr>
+      <w:r>
+        <w:rPr>
+          <w:rFonts w:ascii="华文中宋" w:eastAsia="华文中宋" w:hAnsi="华文中宋" w:hint="eastAsia"/>
+          <w:color w:val="92D050"/>
+        </w:rPr>
+        <w:t>她</w:t>
+      </w:r>
+      <w:r>
+        <w:rPr>
+          <w:rFonts w:ascii="华文中宋" w:eastAsia="华文中宋" w:hAnsi="华文中宋" w:hint="eastAsia"/>
+        </w:rPr>
+        <w:t>太累了，</w:t>
+      </w:r>
+      <w:r>
+        <w:rPr>
+          <w:rFonts w:ascii="华文中宋" w:eastAsia="华文中宋" w:hAnsi="华文中宋" w:hint="eastAsia"/>
+        </w:rPr>
+        <w:t>刚才</w:t>
+      </w:r>
+      <w:r>
+        <w:rPr>
+          <w:rFonts w:ascii="华文中宋" w:eastAsia="华文中宋" w:hAnsi="华文中宋" w:hint="eastAsia"/>
+        </w:rPr>
+        <w:t>趴着</w:t>
+      </w:r>
+      <w:r>
+        <w:rPr>
+          <w:rFonts w:ascii="华文中宋" w:eastAsia="华文中宋" w:hAnsi="华文中宋" w:hint="eastAsia"/>
+        </w:rPr>
+        <w:t>直接</w:t>
+      </w:r>
+      <w:r>
+        <w:rPr>
+          <w:rFonts w:ascii="华文中宋" w:eastAsia="华文中宋" w:hAnsi="华文中宋" w:hint="eastAsia"/>
+        </w:rPr>
+        <w:t>睡着了。</w:t>
+      </w:r>
+    </w:p>
+    <w:p>
+      <w:pPr>
+        <w:ind w:firstLine="420"/>
+        <w:rPr>
+          <w:rFonts w:ascii="华文中宋" w:eastAsia="华文中宋" w:hAnsi="华文中宋"/>
+        </w:rPr>
+      </w:pPr>
+      <w:r>
+        <w:rPr>
+          <w:rFonts w:ascii="华文中宋" w:eastAsia="华文中宋" w:hAnsi="华文中宋" w:hint="eastAsia"/>
+        </w:rPr>
+        <w:t>“</w:t>
+      </w:r>
+      <w:r>
+        <w:rPr>
+          <w:rFonts w:ascii="华文中宋" w:eastAsia="华文中宋" w:hAnsi="华文中宋" w:hint="eastAsia"/>
+          <w:color w:val="FF0000"/>
+        </w:rPr>
+        <w:t>我去找个地方让</w:t>
+      </w:r>
+      <w:r>
+        <w:rPr>
+          <w:rFonts w:ascii="华文中宋" w:eastAsia="华文中宋" w:hAnsi="华文中宋" w:hint="eastAsia"/>
+          <w:color w:val="92D050"/>
+        </w:rPr>
+        <w:t>她</w:t>
+      </w:r>
+      <w:r>
+        <w:rPr>
+          <w:rFonts w:ascii="华文中宋" w:eastAsia="华文中宋" w:hAnsi="华文中宋" w:hint="eastAsia"/>
+          <w:color w:val="FF0000"/>
+        </w:rPr>
+        <w:t>睡会。大家</w:t>
+      </w:r>
+      <w:r>
+        <w:rPr>
+          <w:rFonts w:ascii="华文中宋" w:eastAsia="华文中宋" w:hAnsi="华文中宋" w:hint="eastAsia"/>
+          <w:color w:val="FF0000"/>
+        </w:rPr>
+        <w:t>多吃蔬菜水果。健康第一。</w:t>
+      </w:r>
+      <w:r>
+        <w:rPr>
+          <w:rFonts w:ascii="华文中宋" w:eastAsia="华文中宋" w:hAnsi="华文中宋" w:hint="eastAsia"/>
+        </w:rPr>
+        <w:t>”</w:t>
+      </w:r>
+      <w:proofErr w:type="gramStart"/>
+      <w:r>
+        <w:rPr>
+          <w:rFonts w:ascii="华文中宋" w:eastAsia="华文中宋" w:hAnsi="华文中宋" w:hint="eastAsia"/>
+        </w:rPr>
+        <w:t>莉莉娅</w:t>
+      </w:r>
+      <w:proofErr w:type="gramEnd"/>
+      <w:r>
+        <w:rPr>
+          <w:rFonts w:ascii="华文中宋" w:eastAsia="华文中宋" w:hAnsi="华文中宋" w:hint="eastAsia"/>
+        </w:rPr>
+        <w:t>说。</w:t>
+      </w:r>
+    </w:p>
+    <w:p>
+      <w:pPr>
+        <w:ind w:firstLine="420"/>
+        <w:rPr>
+          <w:rFonts w:ascii="华文中宋" w:eastAsia="华文中宋" w:hAnsi="华文中宋"/>
+        </w:rPr>
+      </w:pPr>
+      <w:r>
+        <w:rPr>
+          <w:rFonts w:ascii="华文中宋" w:eastAsia="华文中宋" w:hAnsi="华文中宋" w:hint="eastAsia"/>
+        </w:rPr>
+        <w:t>格里克迷迷糊糊地往烤肉架上放了一片番茄，惊觉出错，自己嚼了起来。</w:t>
+      </w:r>
+    </w:p>
+    <w:p>
+      <w:pPr>
+        <w:pStyle w:val="2"/>
+      </w:pPr>
+      <w:bookmarkStart w:id="21" w:name="_Toc94092858"/>
+      <w:r>
+        <w:t>Afterword:</w:t>
+      </w:r>
+      <w:bookmarkEnd w:id="21"/>
+    </w:p>
+    <w:p>
+      <w:pPr>
+        <w:ind w:firstLine="420"/>
+        <w:rPr>
+          <w:rFonts w:ascii="华文中宋" w:eastAsia="华文中宋" w:hAnsi="华文中宋"/>
+        </w:rPr>
+      </w:pPr>
+      <w:r>
+        <w:rPr>
+          <w:rFonts w:ascii="华文中宋" w:eastAsia="华文中宋" w:hAnsi="华文中宋" w:hint="eastAsia"/>
+          <w:color w:val="B2A1C7" w:themeColor="accent4" w:themeTint="99"/>
+        </w:rPr>
+        <w:t>我</w:t>
+      </w:r>
+      <w:r>
+        <w:rPr>
+          <w:rFonts w:ascii="华文中宋" w:eastAsia="华文中宋" w:hAnsi="华文中宋" w:hint="eastAsia"/>
+        </w:rPr>
+        <w:t>被</w:t>
+      </w:r>
+      <w:proofErr w:type="gramStart"/>
+      <w:r>
+        <w:rPr>
+          <w:rFonts w:ascii="华文中宋" w:eastAsia="华文中宋" w:hAnsi="华文中宋" w:hint="eastAsia"/>
+        </w:rPr>
+        <w:t>莉莉娅</w:t>
+      </w:r>
+      <w:proofErr w:type="gramEnd"/>
+      <w:r>
+        <w:rPr>
+          <w:rFonts w:ascii="华文中宋" w:eastAsia="华文中宋" w:hAnsi="华文中宋" w:hint="eastAsia"/>
+        </w:rPr>
+        <w:t>强行赶出来放假。</w:t>
+      </w:r>
+      <w:r>
+        <w:rPr>
+          <w:rFonts w:ascii="华文中宋" w:eastAsia="华文中宋" w:hAnsi="华文中宋" w:hint="eastAsia"/>
+        </w:rPr>
+        <w:t>理由是</w:t>
+      </w:r>
+      <w:r>
+        <w:rPr>
+          <w:rFonts w:ascii="华文中宋" w:eastAsia="华文中宋" w:hAnsi="华文中宋" w:hint="eastAsia"/>
+        </w:rPr>
+        <w:t>暂时没有星船可以飞，跑道也需要整修，所以ATC无事可做。</w:t>
+      </w:r>
+      <w:r>
+        <w:rPr>
+          <w:rFonts w:ascii="华文中宋" w:eastAsia="华文中宋" w:hAnsi="华文中宋" w:hint="eastAsia"/>
+        </w:rPr>
+        <w:t>我一时找不回前天早上那个活泼的潘丽宝了。</w:t>
+      </w:r>
+    </w:p>
+    <w:p>
+      <w:pPr>
+        <w:ind w:firstLine="420"/>
+        <w:rPr>
+          <w:rFonts w:ascii="华文中宋" w:eastAsia="华文中宋" w:hAnsi="华文中宋"/>
+        </w:rPr>
+      </w:pPr>
+      <w:r>
+        <w:rPr>
+          <w:rFonts w:ascii="华文中宋" w:eastAsia="华文中宋" w:hAnsi="华文中宋" w:hint="eastAsia"/>
+        </w:rPr>
+        <w:t>昨晚的烤肉比平时焦了一点。那种</w:t>
+      </w:r>
+      <w:r>
+        <w:rPr>
+          <w:rFonts w:ascii="华文中宋" w:eastAsia="华文中宋" w:hAnsi="华文中宋" w:hint="eastAsia"/>
+        </w:rPr>
+        <w:t>没闻过</w:t>
+      </w:r>
+      <w:r>
+        <w:rPr>
+          <w:rFonts w:ascii="华文中宋" w:eastAsia="华文中宋" w:hAnsi="华文中宋" w:hint="eastAsia"/>
+        </w:rPr>
+        <w:t>的焦香味在我</w:t>
+      </w:r>
+      <w:r>
+        <w:rPr>
+          <w:rFonts w:ascii="华文中宋" w:eastAsia="华文中宋" w:hAnsi="华文中宋" w:hint="eastAsia"/>
+        </w:rPr>
+        <w:t>的鼻尖和脑海挥之不去。</w:t>
+      </w:r>
+    </w:p>
+    <w:p>
+      <w:pPr>
+        <w:ind w:firstLine="420"/>
+        <w:rPr>
+          <w:rFonts w:ascii="华文中宋" w:eastAsia="华文中宋" w:hAnsi="华文中宋"/>
+        </w:rPr>
+      </w:pPr>
+      <w:r>
+        <w:rPr>
+          <w:rFonts w:ascii="华文中宋" w:eastAsia="华文中宋" w:hAnsi="华文中宋" w:hint="eastAsia"/>
+        </w:rPr>
+        <w:lastRenderedPageBreak/>
+        <w:t>现在能做的事，当然是和菈</w:t>
+      </w:r>
+      <w:proofErr w:type="gramStart"/>
+      <w:r>
+        <w:rPr>
+          <w:rFonts w:ascii="华文中宋" w:eastAsia="华文中宋" w:hAnsi="华文中宋" w:hint="eastAsia"/>
+        </w:rPr>
+        <w:t>琪旭一起</w:t>
+      </w:r>
+      <w:proofErr w:type="gramEnd"/>
+      <w:r>
+        <w:rPr>
+          <w:rFonts w:ascii="华文中宋" w:eastAsia="华文中宋" w:hAnsi="华文中宋" w:hint="eastAsia"/>
+        </w:rPr>
+        <w:t>去医院和许多</w:t>
+      </w:r>
+      <w:r>
+        <w:rPr>
+          <w:rFonts w:ascii="华文中宋" w:eastAsia="华文中宋" w:hAnsi="华文中宋" w:hint="eastAsia"/>
+        </w:rPr>
+        <w:t>熟悉的人</w:t>
+      </w:r>
+      <w:r>
+        <w:rPr>
+          <w:rFonts w:ascii="华文中宋" w:eastAsia="华文中宋" w:hAnsi="华文中宋" w:hint="eastAsia"/>
+        </w:rPr>
+        <w:t>再见一面。</w:t>
+      </w:r>
+      <w:r>
+        <w:rPr>
+          <w:rFonts w:ascii="华文中宋" w:eastAsia="华文中宋" w:hAnsi="华文中宋" w:hint="eastAsia"/>
+        </w:rPr>
+        <w:t>比如说，那个奇迹般地被奈芙莲抓回来的白发</w:t>
+      </w:r>
+      <w:r>
+        <w:rPr>
+          <w:rFonts w:ascii="华文中宋" w:eastAsia="华文中宋" w:hAnsi="华文中宋" w:hint="eastAsia"/>
+        </w:rPr>
+        <w:t>校友</w:t>
+      </w:r>
+      <w:r>
+        <w:rPr>
+          <w:rFonts w:ascii="华文中宋" w:eastAsia="华文中宋" w:hAnsi="华文中宋" w:hint="eastAsia"/>
+        </w:rPr>
+        <w:t>。</w:t>
+      </w:r>
+    </w:p>
+    <w:p>
+      <w:pPr>
+        <w:ind w:firstLine="420"/>
+        <w:rPr>
+          <w:rFonts w:ascii="华文中宋" w:eastAsia="华文中宋" w:hAnsi="华文中宋"/>
+        </w:rPr>
+      </w:pPr>
+      <w:r>
+        <w:rPr>
+          <w:rFonts w:ascii="华文中宋" w:eastAsia="华文中宋" w:hAnsi="华文中宋" w:hint="eastAsia"/>
+        </w:rPr>
+        <w:t>“其实</w:t>
+      </w:r>
+      <w:r>
+        <w:rPr>
+          <w:rFonts w:ascii="华文中宋" w:eastAsia="华文中宋" w:hAnsi="华文中宋" w:hint="eastAsia"/>
+        </w:rPr>
+        <w:t>玛尔歌莉特</w:t>
+      </w:r>
+      <w:r>
+        <w:rPr>
+          <w:rFonts w:ascii="华文中宋" w:eastAsia="华文中宋" w:hAnsi="华文中宋" w:hint="eastAsia"/>
+        </w:rPr>
+        <w:t>很轻的，但</w:t>
+      </w:r>
+      <w:r>
+        <w:rPr>
+          <w:rFonts w:ascii="华文中宋" w:eastAsia="华文中宋" w:hAnsi="华文中宋" w:hint="eastAsia"/>
+        </w:rPr>
+        <w:t>到</w:t>
+      </w:r>
+      <w:r>
+        <w:rPr>
+          <w:rFonts w:ascii="华文中宋" w:eastAsia="华文中宋" w:hAnsi="华文中宋" w:hint="eastAsia"/>
+        </w:rPr>
+        <w:t>我背上就</w:t>
+      </w:r>
+      <w:r>
+        <w:rPr>
+          <w:rFonts w:ascii="华文中宋" w:eastAsia="华文中宋" w:hAnsi="华文中宋" w:hint="eastAsia"/>
+        </w:rPr>
+        <w:t>变得</w:t>
+      </w:r>
+      <w:r>
+        <w:rPr>
+          <w:rFonts w:ascii="华文中宋" w:eastAsia="华文中宋" w:hAnsi="华文中宋" w:hint="eastAsia"/>
+        </w:rPr>
+        <w:t>很重。我好菜啊</w:t>
+      </w:r>
+      <w:r>
+        <w:rPr>
+          <w:rFonts w:ascii="华文中宋" w:eastAsia="华文中宋" w:hAnsi="华文中宋" w:hint="eastAsia"/>
+        </w:rPr>
+        <w:t>！</w:t>
+      </w:r>
+      <w:r>
+        <w:rPr>
+          <w:rFonts w:ascii="华文中宋" w:eastAsia="华文中宋" w:hAnsi="华文中宋" w:hint="eastAsia"/>
+        </w:rPr>
+        <w:t>”病床上的费奥多尔看起来不接受</w:t>
+      </w:r>
+      <w:proofErr w:type="gramStart"/>
+      <w:r>
+        <w:rPr>
+          <w:rFonts w:ascii="华文中宋" w:eastAsia="华文中宋" w:hAnsi="华文中宋" w:hint="eastAsia"/>
+        </w:rPr>
+        <w:t>菈琪旭的</w:t>
+      </w:r>
+      <w:proofErr w:type="gramEnd"/>
+      <w:r>
+        <w:rPr>
+          <w:rFonts w:ascii="华文中宋" w:eastAsia="华文中宋" w:hAnsi="华文中宋" w:hint="eastAsia"/>
+        </w:rPr>
+        <w:t>安慰。</w:t>
+      </w:r>
+    </w:p>
+    <w:p>
+      <w:pPr>
+        <w:ind w:firstLine="420"/>
+        <w:rPr>
+          <w:rFonts w:ascii="华文中宋" w:eastAsia="华文中宋" w:hAnsi="华文中宋"/>
+        </w:rPr>
+      </w:pPr>
+      <w:r>
+        <w:rPr>
+          <w:rFonts w:ascii="华文中宋" w:eastAsia="华文中宋" w:hAnsi="华文中宋" w:hint="eastAsia"/>
+        </w:rPr>
+        <w:t>“</w:t>
+      </w:r>
+      <w:r>
+        <w:rPr>
+          <w:rFonts w:ascii="华文中宋" w:eastAsia="华文中宋" w:hAnsi="华文中宋" w:hint="eastAsia"/>
+          <w:color w:val="FABF8F" w:themeColor="accent6" w:themeTint="99"/>
+          <w:szCs w:val="21"/>
+        </w:rPr>
+        <w:t>好啦好啦。</w:t>
+      </w:r>
+      <w:r>
+        <w:rPr>
+          <w:rFonts w:ascii="华文中宋" w:eastAsia="华文中宋" w:hAnsi="华文中宋" w:hint="eastAsia"/>
+          <w:color w:val="FABF8F" w:themeColor="accent6" w:themeTint="99"/>
+          <w:szCs w:val="21"/>
+        </w:rPr>
+        <w:t>以后努力锻炼吧！</w:t>
+      </w:r>
+      <w:r>
+        <w:rPr>
+          <w:rFonts w:ascii="华文中宋" w:eastAsia="华文中宋" w:hAnsi="华文中宋" w:hint="eastAsia"/>
+          <w:color w:val="FABF8F" w:themeColor="accent6" w:themeTint="99"/>
+          <w:szCs w:val="21"/>
+        </w:rPr>
+        <w:t>等玛尔歌好点了，就可以</w:t>
+      </w:r>
+      <w:r>
+        <w:rPr>
+          <w:rFonts w:ascii="华文中宋" w:eastAsia="华文中宋" w:hAnsi="华文中宋" w:hint="eastAsia"/>
+          <w:color w:val="FABF8F" w:themeColor="accent6" w:themeTint="99"/>
+          <w:szCs w:val="21"/>
+        </w:rPr>
+        <w:t>向</w:t>
+      </w:r>
+      <w:r>
+        <w:rPr>
+          <w:rFonts w:ascii="华文中宋" w:eastAsia="华文中宋" w:hAnsi="华文中宋" w:hint="eastAsia"/>
+          <w:color w:val="FABF8F" w:themeColor="accent6" w:themeTint="99"/>
+          <w:szCs w:val="21"/>
+        </w:rPr>
+        <w:t>她</w:t>
+      </w:r>
+      <w:bookmarkStart w:id="22" w:name="_GoBack"/>
+      <w:bookmarkEnd w:id="22"/>
+      <w:r>
+        <w:rPr>
+          <w:rFonts w:ascii="华文中宋" w:eastAsia="华文中宋" w:hAnsi="华文中宋" w:hint="eastAsia"/>
+          <w:color w:val="FABF8F" w:themeColor="accent6" w:themeTint="99"/>
+          <w:szCs w:val="21"/>
+        </w:rPr>
+        <w:t>当面忏悔啦。</w:t>
+      </w:r>
+      <w:r>
+        <w:rPr>
+          <w:rFonts w:ascii="华文中宋" w:eastAsia="华文中宋" w:hAnsi="华文中宋" w:hint="eastAsia"/>
+        </w:rPr>
+        <w:t>”菈</w:t>
+      </w:r>
+      <w:proofErr w:type="gramStart"/>
+      <w:r>
+        <w:rPr>
+          <w:rFonts w:ascii="华文中宋" w:eastAsia="华文中宋" w:hAnsi="华文中宋" w:hint="eastAsia"/>
+        </w:rPr>
+        <w:t>琪旭坐</w:t>
+      </w:r>
+      <w:proofErr w:type="gramEnd"/>
+      <w:r>
+        <w:rPr>
+          <w:rFonts w:ascii="华文中宋" w:eastAsia="华文中宋" w:hAnsi="华文中宋" w:hint="eastAsia"/>
+        </w:rPr>
+        <w:t>到病床边拉住了费奥多尔的手。</w:t>
+      </w:r>
+    </w:p>
+    <w:p>
+      <w:pPr>
+        <w:ind w:firstLine="420"/>
+        <w:rPr>
+          <w:rFonts w:ascii="华文中宋" w:eastAsia="华文中宋" w:hAnsi="华文中宋" w:hint="eastAsia"/>
+        </w:rPr>
+      </w:pPr>
+      <w:r>
+        <w:rPr>
+          <w:rFonts w:ascii="华文中宋" w:eastAsia="华文中宋" w:hAnsi="华文中宋"/>
+        </w:rPr>
+        <w:t>“</w:t>
+      </w:r>
+      <w:r>
+        <w:rPr>
+          <w:rFonts w:ascii="华文中宋" w:eastAsia="华文中宋" w:hAnsi="华文中宋" w:hint="eastAsia"/>
+        </w:rPr>
+        <w:t>她真的还活着吗？</w:t>
+      </w:r>
+      <w:r>
+        <w:rPr>
+          <w:rFonts w:ascii="华文中宋" w:eastAsia="华文中宋" w:hAnsi="华文中宋"/>
+        </w:rPr>
+        <w:t>”</w:t>
+      </w:r>
+    </w:p>
+    <w:p>
+      <w:pPr>
+        <w:ind w:firstLine="420"/>
+        <w:rPr>
+          <w:rFonts w:ascii="华文中宋" w:eastAsia="华文中宋" w:hAnsi="华文中宋"/>
+        </w:rPr>
+      </w:pPr>
+      <w:r>
+        <w:rPr>
+          <w:rFonts w:ascii="华文中宋" w:eastAsia="华文中宋" w:hAnsi="华文中宋" w:hint="eastAsia"/>
+        </w:rPr>
+        <w:t>“</w:t>
+      </w:r>
+      <w:r>
+        <w:rPr>
+          <w:rFonts w:ascii="华文中宋" w:eastAsia="华文中宋" w:hAnsi="华文中宋" w:hint="eastAsia"/>
+          <w:color w:val="B2A1C7" w:themeColor="accent4" w:themeTint="99"/>
+        </w:rPr>
+        <w:t>她在1号ICU病房。</w:t>
+      </w:r>
+      <w:r>
+        <w:rPr>
+          <w:rFonts w:ascii="华文中宋" w:eastAsia="华文中宋" w:hAnsi="华文中宋" w:hint="eastAsia"/>
+          <w:color w:val="B2A1C7" w:themeColor="accent4" w:themeTint="99"/>
+        </w:rPr>
+        <w:t>那我就不打扰</w:t>
+      </w:r>
+      <w:r>
+        <w:rPr>
+          <w:rFonts w:ascii="华文中宋" w:eastAsia="华文中宋" w:hAnsi="华文中宋" w:hint="eastAsia"/>
+          <w:color w:val="B2A1C7" w:themeColor="accent4" w:themeTint="99"/>
+        </w:rPr>
+        <w:t>两位</w:t>
+      </w:r>
+      <w:r>
+        <w:rPr>
+          <w:rFonts w:ascii="华文中宋" w:eastAsia="华文中宋" w:hAnsi="华文中宋" w:hint="eastAsia"/>
+          <w:color w:val="B2A1C7" w:themeColor="accent4" w:themeTint="99"/>
+        </w:rPr>
+        <w:t>了。我</w:t>
+      </w:r>
+      <w:r>
+        <w:rPr>
+          <w:rFonts w:ascii="华文中宋" w:eastAsia="华文中宋" w:hAnsi="华文中宋" w:hint="eastAsia"/>
+          <w:color w:val="B2A1C7" w:themeColor="accent4" w:themeTint="99"/>
+        </w:rPr>
+        <w:t>先</w:t>
+      </w:r>
+      <w:r>
+        <w:rPr>
+          <w:rFonts w:ascii="华文中宋" w:eastAsia="华文中宋" w:hAnsi="华文中宋" w:hint="eastAsia"/>
+          <w:color w:val="B2A1C7" w:themeColor="accent4" w:themeTint="99"/>
+        </w:rPr>
+        <w:t>去</w:t>
+      </w:r>
+      <w:proofErr w:type="gramStart"/>
+      <w:r>
+        <w:rPr>
+          <w:rFonts w:ascii="华文中宋" w:eastAsia="华文中宋" w:hAnsi="华文中宋" w:hint="eastAsia"/>
+          <w:color w:val="B2A1C7" w:themeColor="accent4" w:themeTint="99"/>
+        </w:rPr>
+        <w:t>珂</w:t>
+      </w:r>
+      <w:proofErr w:type="gramEnd"/>
+      <w:r>
+        <w:rPr>
+          <w:rFonts w:ascii="华文中宋" w:eastAsia="华文中宋" w:hAnsi="华文中宋" w:hint="eastAsia"/>
+          <w:color w:val="B2A1C7" w:themeColor="accent4" w:themeTint="99"/>
+        </w:rPr>
+        <w:t>朵</w:t>
+      </w:r>
+      <w:proofErr w:type="gramStart"/>
+      <w:r>
+        <w:rPr>
+          <w:rFonts w:ascii="华文中宋" w:eastAsia="华文中宋" w:hAnsi="华文中宋" w:hint="eastAsia"/>
+          <w:color w:val="B2A1C7" w:themeColor="accent4" w:themeTint="99"/>
+        </w:rPr>
         <w:t>莉</w:t>
       </w:r>
       <w:proofErr w:type="gramEnd"/>
       <w:r>
         <w:rPr>
           <w:rFonts w:ascii="华文中宋" w:eastAsia="华文中宋" w:hAnsi="华文中宋" w:hint="eastAsia"/>
-        </w:rPr>
-        <w:t>莉娅叹气。</w:t>
-      </w:r>
-    </w:p>
-    <w:p>
-      <w:pPr>
-        <w:ind w:firstLine="420"/>
-        <w:rPr>
-          <w:rFonts w:ascii="华文中宋" w:eastAsia="华文中宋" w:hAnsi="华文中宋"/>
-        </w:rPr>
-      </w:pPr>
-      <w:r>
-        <w:rPr>
-          <w:rFonts w:ascii="华文中宋" w:eastAsia="华文中宋" w:hAnsi="华文中宋" w:hint="eastAsia"/>
-        </w:rPr>
-        <w:t>众人沉默。</w:t>
-      </w:r>
-    </w:p>
-    <w:p>
-      <w:pPr>
-        <w:ind w:firstLine="420"/>
-        <w:rPr>
-          <w:rFonts w:ascii="华文中宋" w:eastAsia="华文中宋" w:hAnsi="华文中宋"/>
-        </w:rPr>
-      </w:pPr>
+          <w:color w:val="B2A1C7" w:themeColor="accent4" w:themeTint="99"/>
+        </w:rPr>
+        <w:t>那边看看。</w:t>
+      </w:r>
+      <w:r>
+        <w:rPr>
+          <w:rFonts w:ascii="华文中宋" w:eastAsia="华文中宋" w:hAnsi="华文中宋"/>
+        </w:rPr>
+        <w:t>”</w:t>
+      </w:r>
+    </w:p>
+    <w:p>
+      <w:pPr>
+        <w:ind w:firstLine="420"/>
+        <w:rPr>
+          <w:rFonts w:ascii="华文中宋" w:eastAsia="华文中宋" w:hAnsi="华文中宋"/>
+        </w:rPr>
+      </w:pPr>
+      <w:r>
+        <w:rPr>
+          <w:rFonts w:ascii="华文中宋" w:eastAsia="华文中宋" w:hAnsi="华文中宋"/>
+        </w:rPr>
+        <w:t>“</w:t>
+      </w:r>
+      <w:r>
+        <w:rPr>
+          <w:rFonts w:ascii="华文中宋" w:eastAsia="华文中宋" w:hAnsi="华文中宋" w:hint="eastAsia"/>
+          <w:color w:val="FABF8F" w:themeColor="accent6" w:themeTint="99"/>
+          <w:szCs w:val="21"/>
+        </w:rPr>
+        <w:t>好哦~</w:t>
+      </w:r>
+      <w:r>
+        <w:rPr>
+          <w:rFonts w:ascii="华文中宋" w:eastAsia="华文中宋" w:hAnsi="华文中宋" w:hint="eastAsia"/>
+        </w:rPr>
+        <w:t>”</w:t>
+      </w:r>
+    </w:p>
+    <w:p>
+      <w:pPr>
+        <w:ind w:firstLine="420"/>
+        <w:rPr>
+          <w:rFonts w:ascii="华文中宋" w:eastAsia="华文中宋" w:hAnsi="华文中宋"/>
+        </w:rPr>
+      </w:pPr>
+      <w:r>
+        <w:rPr>
+          <w:rFonts w:ascii="华文中宋" w:eastAsia="华文中宋" w:hAnsi="华文中宋" w:hint="eastAsia"/>
+          <w:color w:val="B2A1C7" w:themeColor="accent4" w:themeTint="99"/>
+        </w:rPr>
+        <w:t>我</w:t>
+      </w:r>
+      <w:r>
+        <w:rPr>
+          <w:rFonts w:ascii="华文中宋" w:eastAsia="华文中宋" w:hAnsi="华文中宋" w:hint="eastAsia"/>
+        </w:rPr>
+        <w:t>又望了一眼费奥多尔旁边床位的</w:t>
+      </w:r>
       <w:proofErr w:type="gramStart"/>
       <w:r>
         <w:rPr>
@@ -57029,42 +57799,392 @@
         <w:rPr>
           <w:rFonts w:ascii="华文中宋" w:eastAsia="华文中宋" w:hAnsi="华文中宋" w:hint="eastAsia"/>
         </w:rPr>
-        <w:t>忒突然</w:t>
+        <w:t>忒</w:t>
       </w:r>
       <w:proofErr w:type="gramEnd"/>
       <w:r>
         <w:rPr>
           <w:rFonts w:ascii="华文中宋" w:eastAsia="华文中宋" w:hAnsi="华文中宋" w:hint="eastAsia"/>
         </w:rPr>
-        <w:t>从</w:t>
-      </w:r>
-      <w:r>
-        <w:rPr>
-          <w:rFonts w:ascii="华文中宋" w:eastAsia="华文中宋" w:hAnsi="华文中宋" w:hint="eastAsia"/>
-        </w:rPr>
-        <w:t>椅子</w:t>
-      </w:r>
-      <w:r>
-        <w:rPr>
-          <w:rFonts w:ascii="华文中宋" w:eastAsia="华文中宋" w:hAnsi="华文中宋" w:hint="eastAsia"/>
-        </w:rPr>
-        <w:t>摔</w:t>
-      </w:r>
-      <w:r>
-        <w:rPr>
-          <w:rFonts w:ascii="华文中宋" w:eastAsia="华文中宋" w:hAnsi="华文中宋" w:hint="eastAsia"/>
-        </w:rPr>
-        <w:t>向</w:t>
-      </w:r>
-      <w:r>
-        <w:rPr>
-          <w:rFonts w:ascii="华文中宋" w:eastAsia="华文中宋" w:hAnsi="华文中宋" w:hint="eastAsia"/>
-        </w:rPr>
-        <w:t>地上</w:t>
-      </w:r>
-      <w:r>
-        <w:rPr>
-          <w:rFonts w:ascii="华文中宋" w:eastAsia="华文中宋" w:hAnsi="华文中宋" w:hint="eastAsia"/>
+        <w:t>。她还没睡醒。</w:t>
+      </w:r>
+    </w:p>
+    <w:p>
+      <w:pPr>
+        <w:ind w:firstLine="420"/>
+        <w:rPr>
+          <w:rFonts w:ascii="华文中宋" w:eastAsia="华文中宋" w:hAnsi="华文中宋"/>
+        </w:rPr>
+      </w:pPr>
+      <w:r>
+        <w:rPr>
+          <w:rFonts w:ascii="华文中宋" w:eastAsia="华文中宋" w:hAnsi="华文中宋" w:hint="eastAsia"/>
+        </w:rPr>
+        <w:t>退出来，</w:t>
+      </w:r>
+      <w:r>
+        <w:rPr>
+          <w:rFonts w:ascii="华文中宋" w:eastAsia="华文中宋" w:hAnsi="华文中宋" w:hint="eastAsia"/>
+        </w:rPr>
+        <w:t>敲敲另一间病房的门：“</w:t>
+      </w:r>
+      <w:proofErr w:type="spellStart"/>
+      <w:r>
+        <w:rPr>
+          <w:rFonts w:ascii="华文中宋" w:eastAsia="华文中宋" w:hAnsi="华文中宋"/>
+          <w:color w:val="B2A1C7" w:themeColor="accent4" w:themeTint="99"/>
+        </w:rPr>
+        <w:t>Pannibal</w:t>
+      </w:r>
+      <w:proofErr w:type="spellEnd"/>
+      <w:r>
+        <w:rPr>
+          <w:rFonts w:ascii="华文中宋" w:eastAsia="华文中宋" w:hAnsi="华文中宋"/>
+          <w:color w:val="B2A1C7" w:themeColor="accent4" w:themeTint="99"/>
+        </w:rPr>
+        <w:t>です</w:t>
+      </w:r>
+      <w:r>
+        <w:rPr>
+          <w:rFonts w:ascii="华文中宋" w:eastAsia="华文中宋" w:hAnsi="华文中宋" w:hint="eastAsia"/>
+          <w:color w:val="B2A1C7" w:themeColor="accent4" w:themeTint="99"/>
+        </w:rPr>
+        <w:t>。</w:t>
+      </w:r>
+      <w:r>
+        <w:rPr>
+          <w:rFonts w:ascii="华文中宋" w:eastAsia="华文中宋" w:hAnsi="华文中宋" w:hint="eastAsia"/>
+        </w:rPr>
+        <w:t>”</w:t>
+      </w:r>
+    </w:p>
+    <w:p>
+      <w:pPr>
+        <w:ind w:firstLine="420"/>
+        <w:rPr>
+          <w:rFonts w:ascii="华文中宋" w:eastAsia="华文中宋" w:hAnsi="华文中宋"/>
+        </w:rPr>
+      </w:pPr>
+      <w:r>
+        <w:rPr>
+          <w:rFonts w:ascii="华文中宋" w:eastAsia="华文中宋" w:hAnsi="华文中宋" w:hint="eastAsia"/>
+        </w:rPr>
+        <w:t>“</w:t>
+      </w:r>
+      <w:r>
+        <w:rPr>
+          <w:rFonts w:hint="eastAsia"/>
+          <w:b/>
+          <w:color w:val="E36C0A" w:themeColor="accent6" w:themeShade="BF"/>
+        </w:rPr>
+        <w:t>请进。</w:t>
+      </w:r>
+      <w:r>
+        <w:rPr>
+          <w:rFonts w:ascii="华文中宋" w:eastAsia="华文中宋" w:hAnsi="华文中宋" w:hint="eastAsia"/>
+        </w:rPr>
+        <w:t>”</w:t>
+      </w:r>
+    </w:p>
+    <w:p>
+      <w:pPr>
+        <w:ind w:firstLine="420"/>
+        <w:rPr>
+          <w:rFonts w:ascii="华文中宋" w:eastAsia="华文中宋" w:hAnsi="华文中宋"/>
+        </w:rPr>
+      </w:pPr>
+      <w:r>
+        <w:rPr>
+          <w:rFonts w:ascii="华文中宋" w:eastAsia="华文中宋" w:hAnsi="华文中宋" w:hint="eastAsia"/>
+        </w:rPr>
+        <w:t>我推开门。右边是午后打盹的艾瑟雅睁眼向我招了招手。往里</w:t>
+      </w:r>
+      <w:r>
+        <w:rPr>
+          <w:rFonts w:ascii="华文中宋" w:eastAsia="华文中宋" w:hAnsi="华文中宋" w:hint="eastAsia"/>
+        </w:rPr>
+        <w:t>是一台轮椅，然后</w:t>
+      </w:r>
+      <w:r>
+        <w:rPr>
+          <w:rFonts w:ascii="华文中宋" w:eastAsia="华文中宋" w:hAnsi="华文中宋" w:hint="eastAsia"/>
+        </w:rPr>
+        <w:t>本应是珂朵</w:t>
+      </w:r>
+      <w:proofErr w:type="gramStart"/>
+      <w:r>
+        <w:rPr>
+          <w:rFonts w:ascii="华文中宋" w:eastAsia="华文中宋" w:hAnsi="华文中宋" w:hint="eastAsia"/>
+        </w:rPr>
+        <w:t>莉</w:t>
+      </w:r>
+      <w:proofErr w:type="gramEnd"/>
+      <w:r>
+        <w:rPr>
+          <w:rFonts w:ascii="华文中宋" w:eastAsia="华文中宋" w:hAnsi="华文中宋" w:hint="eastAsia"/>
+        </w:rPr>
+        <w:t>的病床，但此刻竟</w:t>
+      </w:r>
+      <w:proofErr w:type="gramStart"/>
+      <w:r>
+        <w:rPr>
+          <w:rFonts w:ascii="华文中宋" w:eastAsia="华文中宋" w:hAnsi="华文中宋" w:hint="eastAsia"/>
+        </w:rPr>
+        <w:t>雪白</w:t>
+      </w:r>
+      <w:r>
+        <w:rPr>
+          <w:rFonts w:ascii="华文中宋" w:eastAsia="华文中宋" w:hAnsi="华文中宋" w:hint="eastAsia"/>
+        </w:rPr>
+        <w:t>地</w:t>
+      </w:r>
+      <w:proofErr w:type="gramEnd"/>
+      <w:r>
+        <w:rPr>
+          <w:rFonts w:ascii="华文中宋" w:eastAsia="华文中宋" w:hAnsi="华文中宋" w:hint="eastAsia"/>
+        </w:rPr>
+        <w:t>空置着</w:t>
+      </w:r>
+      <w:r>
+        <w:rPr>
+          <w:rFonts w:ascii="华文中宋" w:eastAsia="华文中宋" w:hAnsi="华文中宋" w:hint="eastAsia"/>
+        </w:rPr>
+        <w:t>。</w:t>
+      </w:r>
+    </w:p>
+    <w:p>
+      <w:pPr>
+        <w:ind w:firstLine="420"/>
+        <w:rPr>
+          <w:rFonts w:ascii="华文中宋" w:eastAsia="华文中宋" w:hAnsi="华文中宋"/>
+        </w:rPr>
+      </w:pPr>
+      <w:r>
+        <w:rPr>
+          <w:rFonts w:ascii="华文中宋" w:eastAsia="华文中宋" w:hAnsi="华文中宋" w:hint="eastAsia"/>
+        </w:rPr>
+        <w:t>我</w:t>
+      </w:r>
+      <w:r>
+        <w:rPr>
+          <w:rFonts w:ascii="华文中宋" w:eastAsia="华文中宋" w:hAnsi="华文中宋" w:hint="eastAsia"/>
+        </w:rPr>
+        <w:t>立刻</w:t>
+      </w:r>
+      <w:r>
+        <w:rPr>
+          <w:rFonts w:ascii="华文中宋" w:eastAsia="华文中宋" w:hAnsi="华文中宋" w:hint="eastAsia"/>
+        </w:rPr>
+        <w:t>扫视整个房间</w:t>
+      </w:r>
+      <w:r>
+        <w:rPr>
+          <w:rFonts w:ascii="华文中宋" w:eastAsia="华文中宋" w:hAnsi="华文中宋" w:hint="eastAsia"/>
+        </w:rPr>
+        <w:t>。</w:t>
+      </w:r>
+      <w:r>
+        <w:rPr>
+          <w:rFonts w:ascii="华文中宋" w:eastAsia="华文中宋" w:hAnsi="华文中宋" w:hint="eastAsia"/>
+        </w:rPr>
+        <w:t>奈芙莲背对我站在房间深处</w:t>
+      </w:r>
+      <w:r>
+        <w:rPr>
+          <w:rFonts w:ascii="华文中宋" w:eastAsia="华文中宋" w:hAnsi="华文中宋" w:hint="eastAsia"/>
+        </w:rPr>
+        <w:t>耀眼</w:t>
+      </w:r>
+      <w:r>
+        <w:rPr>
+          <w:rFonts w:ascii="华文中宋" w:eastAsia="华文中宋" w:hAnsi="华文中宋" w:hint="eastAsia"/>
+        </w:rPr>
+        <w:t>的午后阳光里。</w:t>
+      </w:r>
+      <w:proofErr w:type="gramStart"/>
+      <w:r>
+        <w:rPr>
+          <w:rFonts w:ascii="华文中宋" w:eastAsia="华文中宋" w:hAnsi="华文中宋" w:hint="eastAsia"/>
+        </w:rPr>
+        <w:t>珂</w:t>
+      </w:r>
+      <w:proofErr w:type="gramEnd"/>
+      <w:r>
+        <w:rPr>
+          <w:rFonts w:ascii="华文中宋" w:eastAsia="华文中宋" w:hAnsi="华文中宋" w:hint="eastAsia"/>
+        </w:rPr>
+        <w:t>朵</w:t>
+      </w:r>
+      <w:proofErr w:type="gramStart"/>
+      <w:r>
+        <w:rPr>
+          <w:rFonts w:ascii="华文中宋" w:eastAsia="华文中宋" w:hAnsi="华文中宋" w:hint="eastAsia"/>
+        </w:rPr>
+        <w:t>莉</w:t>
+      </w:r>
+      <w:proofErr w:type="gramEnd"/>
+      <w:r>
+        <w:rPr>
+          <w:rFonts w:ascii="华文中宋" w:eastAsia="华文中宋" w:hAnsi="华文中宋" w:hint="eastAsia"/>
+        </w:rPr>
+        <w:t>坐在威廉</w:t>
+      </w:r>
+      <w:proofErr w:type="gramStart"/>
+      <w:r>
+        <w:rPr>
+          <w:rFonts w:ascii="华文中宋" w:eastAsia="华文中宋" w:hAnsi="华文中宋" w:hint="eastAsia"/>
+        </w:rPr>
+        <w:t>床边互喂午饭</w:t>
+      </w:r>
+      <w:proofErr w:type="gramEnd"/>
+      <w:r>
+        <w:rPr>
+          <w:rFonts w:ascii="华文中宋" w:eastAsia="华文中宋" w:hAnsi="华文中宋" w:hint="eastAsia"/>
+        </w:rPr>
+        <w:t>。</w:t>
+      </w:r>
+    </w:p>
+    <w:p>
+      <w:pPr>
+        <w:ind w:firstLine="420"/>
+        <w:rPr>
+          <w:rFonts w:ascii="华文中宋" w:eastAsia="华文中宋" w:hAnsi="华文中宋"/>
+        </w:rPr>
+      </w:pPr>
+      <w:r>
+        <w:rPr>
+          <w:rFonts w:ascii="华文中宋" w:eastAsia="华文中宋" w:hAnsi="华文中宋" w:hint="eastAsia"/>
+        </w:rPr>
+        <w:t>大家都好好的。大家都会好起来的。</w:t>
+      </w:r>
+    </w:p>
+    <w:p>
+      <w:pPr>
+        <w:ind w:firstLine="420"/>
+        <w:rPr>
+          <w:rFonts w:ascii="华文中宋" w:eastAsia="华文中宋" w:hAnsi="华文中宋"/>
+        </w:rPr>
+      </w:pPr>
+      <w:r>
+        <w:rPr>
+          <w:rFonts w:ascii="华文中宋" w:eastAsia="华文中宋" w:hAnsi="华文中宋" w:hint="eastAsia"/>
+        </w:rPr>
+        <w:t>“</w:t>
+      </w:r>
+      <w:r>
+        <w:rPr>
+          <w:rFonts w:hint="eastAsia"/>
+          <w:b/>
+          <w:color w:val="7030A0"/>
+        </w:rPr>
+        <w:t>中午早，潘丽宝。</w:t>
+      </w:r>
+      <w:r>
+        <w:rPr>
+          <w:rFonts w:ascii="华文中宋" w:eastAsia="华文中宋" w:hAnsi="华文中宋" w:hint="eastAsia"/>
+        </w:rPr>
+        <w:t>”</w:t>
+      </w:r>
+      <w:r>
+        <w:rPr>
+          <w:rFonts w:ascii="华文中宋" w:eastAsia="华文中宋" w:hAnsi="华文中宋" w:hint="eastAsia"/>
+        </w:rPr>
+        <w:t>奈芙莲转过身来。</w:t>
+      </w:r>
+      <w:proofErr w:type="gramStart"/>
+      <w:r>
+        <w:rPr>
+          <w:rFonts w:ascii="华文中宋" w:eastAsia="华文中宋" w:hAnsi="华文中宋" w:hint="eastAsia"/>
+        </w:rPr>
+        <w:t>珂</w:t>
+      </w:r>
+      <w:proofErr w:type="gramEnd"/>
+      <w:r>
+        <w:rPr>
+          <w:rFonts w:ascii="华文中宋" w:eastAsia="华文中宋" w:hAnsi="华文中宋" w:hint="eastAsia"/>
+        </w:rPr>
+        <w:t>威也向我挥手。</w:t>
+      </w:r>
+    </w:p>
+    <w:p>
+      <w:pPr>
+        <w:ind w:firstLine="420"/>
+        <w:rPr>
+          <w:rFonts w:ascii="华文中宋" w:eastAsia="华文中宋" w:hAnsi="华文中宋"/>
+        </w:rPr>
+      </w:pPr>
+      <w:r>
+        <w:rPr>
+          <w:rFonts w:ascii="华文中宋" w:eastAsia="华文中宋" w:hAnsi="华文中宋" w:hint="eastAsia"/>
+        </w:rPr>
+        <w:t>“</w:t>
+      </w:r>
+      <w:r>
+        <w:rPr>
+          <w:rFonts w:ascii="华文中宋" w:eastAsia="华文中宋" w:hAnsi="华文中宋" w:hint="eastAsia"/>
+          <w:b/>
+          <w:color w:val="548DD4" w:themeColor="text2" w:themeTint="99"/>
+        </w:rPr>
+        <w:t>今天放假吗？</w:t>
+      </w:r>
+      <w:r>
+        <w:rPr>
+          <w:rFonts w:ascii="华文中宋" w:eastAsia="华文中宋" w:hAnsi="华文中宋" w:hint="eastAsia"/>
+        </w:rPr>
+        <w:t>”</w:t>
+      </w:r>
+    </w:p>
+    <w:p>
+      <w:pPr>
+        <w:ind w:firstLine="420"/>
+        <w:rPr>
+          <w:rFonts w:ascii="华文中宋" w:eastAsia="华文中宋" w:hAnsi="华文中宋"/>
+        </w:rPr>
+      </w:pPr>
+      <w:r>
+        <w:rPr>
+          <w:rFonts w:ascii="华文中宋" w:eastAsia="华文中宋" w:hAnsi="华文中宋"/>
+        </w:rPr>
+        <w:t>“</w:t>
+      </w:r>
+      <w:r>
+        <w:rPr>
+          <w:rFonts w:ascii="华文中宋" w:eastAsia="华文中宋" w:hAnsi="华文中宋" w:hint="eastAsia"/>
+          <w:color w:val="B2A1C7" w:themeColor="accent4" w:themeTint="99"/>
+        </w:rPr>
+        <w:t>嗯。</w:t>
+      </w:r>
+      <w:r>
+        <w:rPr>
+          <w:rFonts w:ascii="华文中宋" w:eastAsia="华文中宋" w:hAnsi="华文中宋" w:hint="eastAsia"/>
+        </w:rPr>
+        <w:t>”</w:t>
+      </w:r>
+    </w:p>
+    <w:p>
+      <w:pPr>
+        <w:ind w:firstLine="420"/>
+        <w:rPr>
+          <w:rFonts w:ascii="华文中宋" w:eastAsia="华文中宋" w:hAnsi="华文中宋"/>
+        </w:rPr>
+      </w:pPr>
+      <w:r>
+        <w:rPr>
+          <w:rFonts w:ascii="华文中宋" w:eastAsia="华文中宋" w:hAnsi="华文中宋"/>
+        </w:rPr>
+        <w:t>“</w:t>
+      </w:r>
+      <w:r>
+        <w:rPr>
+          <w:rFonts w:ascii="华文中宋" w:eastAsia="华文中宋" w:hAnsi="华文中宋" w:hint="eastAsia"/>
+          <w:b/>
+        </w:rPr>
+        <w:t>穿着军服放假，估计是心情不太好</w:t>
+      </w:r>
+      <w:r>
+        <w:rPr>
+          <w:rFonts w:ascii="华文中宋" w:eastAsia="华文中宋" w:hAnsi="华文中宋" w:hint="eastAsia"/>
+          <w:b/>
         </w:rPr>
         <w:t>，被</w:t>
       </w:r>
@@ -57072,6 +58192,7 @@
       <w:r>
         <w:rPr>
           <w:rFonts w:ascii="华文中宋" w:eastAsia="华文中宋" w:hAnsi="华文中宋" w:hint="eastAsia"/>
+          <w:b/>
         </w:rPr>
         <w:t>莉莉娅</w:t>
       </w:r>
@@ -57079,20 +58200,1206 @@
       <w:r>
         <w:rPr>
           <w:rFonts w:ascii="华文中宋" w:eastAsia="华文中宋" w:hAnsi="华文中宋" w:hint="eastAsia"/>
-        </w:rPr>
-        <w:t>一</w:t>
-      </w:r>
-      <w:r>
-        <w:rPr>
-          <w:rFonts w:ascii="华文中宋" w:eastAsia="华文中宋" w:hAnsi="华文中宋" w:hint="eastAsia"/>
-        </w:rPr>
-        <w:t>个箭步</w:t>
-      </w:r>
-      <w:r>
-        <w:rPr>
-          <w:rFonts w:ascii="华文中宋" w:eastAsia="华文中宋" w:hAnsi="华文中宋" w:hint="eastAsia"/>
-        </w:rPr>
-        <w:t>拉住</w:t>
+          <w:b/>
+        </w:rPr>
+        <w:t>强行赶出来</w:t>
+      </w:r>
+      <w:r>
+        <w:rPr>
+          <w:rFonts w:ascii="华文中宋" w:eastAsia="华文中宋" w:hAnsi="华文中宋" w:hint="eastAsia"/>
+          <w:b/>
+        </w:rPr>
+        <w:t>了</w:t>
+      </w:r>
+      <w:r>
+        <w:rPr>
+          <w:rFonts w:ascii="华文中宋" w:eastAsia="华文中宋" w:hAnsi="华文中宋" w:hint="eastAsia"/>
+          <w:b/>
+        </w:rPr>
+        <w:t>呢。</w:t>
+      </w:r>
+      <w:r>
+        <w:rPr>
+          <w:rFonts w:ascii="华文中宋" w:eastAsia="华文中宋" w:hAnsi="华文中宋"/>
+        </w:rPr>
+        <w:t>”</w:t>
+      </w:r>
+    </w:p>
+    <w:p>
+      <w:pPr>
+        <w:ind w:firstLine="420"/>
+        <w:rPr>
+          <w:rFonts w:ascii="华文中宋" w:eastAsia="华文中宋" w:hAnsi="华文中宋"/>
+        </w:rPr>
+      </w:pPr>
+      <w:r>
+        <w:rPr>
+          <w:rFonts w:ascii="华文中宋" w:eastAsia="华文中宋" w:hAnsi="华文中宋" w:hint="eastAsia"/>
+        </w:rPr>
+        <w:t>“</w:t>
+      </w:r>
+      <w:r>
+        <w:rPr>
+          <w:rFonts w:ascii="华文中宋" w:eastAsia="华文中宋" w:hAnsi="华文中宋" w:hint="eastAsia"/>
+          <w:color w:val="B2A1C7" w:themeColor="accent4" w:themeTint="99"/>
+        </w:rPr>
+        <w:t>只是天上</w:t>
+      </w:r>
+      <w:r>
+        <w:rPr>
+          <w:rFonts w:ascii="华文中宋" w:eastAsia="华文中宋" w:hAnsi="华文中宋" w:hint="eastAsia"/>
+          <w:color w:val="B2A1C7" w:themeColor="accent4" w:themeTint="99"/>
+        </w:rPr>
+        <w:t>暂时</w:t>
+      </w:r>
+      <w:r>
+        <w:rPr>
+          <w:rFonts w:ascii="华文中宋" w:eastAsia="华文中宋" w:hAnsi="华文中宋" w:hint="eastAsia"/>
+          <w:color w:val="B2A1C7" w:themeColor="accent4" w:themeTint="99"/>
+        </w:rPr>
+        <w:t>没有需要交通管制的东西了。</w:t>
+      </w:r>
+      <w:r>
+        <w:rPr>
+          <w:rFonts w:ascii="华文中宋" w:eastAsia="华文中宋" w:hAnsi="华文中宋" w:hint="eastAsia"/>
+          <w:color w:val="B2A1C7" w:themeColor="accent4" w:themeTint="99"/>
+        </w:rPr>
+        <w:t>可蓉</w:t>
+      </w:r>
+      <w:r>
+        <w:rPr>
+          <w:rFonts w:ascii="华文中宋" w:eastAsia="华文中宋" w:hAnsi="华文中宋" w:hint="eastAsia"/>
+          <w:color w:val="B2A1C7" w:themeColor="accent4" w:themeTint="99"/>
+        </w:rPr>
+        <w:t>就没被赶出来。她在修船修跑道。</w:t>
+      </w:r>
+      <w:r>
+        <w:rPr>
+          <w:rFonts w:ascii="华文中宋" w:eastAsia="华文中宋" w:hAnsi="华文中宋" w:hint="eastAsia"/>
+        </w:rPr>
+        <w:t>”</w:t>
+      </w:r>
+    </w:p>
+    <w:p>
+      <w:pPr>
+        <w:ind w:firstLine="420"/>
+        <w:rPr>
+          <w:rFonts w:ascii="华文中宋" w:eastAsia="华文中宋" w:hAnsi="华文中宋"/>
+        </w:rPr>
+      </w:pPr>
+      <w:r>
+        <w:rPr>
+          <w:rFonts w:ascii="华文中宋" w:eastAsia="华文中宋" w:hAnsi="华文中宋" w:hint="eastAsia"/>
+        </w:rPr>
+        <w:t>奈芙莲给我搬来一张椅子</w:t>
+      </w:r>
+      <w:r>
+        <w:rPr>
+          <w:rFonts w:ascii="华文中宋" w:eastAsia="华文中宋" w:hAnsi="华文中宋" w:hint="eastAsia"/>
+        </w:rPr>
+        <w:t>：</w:t>
+      </w:r>
+      <w:r>
+        <w:rPr>
+          <w:rFonts w:ascii="华文中宋" w:eastAsia="华文中宋" w:hAnsi="华文中宋" w:hint="eastAsia"/>
+        </w:rPr>
+        <w:t>“</w:t>
+      </w:r>
+      <w:r>
+        <w:rPr>
+          <w:rFonts w:hint="eastAsia"/>
+          <w:b/>
+          <w:color w:val="7030A0"/>
+        </w:rPr>
+        <w:t>不用在意。我想多活动一下。</w:t>
+      </w:r>
+      <w:r>
+        <w:rPr>
+          <w:rFonts w:ascii="华文中宋" w:eastAsia="华文中宋" w:hAnsi="华文中宋" w:hint="eastAsia"/>
+        </w:rPr>
+        <w:t>”</w:t>
+      </w:r>
+    </w:p>
+    <w:p>
+      <w:pPr>
+        <w:ind w:firstLine="420"/>
+        <w:rPr>
+          <w:rFonts w:ascii="华文中宋" w:eastAsia="华文中宋" w:hAnsi="华文中宋"/>
+        </w:rPr>
+      </w:pPr>
+      <w:r>
+        <w:rPr>
+          <w:rFonts w:ascii="华文中宋" w:eastAsia="华文中宋" w:hAnsi="华文中宋" w:hint="eastAsia"/>
+        </w:rPr>
+        <w:t>“</w:t>
+      </w:r>
+      <w:r>
+        <w:rPr>
+          <w:rFonts w:ascii="华文中宋" w:eastAsia="华文中宋" w:hAnsi="华文中宋" w:hint="eastAsia"/>
+          <w:color w:val="B2A1C7" w:themeColor="accent4" w:themeTint="99"/>
+        </w:rPr>
+        <w:t>谢谢。</w:t>
+      </w:r>
+      <w:r>
+        <w:rPr>
+          <w:rFonts w:ascii="华文中宋" w:eastAsia="华文中宋" w:hAnsi="华文中宋" w:hint="eastAsia"/>
+        </w:rPr>
+        <w:t>”</w:t>
+      </w:r>
+    </w:p>
+    <w:p>
+      <w:r>
+        <w:rPr>
+          <w:rFonts w:hint="eastAsia"/>
+        </w:rPr>
+        <w:t>---------------------------------------------------------------------------------</w:t>
+      </w:r>
+    </w:p>
+    <w:p>
+      <w:pPr>
+        <w:ind w:firstLine="420"/>
+        <w:rPr>
+          <w:rFonts w:ascii="华文中宋" w:eastAsia="华文中宋" w:hAnsi="华文中宋"/>
+        </w:rPr>
+      </w:pPr>
+      <w:r>
+        <w:rPr>
+          <w:rFonts w:ascii="华文中宋" w:eastAsia="华文中宋" w:hAnsi="华文中宋" w:hint="eastAsia"/>
+        </w:rPr>
+        <w:t>“</w:t>
+      </w:r>
+      <w:r>
+        <w:rPr>
+          <w:rFonts w:ascii="华文中宋" w:eastAsia="华文中宋" w:hAnsi="华文中宋" w:hint="eastAsia"/>
+          <w:color w:val="B2A1C7" w:themeColor="accent4" w:themeTint="99"/>
+        </w:rPr>
+        <w:t>我啊，</w:t>
+      </w:r>
+      <w:r>
+        <w:rPr>
+          <w:rFonts w:ascii="华文中宋" w:eastAsia="华文中宋" w:hAnsi="华文中宋" w:hint="eastAsia"/>
+          <w:color w:val="B2A1C7" w:themeColor="accent4" w:themeTint="99"/>
+        </w:rPr>
+        <w:t>还想与很多人再见一面。</w:t>
+      </w:r>
+      <w:r>
+        <w:rPr>
+          <w:rFonts w:ascii="华文中宋" w:eastAsia="华文中宋" w:hAnsi="华文中宋" w:hint="eastAsia"/>
+          <w:color w:val="B2A1C7" w:themeColor="accent4" w:themeTint="99"/>
+        </w:rPr>
+        <w:t>有点想回家。顺便想看看妮戈兰老师。</w:t>
+      </w:r>
+      <w:r>
+        <w:rPr>
+          <w:rFonts w:ascii="华文中宋" w:eastAsia="华文中宋" w:hAnsi="华文中宋" w:hint="eastAsia"/>
+        </w:rPr>
+        <w:t>”</w:t>
+      </w:r>
+    </w:p>
+    <w:p>
+      <w:pPr>
+        <w:ind w:firstLine="420"/>
+        <w:rPr>
+          <w:rFonts w:ascii="华文中宋" w:eastAsia="华文中宋" w:hAnsi="华文中宋"/>
+        </w:rPr>
+      </w:pPr>
+      <w:r>
+        <w:rPr>
+          <w:rFonts w:ascii="华文中宋" w:eastAsia="华文中宋" w:hAnsi="华文中宋"/>
+        </w:rPr>
+        <w:t>“</w:t>
+      </w:r>
+      <w:r>
+        <w:rPr>
+          <w:rFonts w:hint="eastAsia"/>
+          <w:b/>
+          <w:color w:val="E36C0A" w:themeColor="accent6" w:themeShade="BF"/>
+        </w:rPr>
+        <w:t>哦！好主意！</w:t>
+      </w:r>
+      <w:r>
+        <w:rPr>
+          <w:rFonts w:hint="eastAsia"/>
+          <w:b/>
+          <w:color w:val="E36C0A" w:themeColor="accent6" w:themeShade="BF"/>
+        </w:rPr>
+        <w:t>我也要去。</w:t>
+      </w:r>
+      <w:r>
+        <w:rPr>
+          <w:rFonts w:ascii="华文中宋" w:eastAsia="华文中宋" w:hAnsi="华文中宋" w:hint="eastAsia"/>
+        </w:rPr>
+        <w:t>”</w:t>
+      </w:r>
+    </w:p>
+    <w:p>
+      <w:pPr>
+        <w:ind w:firstLine="420"/>
+        <w:rPr>
+          <w:rFonts w:ascii="华文中宋" w:eastAsia="华文中宋" w:hAnsi="华文中宋"/>
+        </w:rPr>
+      </w:pPr>
+      <w:r>
+        <w:rPr>
+          <w:rFonts w:ascii="华文中宋" w:eastAsia="华文中宋" w:hAnsi="华文中宋" w:hint="eastAsia"/>
+        </w:rPr>
+        <w:t>“</w:t>
+      </w:r>
+      <w:r>
+        <w:rPr>
+          <w:rFonts w:ascii="华文中宋" w:eastAsia="华文中宋" w:hAnsi="华文中宋" w:hint="eastAsia"/>
+          <w:color w:val="B2A1C7" w:themeColor="accent4" w:themeTint="99"/>
+        </w:rPr>
+        <w:t>都不知道</w:t>
+      </w:r>
+      <w:r>
+        <w:rPr>
+          <w:rFonts w:ascii="华文中宋" w:eastAsia="华文中宋" w:hAnsi="华文中宋" w:hint="eastAsia"/>
+          <w:color w:val="B2A1C7" w:themeColor="accent4" w:themeTint="99"/>
+        </w:rPr>
+        <w:t>要</w:t>
+      </w:r>
+      <w:r>
+        <w:rPr>
+          <w:rFonts w:ascii="华文中宋" w:eastAsia="华文中宋" w:hAnsi="华文中宋" w:hint="eastAsia"/>
+          <w:color w:val="B2A1C7" w:themeColor="accent4" w:themeTint="99"/>
+        </w:rPr>
+        <w:t>怎么去呢。</w:t>
+      </w:r>
+      <w:r>
+        <w:rPr>
+          <w:rFonts w:ascii="华文中宋" w:eastAsia="华文中宋" w:hAnsi="华文中宋" w:hint="eastAsia"/>
+        </w:rPr>
+        <w:t>”</w:t>
+      </w:r>
+    </w:p>
+    <w:p>
+      <w:pPr>
+        <w:ind w:firstLine="420"/>
+        <w:rPr>
+          <w:rFonts w:ascii="华文中宋" w:eastAsia="华文中宋" w:hAnsi="华文中宋"/>
+        </w:rPr>
+      </w:pPr>
+      <w:r>
+        <w:rPr>
+          <w:rFonts w:ascii="华文中宋" w:eastAsia="华文中宋" w:hAnsi="华文中宋" w:hint="eastAsia"/>
+        </w:rPr>
+        <w:t>“</w:t>
+      </w:r>
+      <w:r>
+        <w:rPr>
+          <w:rFonts w:hint="eastAsia"/>
+          <w:b/>
+          <w:color w:val="E36C0A" w:themeColor="accent6" w:themeShade="BF"/>
+        </w:rPr>
+        <w:t>跟</w:t>
+      </w:r>
+      <w:proofErr w:type="gramStart"/>
+      <w:r>
+        <w:rPr>
+          <w:rFonts w:hint="eastAsia"/>
+          <w:b/>
+          <w:color w:val="E36C0A" w:themeColor="accent6" w:themeShade="BF"/>
+        </w:rPr>
+        <w:t>莉莉娅</w:t>
+      </w:r>
+      <w:proofErr w:type="gramEnd"/>
+      <w:r>
+        <w:rPr>
+          <w:rFonts w:hint="eastAsia"/>
+          <w:b/>
+          <w:color w:val="E36C0A" w:themeColor="accent6" w:themeShade="BF"/>
+        </w:rPr>
+        <w:t>说一声，然后买飞空艇票去</w:t>
+      </w:r>
+      <w:r>
+        <w:rPr>
+          <w:rFonts w:hint="eastAsia"/>
+          <w:b/>
+          <w:color w:val="E36C0A" w:themeColor="accent6" w:themeShade="BF"/>
+        </w:rPr>
+        <w:t>68</w:t>
+      </w:r>
+      <w:r>
+        <w:rPr>
+          <w:rFonts w:hint="eastAsia"/>
+          <w:b/>
+          <w:color w:val="E36C0A" w:themeColor="accent6" w:themeShade="BF"/>
+        </w:rPr>
+        <w:t>号岛不就好了？</w:t>
+      </w:r>
+      <w:r>
+        <w:rPr>
+          <w:rFonts w:ascii="华文中宋" w:eastAsia="华文中宋" w:hAnsi="华文中宋" w:hint="eastAsia"/>
+        </w:rPr>
+        <w:t>”</w:t>
+      </w:r>
+    </w:p>
+    <w:p>
+      <w:pPr>
+        <w:ind w:firstLine="420"/>
+        <w:rPr>
+          <w:rFonts w:ascii="华文中宋" w:eastAsia="华文中宋" w:hAnsi="华文中宋"/>
+        </w:rPr>
+      </w:pPr>
+      <w:r>
+        <w:rPr>
+          <w:rFonts w:ascii="华文中宋" w:eastAsia="华文中宋" w:hAnsi="华文中宋" w:hint="eastAsia"/>
+        </w:rPr>
+        <w:t>“</w:t>
+      </w:r>
+      <w:r>
+        <w:rPr>
+          <w:rFonts w:ascii="华文中宋" w:eastAsia="华文中宋" w:hAnsi="华文中宋" w:hint="eastAsia"/>
+          <w:b/>
+          <w:color w:val="548DD4" w:themeColor="text2" w:themeTint="99"/>
+        </w:rPr>
+        <w:t>啊，我也怀念那个地方了。</w:t>
+      </w:r>
+      <w:r>
+        <w:rPr>
+          <w:rFonts w:ascii="华文中宋" w:eastAsia="华文中宋" w:hAnsi="华文中宋" w:hint="eastAsia"/>
+          <w:b/>
+          <w:color w:val="548DD4" w:themeColor="text2" w:themeTint="99"/>
+        </w:rPr>
+        <w:t>可惜</w:t>
+      </w:r>
+      <w:r>
+        <w:rPr>
+          <w:rFonts w:ascii="华文中宋" w:eastAsia="华文中宋" w:hAnsi="华文中宋" w:hint="eastAsia"/>
+          <w:b/>
+          <w:color w:val="548DD4" w:themeColor="text2" w:themeTint="99"/>
+        </w:rPr>
+        <w:t>我们几个</w:t>
+      </w:r>
+      <w:r>
+        <w:rPr>
+          <w:rFonts w:ascii="华文中宋" w:eastAsia="华文中宋" w:hAnsi="华文中宋" w:hint="eastAsia"/>
+          <w:b/>
+          <w:color w:val="548DD4" w:themeColor="text2" w:themeTint="99"/>
+        </w:rPr>
+        <w:t>还没有力气长途旅行。</w:t>
+      </w:r>
+      <w:r>
+        <w:rPr>
+          <w:rFonts w:ascii="华文中宋" w:eastAsia="华文中宋" w:hAnsi="华文中宋" w:hint="eastAsia"/>
+        </w:rPr>
+        <w:t>”</w:t>
+      </w:r>
+    </w:p>
+    <w:p>
+      <w:pPr>
+        <w:ind w:firstLine="420"/>
+        <w:rPr>
+          <w:rFonts w:ascii="华文中宋" w:eastAsia="华文中宋" w:hAnsi="华文中宋"/>
+        </w:rPr>
+      </w:pPr>
+      <w:r>
+        <w:rPr>
+          <w:rFonts w:ascii="华文中宋" w:eastAsia="华文中宋" w:hAnsi="华文中宋" w:hint="eastAsia"/>
+        </w:rPr>
+        <w:t>“</w:t>
+      </w:r>
+      <w:r>
+        <w:rPr>
+          <w:rFonts w:ascii="华文中宋" w:eastAsia="华文中宋" w:hAnsi="华文中宋" w:hint="eastAsia"/>
+          <w:color w:val="B2A1C7" w:themeColor="accent4" w:themeTint="99"/>
+        </w:rPr>
+        <w:t>我脑海里有一种挥之不去的死亡恐惧。</w:t>
+      </w:r>
+      <w:r>
+        <w:rPr>
+          <w:rFonts w:ascii="华文中宋" w:eastAsia="华文中宋" w:hAnsi="华文中宋" w:hint="eastAsia"/>
+          <w:color w:val="B2A1C7" w:themeColor="accent4" w:themeTint="99"/>
+        </w:rPr>
+        <w:t>我觉得我还有</w:t>
+      </w:r>
+      <w:r>
+        <w:rPr>
+          <w:rFonts w:ascii="华文中宋" w:eastAsia="华文中宋" w:hAnsi="华文中宋" w:hint="eastAsia"/>
+          <w:color w:val="B2A1C7" w:themeColor="accent4" w:themeTint="99"/>
+        </w:rPr>
+        <w:t>必须完成的事，但死亡不停地</w:t>
+      </w:r>
+      <w:proofErr w:type="gramStart"/>
+      <w:r>
+        <w:rPr>
+          <w:rFonts w:ascii="华文中宋" w:eastAsia="华文中宋" w:hAnsi="华文中宋" w:hint="eastAsia"/>
+          <w:color w:val="B2A1C7" w:themeColor="accent4" w:themeTint="99"/>
+        </w:rPr>
+        <w:t>迫近着</w:t>
+      </w:r>
+      <w:proofErr w:type="gramEnd"/>
+      <w:r>
+        <w:rPr>
+          <w:rFonts w:ascii="华文中宋" w:eastAsia="华文中宋" w:hAnsi="华文中宋" w:hint="eastAsia"/>
+          <w:color w:val="B2A1C7" w:themeColor="accent4" w:themeTint="99"/>
+        </w:rPr>
+        <w:t>我。已经来不及了。</w:t>
+      </w:r>
+      <w:r>
+        <w:rPr>
+          <w:rFonts w:ascii="华文中宋" w:eastAsia="华文中宋" w:hAnsi="华文中宋" w:hint="eastAsia"/>
+          <w:color w:val="B2A1C7" w:themeColor="accent4" w:themeTint="99"/>
+        </w:rPr>
+        <w:t>我现在都不敢坐会飞的东西。这完全不是原来的我。</w:t>
+      </w:r>
+      <w:r>
+        <w:rPr>
+          <w:rFonts w:ascii="华文中宋" w:eastAsia="华文中宋" w:hAnsi="华文中宋" w:hint="eastAsia"/>
+        </w:rPr>
+        <w:t>”</w:t>
+      </w:r>
+    </w:p>
+    <w:p>
+      <w:pPr>
+        <w:ind w:firstLine="420"/>
+        <w:rPr>
+          <w:rFonts w:ascii="华文中宋" w:eastAsia="华文中宋" w:hAnsi="华文中宋"/>
+        </w:rPr>
+      </w:pPr>
+      <w:r>
+        <w:rPr>
+          <w:rFonts w:ascii="华文中宋" w:eastAsia="华文中宋" w:hAnsi="华文中宋"/>
+        </w:rPr>
+        <w:t>“</w:t>
+      </w:r>
+      <w:r>
+        <w:rPr>
+          <w:rFonts w:hint="eastAsia"/>
+          <w:b/>
+          <w:color w:val="7030A0"/>
+        </w:rPr>
+        <w:t>是因为</w:t>
+      </w:r>
+      <w:r>
+        <w:rPr>
+          <w:rFonts w:hint="eastAsia"/>
+          <w:b/>
+          <w:color w:val="7030A0"/>
+        </w:rPr>
+        <w:t>格里克做的黑暗烤肉</w:t>
+      </w:r>
+      <w:r>
+        <w:rPr>
+          <w:rFonts w:hint="eastAsia"/>
+          <w:b/>
+          <w:color w:val="7030A0"/>
+        </w:rPr>
+        <w:t>吗</w:t>
+      </w:r>
+      <w:r>
+        <w:rPr>
+          <w:rFonts w:hint="eastAsia"/>
+          <w:b/>
+          <w:color w:val="7030A0"/>
+        </w:rPr>
+        <w:t>？</w:t>
+      </w:r>
+      <w:r>
+        <w:rPr>
+          <w:rFonts w:hint="eastAsia"/>
+          <w:b/>
+          <w:color w:val="7030A0"/>
+        </w:rPr>
+        <w:t>烤焦的肉</w:t>
+      </w:r>
+      <w:r>
+        <w:rPr>
+          <w:rFonts w:hint="eastAsia"/>
+          <w:b/>
+          <w:color w:val="7030A0"/>
+        </w:rPr>
+        <w:t>吃坏了肚子？</w:t>
+      </w:r>
+      <w:r>
+        <w:rPr>
+          <w:rFonts w:ascii="华文中宋" w:eastAsia="华文中宋" w:hAnsi="华文中宋" w:hint="eastAsia"/>
+        </w:rPr>
+        <w:t>”</w:t>
+      </w:r>
+    </w:p>
+    <w:p>
+      <w:pPr>
+        <w:ind w:firstLine="420"/>
+        <w:rPr>
+          <w:rFonts w:ascii="华文中宋" w:eastAsia="华文中宋" w:hAnsi="华文中宋"/>
+        </w:rPr>
+      </w:pPr>
+      <w:r>
+        <w:rPr>
+          <w:rFonts w:ascii="华文中宋" w:eastAsia="华文中宋" w:hAnsi="华文中宋" w:hint="eastAsia"/>
+        </w:rPr>
+        <w:t>已经不是烤焦的肉的问题。</w:t>
+      </w:r>
+      <w:r>
+        <w:rPr>
+          <w:rFonts w:ascii="华文中宋" w:eastAsia="华文中宋" w:hAnsi="华文中宋" w:hint="eastAsia"/>
+        </w:rPr>
+        <w:t>还有烧红的铁锈味和</w:t>
+      </w:r>
+      <w:r>
+        <w:rPr>
+          <w:rFonts w:ascii="华文中宋" w:eastAsia="华文中宋" w:hAnsi="华文中宋" w:hint="eastAsia"/>
+        </w:rPr>
+        <w:t>黑</w:t>
+      </w:r>
+      <w:r>
+        <w:rPr>
+          <w:rFonts w:ascii="华文中宋" w:eastAsia="华文中宋" w:hAnsi="华文中宋" w:hint="eastAsia"/>
+        </w:rPr>
+        <w:t>炭味。</w:t>
+      </w:r>
+    </w:p>
+    <w:p>
+      <w:pPr>
+        <w:ind w:firstLine="420"/>
+        <w:rPr>
+          <w:rFonts w:ascii="华文中宋" w:eastAsia="华文中宋" w:hAnsi="华文中宋" w:hint="eastAsia"/>
+        </w:rPr>
+      </w:pPr>
+      <w:r>
+        <w:rPr>
+          <w:rFonts w:ascii="华文中宋" w:eastAsia="华文中宋" w:hAnsi="华文中宋" w:hint="eastAsia"/>
+        </w:rPr>
+        <w:t>“</w:t>
+      </w:r>
+      <w:r>
+        <w:rPr>
+          <w:rFonts w:ascii="华文中宋" w:eastAsia="华文中宋" w:hAnsi="华文中宋" w:hint="eastAsia"/>
+          <w:color w:val="B2A1C7" w:themeColor="accent4" w:themeTint="99"/>
+        </w:rPr>
+        <w:t>我昨晚一直在想，如果艾尔比斯的炮弹打向了我们的军港会怎么样。如果被烤焦的是我们会怎么样……</w:t>
+      </w:r>
+      <w:r>
+        <w:rPr>
+          <w:rFonts w:ascii="华文中宋" w:eastAsia="华文中宋" w:hAnsi="华文中宋" w:hint="eastAsia"/>
+        </w:rPr>
+        <w:t>”</w:t>
+      </w:r>
+    </w:p>
+    <w:p>
+      <w:pPr>
+        <w:ind w:firstLine="420"/>
+        <w:rPr>
+          <w:rFonts w:ascii="华文中宋" w:eastAsia="华文中宋" w:hAnsi="华文中宋"/>
+        </w:rPr>
+      </w:pPr>
+      <w:r>
+        <w:rPr>
+          <w:rFonts w:ascii="华文中宋" w:eastAsia="华文中宋" w:hAnsi="华文中宋" w:hint="eastAsia"/>
+        </w:rPr>
+        <w:t>“</w:t>
+      </w:r>
+      <w:r>
+        <w:rPr>
+          <w:rFonts w:ascii="华文中宋" w:eastAsia="华文中宋" w:hAnsi="华文中宋" w:hint="eastAsia"/>
+          <w:b/>
+        </w:rPr>
+        <w:t>我昨晚也翻来覆去地想着这些，但我想明白了。没必要太在乎为什么他们死了或者我们活着。</w:t>
+      </w:r>
+      <w:r>
+        <w:rPr>
+          <w:rFonts w:ascii="华文中宋" w:eastAsia="华文中宋" w:hAnsi="华文中宋" w:hint="eastAsia"/>
+          <w:b/>
+        </w:rPr>
+        <w:t>在没有文明的时代，</w:t>
+      </w:r>
+      <w:r>
+        <w:rPr>
+          <w:rFonts w:ascii="华文中宋" w:eastAsia="华文中宋" w:hAnsi="华文中宋" w:hint="eastAsia"/>
+          <w:b/>
+        </w:rPr>
+        <w:t>二八定律的败者</w:t>
+      </w:r>
+      <w:r>
+        <w:rPr>
+          <w:rFonts w:ascii="华文中宋" w:eastAsia="华文中宋" w:hAnsi="华文中宋" w:hint="eastAsia"/>
+          <w:b/>
+        </w:rPr>
+        <w:t>会死亡。到了</w:t>
+      </w:r>
+      <w:r>
+        <w:rPr>
+          <w:rFonts w:ascii="华文中宋" w:eastAsia="华文中宋" w:hAnsi="华文中宋" w:hint="eastAsia"/>
+          <w:b/>
+        </w:rPr>
+        <w:t>这个</w:t>
+      </w:r>
+      <w:r>
+        <w:rPr>
+          <w:rFonts w:ascii="华文中宋" w:eastAsia="华文中宋" w:hAnsi="华文中宋" w:hint="eastAsia"/>
+          <w:b/>
+        </w:rPr>
+        <w:t>文明</w:t>
+      </w:r>
+      <w:r>
+        <w:rPr>
+          <w:rFonts w:ascii="华文中宋" w:eastAsia="华文中宋" w:hAnsi="华文中宋" w:hint="eastAsia"/>
+          <w:b/>
+        </w:rPr>
+        <w:t>世界</w:t>
+      </w:r>
+      <w:r>
+        <w:rPr>
+          <w:rFonts w:ascii="华文中宋" w:eastAsia="华文中宋" w:hAnsi="华文中宋" w:hint="eastAsia"/>
+          <w:b/>
+        </w:rPr>
+        <w:t>，大多数时候败者也能回到开始的地方自在的活着，</w:t>
+      </w:r>
+      <w:r>
+        <w:rPr>
+          <w:rFonts w:ascii="华文中宋" w:eastAsia="华文中宋" w:hAnsi="华文中宋" w:hint="eastAsia"/>
+          <w:b/>
+        </w:rPr>
+        <w:t>只有</w:t>
+      </w:r>
+      <w:r>
+        <w:rPr>
+          <w:rFonts w:ascii="华文中宋" w:eastAsia="华文中宋" w:hAnsi="华文中宋" w:hint="eastAsia"/>
+          <w:b/>
+        </w:rPr>
+        <w:t>少数时候对败者</w:t>
+      </w:r>
+      <w:r>
+        <w:rPr>
+          <w:rFonts w:ascii="华文中宋" w:eastAsia="华文中宋" w:hAnsi="华文中宋" w:hint="eastAsia"/>
+          <w:b/>
+        </w:rPr>
+        <w:t>的惩罚</w:t>
+      </w:r>
+      <w:r>
+        <w:rPr>
+          <w:rFonts w:ascii="华文中宋" w:eastAsia="华文中宋" w:hAnsi="华文中宋" w:hint="eastAsia"/>
+          <w:b/>
+        </w:rPr>
+        <w:t>依然</w:t>
+      </w:r>
+      <w:r>
+        <w:rPr>
+          <w:rFonts w:ascii="华文中宋" w:eastAsia="华文中宋" w:hAnsi="华文中宋" w:hint="eastAsia"/>
+          <w:b/>
+        </w:rPr>
+        <w:t>太重了点。</w:t>
+      </w:r>
+      <w:r>
+        <w:rPr>
+          <w:rFonts w:ascii="华文中宋" w:eastAsia="华文中宋" w:hAnsi="华文中宋" w:hint="eastAsia"/>
+          <w:b/>
+        </w:rPr>
+        <w:t>过重的惩罚</w:t>
+      </w:r>
+      <w:r>
+        <w:rPr>
+          <w:rFonts w:ascii="华文中宋" w:eastAsia="华文中宋" w:hAnsi="华文中宋" w:hint="eastAsia"/>
+          <w:b/>
+        </w:rPr>
+        <w:t>是不对的</w:t>
+      </w:r>
+      <w:r>
+        <w:rPr>
+          <w:rFonts w:ascii="华文中宋" w:eastAsia="华文中宋" w:hAnsi="华文中宋" w:hint="eastAsia"/>
+          <w:b/>
+        </w:rPr>
+        <w:t>，</w:t>
+      </w:r>
+      <w:r>
+        <w:rPr>
+          <w:rFonts w:ascii="华文中宋" w:eastAsia="华文中宋" w:hAnsi="华文中宋" w:hint="eastAsia"/>
+          <w:b/>
+        </w:rPr>
+        <w:t>所以</w:t>
+      </w:r>
+      <w:r>
+        <w:rPr>
+          <w:rFonts w:ascii="华文中宋" w:eastAsia="华文中宋" w:hAnsi="华文中宋" w:hint="eastAsia"/>
+          <w:b/>
+        </w:rPr>
+        <w:t>潘丽宝不用</w:t>
+      </w:r>
+      <w:r>
+        <w:rPr>
+          <w:rFonts w:ascii="华文中宋" w:eastAsia="华文中宋" w:hAnsi="华文中宋" w:hint="eastAsia"/>
+          <w:b/>
+        </w:rPr>
+        <w:t>把不对的事</w:t>
+      </w:r>
+      <w:r>
+        <w:rPr>
+          <w:rFonts w:ascii="华文中宋" w:eastAsia="华文中宋" w:hAnsi="华文中宋" w:hint="eastAsia"/>
+          <w:b/>
+        </w:rPr>
+        <w:t>放在心上。</w:t>
+      </w:r>
+      <w:r>
+        <w:rPr>
+          <w:rFonts w:ascii="华文中宋" w:eastAsia="华文中宋" w:hAnsi="华文中宋" w:hint="eastAsia"/>
+        </w:rPr>
+        <w:t>”</w:t>
+      </w:r>
+    </w:p>
+    <w:p>
+      <w:pPr>
+        <w:ind w:firstLine="420"/>
+        <w:rPr>
+          <w:rFonts w:ascii="华文中宋" w:eastAsia="华文中宋" w:hAnsi="华文中宋"/>
+        </w:rPr>
+      </w:pPr>
+      <w:r>
+        <w:rPr>
+          <w:rFonts w:ascii="华文中宋" w:eastAsia="华文中宋" w:hAnsi="华文中宋" w:hint="eastAsia"/>
+        </w:rPr>
+        <w:t>“</w:t>
+      </w:r>
+      <w:r>
+        <w:rPr>
+          <w:rFonts w:ascii="华文中宋" w:eastAsia="华文中宋" w:hAnsi="华文中宋" w:hint="eastAsia"/>
+          <w:color w:val="B2A1C7" w:themeColor="accent4" w:themeTint="99"/>
+        </w:rPr>
+        <w:t>我觉得那个不叫惩罚。那个是在向所有人宣告，你们活着</w:t>
+      </w:r>
+      <w:proofErr w:type="gramStart"/>
+      <w:r>
+        <w:rPr>
+          <w:rFonts w:ascii="华文中宋" w:eastAsia="华文中宋" w:hAnsi="华文中宋" w:hint="eastAsia"/>
+          <w:color w:val="B2A1C7" w:themeColor="accent4" w:themeTint="99"/>
+        </w:rPr>
+        <w:t>幸福着</w:t>
+      </w:r>
+      <w:proofErr w:type="gramEnd"/>
+      <w:r>
+        <w:rPr>
+          <w:rFonts w:ascii="华文中宋" w:eastAsia="华文中宋" w:hAnsi="华文中宋" w:hint="eastAsia"/>
+          <w:color w:val="B2A1C7" w:themeColor="accent4" w:themeTint="99"/>
+        </w:rPr>
+        <w:t>并不是理所当然的。</w:t>
+      </w:r>
+      <w:r>
+        <w:rPr>
+          <w:rFonts w:ascii="华文中宋" w:eastAsia="华文中宋" w:hAnsi="华文中宋" w:hint="eastAsia"/>
+          <w:color w:val="B2A1C7" w:themeColor="accent4" w:themeTint="99"/>
+        </w:rPr>
+        <w:t>一切</w:t>
+      </w:r>
+      <w:r>
+        <w:rPr>
+          <w:rFonts w:ascii="华文中宋" w:eastAsia="华文中宋" w:hAnsi="华文中宋" w:hint="eastAsia"/>
+          <w:color w:val="B2A1C7" w:themeColor="accent4" w:themeTint="99"/>
+        </w:rPr>
+        <w:t>的生命和幸福</w:t>
+      </w:r>
+      <w:r>
+        <w:rPr>
+          <w:rFonts w:ascii="华文中宋" w:eastAsia="华文中宋" w:hAnsi="华文中宋" w:hint="eastAsia"/>
+          <w:color w:val="B2A1C7" w:themeColor="accent4" w:themeTint="99"/>
+        </w:rPr>
+        <w:t>纯属偶然。</w:t>
+      </w:r>
+      <w:r>
+        <w:rPr>
+          <w:rFonts w:ascii="华文中宋" w:eastAsia="华文中宋" w:hAnsi="华文中宋" w:hint="eastAsia"/>
+        </w:rPr>
+        <w:t>”</w:t>
+      </w:r>
+    </w:p>
+    <w:p>
+      <w:pPr>
+        <w:ind w:firstLine="420"/>
+        <w:rPr>
+          <w:rFonts w:ascii="华文中宋" w:eastAsia="华文中宋" w:hAnsi="华文中宋"/>
+        </w:rPr>
+      </w:pPr>
+      <w:r>
+        <w:rPr>
+          <w:rFonts w:ascii="华文中宋" w:eastAsia="华文中宋" w:hAnsi="华文中宋" w:hint="eastAsia"/>
+        </w:rPr>
+        <w:t>“</w:t>
+      </w:r>
+      <w:r>
+        <w:rPr>
+          <w:rFonts w:hint="eastAsia"/>
+          <w:b/>
+          <w:color w:val="7030A0"/>
+        </w:rPr>
+        <w:t>那个叫战争。</w:t>
+      </w:r>
+      <w:r>
+        <w:rPr>
+          <w:rFonts w:ascii="华文中宋" w:eastAsia="华文中宋" w:hAnsi="华文中宋" w:hint="eastAsia"/>
+        </w:rPr>
+        <w:t>”</w:t>
+      </w:r>
+    </w:p>
+    <w:p>
+      <w:pPr>
+        <w:ind w:firstLine="420"/>
+        <w:rPr>
+          <w:rFonts w:ascii="华文中宋" w:eastAsia="华文中宋" w:hAnsi="华文中宋"/>
+        </w:rPr>
+      </w:pPr>
+      <w:r>
+        <w:rPr>
+          <w:rFonts w:ascii="华文中宋" w:eastAsia="华文中宋" w:hAnsi="华文中宋" w:hint="eastAsia"/>
+        </w:rPr>
+        <w:t>“</w:t>
+      </w:r>
+      <w:proofErr w:type="gramStart"/>
+      <w:r>
+        <w:rPr>
+          <w:rFonts w:hint="eastAsia"/>
+          <w:b/>
+          <w:color w:val="E36C0A" w:themeColor="accent6" w:themeShade="BF"/>
+        </w:rPr>
+        <w:t>莉莉</w:t>
+      </w:r>
+      <w:proofErr w:type="gramEnd"/>
+      <w:r>
+        <w:rPr>
+          <w:rFonts w:hint="eastAsia"/>
+          <w:b/>
+          <w:color w:val="E36C0A" w:themeColor="accent6" w:themeShade="BF"/>
+        </w:rPr>
+        <w:t>娅会想办法</w:t>
+      </w:r>
+      <w:r>
+        <w:rPr>
+          <w:rFonts w:hint="eastAsia"/>
+          <w:b/>
+          <w:color w:val="E36C0A" w:themeColor="accent6" w:themeShade="BF"/>
+        </w:rPr>
+        <w:t>拯救所有人</w:t>
+      </w:r>
+      <w:r>
+        <w:rPr>
+          <w:rFonts w:hint="eastAsia"/>
+          <w:b/>
+          <w:color w:val="E36C0A" w:themeColor="accent6" w:themeShade="BF"/>
+        </w:rPr>
+        <w:t>的。我们也会想办法。</w:t>
+      </w:r>
+      <w:r>
+        <w:rPr>
+          <w:rFonts w:ascii="华文中宋" w:eastAsia="华文中宋" w:hAnsi="华文中宋" w:hint="eastAsia"/>
+        </w:rPr>
+        <w:t>”</w:t>
+      </w:r>
+    </w:p>
+    <w:p>
+      <w:pPr>
+        <w:ind w:firstLine="420"/>
+        <w:rPr>
+          <w:rFonts w:ascii="华文中宋" w:eastAsia="华文中宋" w:hAnsi="华文中宋"/>
+        </w:rPr>
+      </w:pPr>
+      <w:r>
+        <w:rPr>
+          <w:rFonts w:ascii="华文中宋" w:eastAsia="华文中宋" w:hAnsi="华文中宋" w:hint="eastAsia"/>
+        </w:rPr>
+        <w:lastRenderedPageBreak/>
+        <w:t>“</w:t>
+      </w:r>
+      <w:r>
+        <w:rPr>
+          <w:rFonts w:ascii="华文中宋" w:eastAsia="华文中宋" w:hAnsi="华文中宋" w:hint="eastAsia"/>
+          <w:b/>
+          <w:color w:val="548DD4" w:themeColor="text2" w:themeTint="99"/>
+        </w:rPr>
+        <w:t>活着是理所当然的事。</w:t>
+      </w:r>
+      <w:r>
+        <w:rPr>
+          <w:rFonts w:ascii="华文中宋" w:eastAsia="华文中宋" w:hAnsi="华文中宋" w:hint="eastAsia"/>
+          <w:b/>
+          <w:color w:val="548DD4" w:themeColor="text2" w:themeTint="99"/>
+        </w:rPr>
+        <w:t>只要还活着就理所当然地活下去。</w:t>
+      </w:r>
+      <w:r>
+        <w:rPr>
+          <w:rFonts w:ascii="华文中宋" w:eastAsia="华文中宋" w:hAnsi="华文中宋" w:hint="eastAsia"/>
+        </w:rPr>
+        <w:t>”</w:t>
+      </w:r>
+    </w:p>
+    <w:p>
+      <w:pPr>
+        <w:ind w:firstLine="420"/>
+        <w:rPr>
+          <w:rFonts w:ascii="华文中宋" w:eastAsia="华文中宋" w:hAnsi="华文中宋"/>
+        </w:rPr>
+      </w:pPr>
+      <w:r>
+        <w:rPr>
+          <w:rFonts w:ascii="华文中宋" w:eastAsia="华文中宋" w:hAnsi="华文中宋" w:hint="eastAsia"/>
+        </w:rPr>
+        <w:t>“</w:t>
+      </w:r>
+      <w:r>
+        <w:rPr>
+          <w:rFonts w:ascii="华文中宋" w:eastAsia="华文中宋" w:hAnsi="华文中宋" w:hint="eastAsia"/>
+          <w:color w:val="B2A1C7" w:themeColor="accent4" w:themeTint="99"/>
+        </w:rPr>
+        <w:t>我可能也需要一个人静静。</w:t>
+      </w:r>
+      <w:r>
+        <w:rPr>
+          <w:rFonts w:ascii="华文中宋" w:eastAsia="华文中宋" w:hAnsi="华文中宋" w:hint="eastAsia"/>
+        </w:rPr>
+        <w:t>”</w:t>
+      </w:r>
+    </w:p>
+    <w:p>
+      <w:r>
+        <w:rPr>
+          <w:rFonts w:hint="eastAsia"/>
+        </w:rPr>
+        <w:t>---------------------------------------------------------------------------------</w:t>
+      </w:r>
+    </w:p>
+    <w:p>
+      <w:pPr>
+        <w:ind w:firstLine="420"/>
+        <w:rPr>
+          <w:rFonts w:ascii="华文中宋" w:eastAsia="华文中宋" w:hAnsi="华文中宋"/>
+        </w:rPr>
+      </w:pPr>
+      <w:r>
+        <w:rPr>
+          <w:rFonts w:ascii="华文中宋" w:eastAsia="华文中宋" w:hAnsi="华文中宋" w:hint="eastAsia"/>
+          <w:color w:val="B2A1C7" w:themeColor="accent4" w:themeTint="99"/>
+        </w:rPr>
+        <w:t>我</w:t>
+      </w:r>
+      <w:r>
+        <w:rPr>
+          <w:rFonts w:ascii="华文中宋" w:eastAsia="华文中宋" w:hAnsi="华文中宋" w:hint="eastAsia"/>
+        </w:rPr>
+        <w:t>又敲了敲菈</w:t>
+      </w:r>
+      <w:proofErr w:type="gramStart"/>
+      <w:r>
+        <w:rPr>
+          <w:rFonts w:ascii="华文中宋" w:eastAsia="华文中宋" w:hAnsi="华文中宋" w:hint="eastAsia"/>
+        </w:rPr>
+        <w:t>琪旭所在</w:t>
+      </w:r>
+      <w:proofErr w:type="gramEnd"/>
+      <w:r>
+        <w:rPr>
+          <w:rFonts w:ascii="华文中宋" w:eastAsia="华文中宋" w:hAnsi="华文中宋" w:hint="eastAsia"/>
+        </w:rPr>
+        <w:t>的病房门。没有反应。</w:t>
+      </w:r>
+    </w:p>
+    <w:p>
+      <w:pPr>
+        <w:ind w:firstLine="420"/>
+        <w:rPr>
+          <w:rFonts w:ascii="华文中宋" w:eastAsia="华文中宋" w:hAnsi="华文中宋"/>
+        </w:rPr>
+      </w:pPr>
+      <w:r>
+        <w:rPr>
+          <w:rFonts w:ascii="华文中宋" w:eastAsia="华文中宋" w:hAnsi="华文中宋" w:hint="eastAsia"/>
+          <w:color w:val="B2A1C7" w:themeColor="accent4" w:themeTint="99"/>
+        </w:rPr>
+        <w:t>我</w:t>
+      </w:r>
+      <w:r>
+        <w:rPr>
+          <w:rFonts w:ascii="华文中宋" w:eastAsia="华文中宋" w:hAnsi="华文中宋" w:hint="eastAsia"/>
+        </w:rPr>
+        <w:t>直接推门</w:t>
+      </w:r>
+      <w:r>
+        <w:rPr>
+          <w:rFonts w:ascii="华文中宋" w:eastAsia="华文中宋" w:hAnsi="华文中宋" w:hint="eastAsia"/>
+        </w:rPr>
+        <w:t>而</w:t>
+      </w:r>
+      <w:r>
+        <w:rPr>
+          <w:rFonts w:ascii="华文中宋" w:eastAsia="华文中宋" w:hAnsi="华文中宋" w:hint="eastAsia"/>
+        </w:rPr>
+        <w:t>入。</w:t>
+      </w:r>
+    </w:p>
+    <w:p>
+      <w:pPr>
+        <w:ind w:firstLine="420"/>
+        <w:rPr>
+          <w:rFonts w:ascii="华文中宋" w:eastAsia="华文中宋" w:hAnsi="华文中宋"/>
+        </w:rPr>
+      </w:pPr>
+      <w:r>
+        <w:rPr>
+          <w:rFonts w:ascii="华文中宋" w:eastAsia="华文中宋" w:hAnsi="华文中宋" w:hint="eastAsia"/>
+        </w:rPr>
+        <w:t>窗帘被拉了起来</w:t>
+      </w:r>
+      <w:r>
+        <w:rPr>
+          <w:rFonts w:ascii="华文中宋" w:eastAsia="华文中宋" w:hAnsi="华文中宋" w:hint="eastAsia"/>
+        </w:rPr>
+        <w:t>，使</w:t>
+      </w:r>
+      <w:r>
+        <w:rPr>
+          <w:rFonts w:ascii="华文中宋" w:eastAsia="华文中宋" w:hAnsi="华文中宋" w:hint="eastAsia"/>
+        </w:rPr>
+        <w:t>房间里只剩少许几道暖暖的温存。</w:t>
+      </w:r>
+    </w:p>
+    <w:p>
+      <w:pPr>
+        <w:ind w:firstLine="420"/>
+        <w:rPr>
+          <w:rFonts w:ascii="华文中宋" w:eastAsia="华文中宋" w:hAnsi="华文中宋"/>
+        </w:rPr>
+      </w:pPr>
+      <w:proofErr w:type="gramStart"/>
+      <w:r>
+        <w:rPr>
+          <w:rFonts w:ascii="华文中宋" w:eastAsia="华文中宋" w:hAnsi="华文中宋" w:hint="eastAsia"/>
+        </w:rPr>
+        <w:t>缇</w:t>
+      </w:r>
+      <w:proofErr w:type="gramEnd"/>
+      <w:r>
+        <w:rPr>
+          <w:rFonts w:ascii="华文中宋" w:eastAsia="华文中宋" w:hAnsi="华文中宋" w:hint="eastAsia"/>
+        </w:rPr>
+        <w:t>亚忒一如刚才的样子</w:t>
+      </w:r>
+      <w:r>
+        <w:rPr>
+          <w:rFonts w:ascii="华文中宋" w:eastAsia="华文中宋" w:hAnsi="华文中宋" w:hint="eastAsia"/>
+        </w:rPr>
+        <w:t>无所事事地</w:t>
+      </w:r>
+      <w:r>
+        <w:rPr>
+          <w:rFonts w:ascii="华文中宋" w:eastAsia="华文中宋" w:hAnsi="华文中宋" w:hint="eastAsia"/>
+        </w:rPr>
+        <w:t>熟睡着。</w:t>
+      </w:r>
+    </w:p>
+    <w:p>
+      <w:pPr>
+        <w:ind w:firstLine="420"/>
+        <w:rPr>
+          <w:rFonts w:ascii="华文中宋" w:eastAsia="华文中宋" w:hAnsi="华文中宋"/>
+        </w:rPr>
+      </w:pPr>
+      <w:r>
+        <w:rPr>
+          <w:rFonts w:ascii="华文中宋" w:eastAsia="华文中宋" w:hAnsi="华文中宋" w:hint="eastAsia"/>
+        </w:rPr>
+        <w:t>费奥多尔竟也闭眼</w:t>
+      </w:r>
+      <w:r>
+        <w:rPr>
+          <w:rFonts w:ascii="华文中宋" w:eastAsia="华文中宋" w:hAnsi="华文中宋" w:hint="eastAsia"/>
+        </w:rPr>
+        <w:t>入</w:t>
+      </w:r>
+      <w:proofErr w:type="gramStart"/>
+      <w:r>
+        <w:rPr>
+          <w:rFonts w:ascii="华文中宋" w:eastAsia="华文中宋" w:hAnsi="华文中宋" w:hint="eastAsia"/>
+        </w:rPr>
+        <w:t>寐</w:t>
+      </w:r>
+      <w:proofErr w:type="gramEnd"/>
+      <w:r>
+        <w:rPr>
+          <w:rFonts w:ascii="华文中宋" w:eastAsia="华文中宋" w:hAnsi="华文中宋" w:hint="eastAsia"/>
+        </w:rPr>
+        <w:t>，并且左右脸和枕头上都挂着泪痕。</w:t>
+      </w:r>
+    </w:p>
+    <w:p>
+      <w:pPr>
+        <w:ind w:firstLine="420"/>
+        <w:rPr>
+          <w:rFonts w:ascii="华文中宋" w:eastAsia="华文中宋" w:hAnsi="华文中宋"/>
+        </w:rPr>
+      </w:pPr>
+      <w:proofErr w:type="gramStart"/>
+      <w:r>
+        <w:rPr>
+          <w:rFonts w:ascii="华文中宋" w:eastAsia="华文中宋" w:hAnsi="华文中宋" w:hint="eastAsia"/>
+        </w:rPr>
+        <w:t>菈琪旭趴在</w:t>
+      </w:r>
+      <w:proofErr w:type="gramEnd"/>
+      <w:r>
+        <w:rPr>
+          <w:rFonts w:ascii="华文中宋" w:eastAsia="华文中宋" w:hAnsi="华文中宋" w:hint="eastAsia"/>
+        </w:rPr>
+        <w:t>费奥多尔</w:t>
+      </w:r>
+      <w:r>
+        <w:rPr>
+          <w:rFonts w:ascii="华文中宋" w:eastAsia="华文中宋" w:hAnsi="华文中宋" w:hint="eastAsia"/>
+        </w:rPr>
+        <w:t>床边。她</w:t>
+      </w:r>
+      <w:r>
+        <w:rPr>
+          <w:rFonts w:ascii="华文中宋" w:eastAsia="华文中宋" w:hAnsi="华文中宋" w:hint="eastAsia"/>
+        </w:rPr>
+        <w:t>的双眼</w:t>
+      </w:r>
+      <w:r>
+        <w:rPr>
+          <w:rFonts w:ascii="华文中宋" w:eastAsia="华文中宋" w:hAnsi="华文中宋" w:hint="eastAsia"/>
+        </w:rPr>
+        <w:t>压着的床单上，</w:t>
+      </w:r>
+      <w:r>
+        <w:rPr>
+          <w:rFonts w:ascii="华文中宋" w:eastAsia="华文中宋" w:hAnsi="华文中宋" w:hint="eastAsia"/>
+        </w:rPr>
+        <w:t>又</w:t>
+      </w:r>
+      <w:proofErr w:type="gramStart"/>
+      <w:r>
+        <w:rPr>
+          <w:rFonts w:ascii="华文中宋" w:eastAsia="华文中宋" w:hAnsi="华文中宋" w:hint="eastAsia"/>
+        </w:rPr>
+        <w:t>沏着</w:t>
+      </w:r>
+      <w:proofErr w:type="gramEnd"/>
+      <w:r>
+        <w:rPr>
+          <w:rFonts w:ascii="华文中宋" w:eastAsia="华文中宋" w:hAnsi="华文中宋" w:hint="eastAsia"/>
+        </w:rPr>
+        <w:t>另</w:t>
+      </w:r>
+      <w:r>
+        <w:rPr>
+          <w:rFonts w:ascii="华文中宋" w:eastAsia="华文中宋" w:hAnsi="华文中宋" w:hint="eastAsia"/>
+        </w:rPr>
+        <w:t>一滩</w:t>
+      </w:r>
+      <w:r>
+        <w:rPr>
+          <w:rFonts w:ascii="华文中宋" w:eastAsia="华文中宋" w:hAnsi="华文中宋" w:hint="eastAsia"/>
+        </w:rPr>
+        <w:t>热热的</w:t>
+      </w:r>
+      <w:r>
+        <w:rPr>
+          <w:rFonts w:ascii="华文中宋" w:eastAsia="华文中宋" w:hAnsi="华文中宋" w:hint="eastAsia"/>
+        </w:rPr>
+        <w:t>湿</w:t>
+      </w:r>
+      <w:r>
+        <w:rPr>
+          <w:rFonts w:ascii="华文中宋" w:eastAsia="华文中宋" w:hAnsi="华文中宋" w:hint="eastAsia"/>
+        </w:rPr>
+        <w:t>迹</w:t>
       </w:r>
       <w:r>
         <w:rPr>
@@ -57105,68 +59412,76 @@
       <w:pPr>
         <w:ind w:firstLine="420"/>
         <w:rPr>
-          <w:rFonts w:ascii="华文中宋" w:eastAsia="华文中宋" w:hAnsi="华文中宋" w:hint="eastAsia"/>
-        </w:rPr>
-      </w:pPr>
-      <w:r>
-        <w:rPr>
-          <w:rFonts w:ascii="华文中宋" w:eastAsia="华文中宋" w:hAnsi="华文中宋"/>
-        </w:rPr>
-        <w:t>“</w:t>
-      </w:r>
-      <w:r>
-        <w:rPr>
-          <w:rFonts w:ascii="华文中宋" w:eastAsia="华文中宋" w:hAnsi="华文中宋" w:hint="eastAsia"/>
-          <w:color w:val="92D050"/>
-        </w:rPr>
-        <w:t>咕哇——！</w:t>
-      </w:r>
-      <w:r>
-        <w:rPr>
-          <w:rFonts w:ascii="华文中宋" w:eastAsia="华文中宋" w:hAnsi="华文中宋" w:hint="eastAsia"/>
-        </w:rPr>
-        <w:t>”</w:t>
-      </w:r>
-    </w:p>
-    <w:p>
-      <w:pPr>
-        <w:ind w:firstLine="420"/>
-        <w:rPr>
-          <w:rFonts w:ascii="华文中宋" w:eastAsia="华文中宋" w:hAnsi="华文中宋"/>
-        </w:rPr>
-      </w:pPr>
-      <w:r>
-        <w:rPr>
-          <w:rFonts w:ascii="华文中宋" w:eastAsia="华文中宋" w:hAnsi="华文中宋" w:hint="eastAsia"/>
-          <w:color w:val="92D050"/>
-        </w:rPr>
-        <w:t>她</w:t>
-      </w:r>
-      <w:r>
-        <w:rPr>
-          <w:rFonts w:ascii="华文中宋" w:eastAsia="华文中宋" w:hAnsi="华文中宋" w:hint="eastAsia"/>
-        </w:rPr>
-        <w:t>太累了，</w:t>
-      </w:r>
-      <w:bookmarkStart w:id="21" w:name="_GoBack"/>
-      <w:bookmarkEnd w:id="21"/>
-      <w:r>
-        <w:rPr>
-          <w:rFonts w:ascii="华文中宋" w:eastAsia="华文中宋" w:hAnsi="华文中宋" w:hint="eastAsia"/>
-        </w:rPr>
-        <w:t>刚才</w:t>
-      </w:r>
-      <w:r>
-        <w:rPr>
-          <w:rFonts w:ascii="华文中宋" w:eastAsia="华文中宋" w:hAnsi="华文中宋" w:hint="eastAsia"/>
-        </w:rPr>
-        <w:t>趴着</w:t>
-      </w:r>
-      <w:r>
-        <w:rPr>
-          <w:rFonts w:ascii="华文中宋" w:eastAsia="华文中宋" w:hAnsi="华文中宋" w:hint="eastAsia"/>
-        </w:rPr>
-        <w:t>直接</w:t>
+          <w:rFonts w:ascii="华文中宋" w:eastAsia="华文中宋" w:hAnsi="华文中宋"/>
+        </w:rPr>
+      </w:pPr>
+    </w:p>
+    <w:p>
+      <w:pPr>
+        <w:ind w:firstLine="420"/>
+        <w:rPr>
+          <w:rFonts w:ascii="华文中宋" w:eastAsia="华文中宋" w:hAnsi="华文中宋"/>
+        </w:rPr>
+      </w:pPr>
+      <w:r>
+        <w:rPr>
+          <w:rFonts w:ascii="华文中宋" w:eastAsia="华文中宋" w:hAnsi="华文中宋" w:hint="eastAsia"/>
+        </w:rPr>
+        <w:t>有</w:t>
+      </w:r>
+      <w:r>
+        <w:rPr>
+          <w:rFonts w:ascii="华文中宋" w:eastAsia="华文中宋" w:hAnsi="华文中宋" w:hint="eastAsia"/>
+        </w:rPr>
+        <w:t>一些</w:t>
+      </w:r>
+      <w:r>
+        <w:rPr>
+          <w:rFonts w:ascii="华文中宋" w:eastAsia="华文中宋" w:hAnsi="华文中宋" w:hint="eastAsia"/>
+        </w:rPr>
+        <w:t>人</w:t>
+      </w:r>
+      <w:r>
+        <w:rPr>
+          <w:rFonts w:ascii="华文中宋" w:eastAsia="华文中宋" w:hAnsi="华文中宋" w:hint="eastAsia"/>
+        </w:rPr>
+        <w:t>理所当然地</w:t>
+      </w:r>
+      <w:r>
+        <w:rPr>
+          <w:rFonts w:ascii="华文中宋" w:eastAsia="华文中宋" w:hAnsi="华文中宋" w:hint="eastAsia"/>
+        </w:rPr>
+        <w:t>活着</w:t>
+      </w:r>
+      <w:r>
+        <w:rPr>
+          <w:rFonts w:ascii="华文中宋" w:eastAsia="华文中宋" w:hAnsi="华文中宋" w:hint="eastAsia"/>
+        </w:rPr>
+        <w:t>；</w:t>
+      </w:r>
+      <w:r>
+        <w:rPr>
+          <w:rFonts w:ascii="华文中宋" w:eastAsia="华文中宋" w:hAnsi="华文中宋" w:hint="eastAsia"/>
+        </w:rPr>
+        <w:t>另一些人</w:t>
+      </w:r>
+      <w:r>
+        <w:rPr>
+          <w:rFonts w:ascii="华文中宋" w:eastAsia="华文中宋" w:hAnsi="华文中宋" w:hint="eastAsia"/>
+        </w:rPr>
+        <w:t>理所当然地</w:t>
+      </w:r>
+      <w:r>
+        <w:rPr>
+          <w:rFonts w:ascii="华文中宋" w:eastAsia="华文中宋" w:hAnsi="华文中宋" w:hint="eastAsia"/>
+        </w:rPr>
+        <w:t>也活着，只是</w:t>
+      </w:r>
+      <w:r>
+        <w:rPr>
+          <w:rFonts w:ascii="华文中宋" w:eastAsia="华文中宋" w:hAnsi="华文中宋" w:hint="eastAsia"/>
+        </w:rPr>
+        <w:t>在我没看见的地方</w:t>
       </w:r>
       <w:r>
         <w:rPr>
@@ -57182,84 +59497,98 @@
           <w:rFonts w:ascii="华文中宋" w:eastAsia="华文中宋" w:hAnsi="华文中宋"/>
         </w:rPr>
       </w:pPr>
-      <w:r>
-        <w:rPr>
-          <w:rFonts w:ascii="华文中宋" w:eastAsia="华文中宋" w:hAnsi="华文中宋" w:hint="eastAsia"/>
-        </w:rPr>
-        <w:t>“</w:t>
-      </w:r>
-      <w:r>
-        <w:rPr>
-          <w:rFonts w:ascii="华文中宋" w:eastAsia="华文中宋" w:hAnsi="华文中宋" w:hint="eastAsia"/>
-          <w:color w:val="FF0000"/>
-        </w:rPr>
-        <w:t>我去找个地方让</w:t>
-      </w:r>
-      <w:r>
-        <w:rPr>
-          <w:rFonts w:ascii="华文中宋" w:eastAsia="华文中宋" w:hAnsi="华文中宋" w:hint="eastAsia"/>
-          <w:color w:val="92D050"/>
-        </w:rPr>
-        <w:t>她</w:t>
-      </w:r>
-      <w:r>
-        <w:rPr>
-          <w:rFonts w:ascii="华文中宋" w:eastAsia="华文中宋" w:hAnsi="华文中宋" w:hint="eastAsia"/>
-          <w:color w:val="FF0000"/>
-        </w:rPr>
-        <w:t>睡会。大家</w:t>
-      </w:r>
-      <w:r>
-        <w:rPr>
-          <w:rFonts w:ascii="华文中宋" w:eastAsia="华文中宋" w:hAnsi="华文中宋" w:hint="eastAsia"/>
-          <w:color w:val="FF0000"/>
-        </w:rPr>
-        <w:t>多吃蔬菜水果。健康第一。</w:t>
-      </w:r>
-      <w:r>
-        <w:rPr>
-          <w:rFonts w:ascii="华文中宋" w:eastAsia="华文中宋" w:hAnsi="华文中宋" w:hint="eastAsia"/>
-        </w:rPr>
-        <w:t>”</w:t>
+    </w:p>
+    <w:p>
+      <w:pPr>
+        <w:ind w:firstLine="420"/>
+        <w:rPr>
+          <w:rFonts w:ascii="华文中宋" w:eastAsia="华文中宋" w:hAnsi="华文中宋"/>
+        </w:rPr>
+      </w:pPr>
+      <w:r>
+        <w:rPr>
+          <w:rFonts w:ascii="华文中宋" w:eastAsia="华文中宋" w:hAnsi="华文中宋" w:hint="eastAsia"/>
+        </w:rPr>
+        <w:t>这太过分了。</w:t>
+      </w:r>
+    </w:p>
+    <w:p>
+      <w:pPr>
+        <w:ind w:firstLine="420"/>
+        <w:rPr>
+          <w:rFonts w:ascii="华文中宋" w:eastAsia="华文中宋" w:hAnsi="华文中宋"/>
+        </w:rPr>
+      </w:pPr>
+      <w:r>
+        <w:rPr>
+          <w:rFonts w:ascii="华文中宋" w:eastAsia="华文中宋" w:hAnsi="华文中宋" w:hint="eastAsia"/>
+        </w:rPr>
+        <w:t>我什么都没有失去，但</w:t>
+      </w:r>
+      <w:r>
+        <w:rPr>
+          <w:rFonts w:ascii="华文中宋" w:eastAsia="华文中宋" w:hAnsi="华文中宋" w:hint="eastAsia"/>
+        </w:rPr>
+        <w:t>我实在禁不住悲伤。</w:t>
+      </w:r>
+      <w:r>
+        <w:rPr>
+          <w:rFonts w:ascii="华文中宋" w:eastAsia="华文中宋" w:hAnsi="华文中宋" w:hint="eastAsia"/>
+        </w:rPr>
+        <w:t>我的心像失去了右臂一样疼痛。</w:t>
+      </w:r>
+      <w:r>
+        <w:rPr>
+          <w:rFonts w:ascii="华文中宋" w:eastAsia="华文中宋" w:hAnsi="华文中宋" w:hint="eastAsia"/>
+        </w:rPr>
+        <w:t>我的眼里</w:t>
+      </w:r>
+      <w:r>
+        <w:rPr>
+          <w:rFonts w:ascii="华文中宋" w:eastAsia="华文中宋" w:hAnsi="华文中宋" w:hint="eastAsia"/>
+        </w:rPr>
+        <w:t>也</w:t>
       </w:r>
       <w:proofErr w:type="gramStart"/>
       <w:r>
         <w:rPr>
           <w:rFonts w:ascii="华文中宋" w:eastAsia="华文中宋" w:hAnsi="华文中宋" w:hint="eastAsia"/>
         </w:rPr>
-        <w:t>莉</w:t>
+        <w:t>溢出</w:t>
+      </w:r>
+      <w:r>
+        <w:rPr>
+          <w:rFonts w:ascii="华文中宋" w:eastAsia="华文中宋" w:hAnsi="华文中宋" w:hint="eastAsia"/>
+        </w:rPr>
+        <w:t>着</w:t>
       </w:r>
       <w:proofErr w:type="gramEnd"/>
       <w:r>
         <w:rPr>
           <w:rFonts w:ascii="华文中宋" w:eastAsia="华文中宋" w:hAnsi="华文中宋" w:hint="eastAsia"/>
         </w:rPr>
-        <w:t>莉娅说。</w:t>
-      </w:r>
-    </w:p>
-    <w:p>
-      <w:pPr>
-        <w:ind w:firstLine="420"/>
-        <w:rPr>
-          <w:rFonts w:ascii="华文中宋" w:eastAsia="华文中宋" w:hAnsi="华文中宋"/>
-        </w:rPr>
-      </w:pPr>
-      <w:r>
-        <w:rPr>
-          <w:rFonts w:ascii="华文中宋" w:eastAsia="华文中宋" w:hAnsi="华文中宋" w:hint="eastAsia"/>
-        </w:rPr>
-        <w:t>格里克迷迷糊糊地往烤肉架上放了一片番茄，惊觉出错，自己嚼了起来。</w:t>
-      </w:r>
-    </w:p>
-    <w:p>
-      <w:pPr>
-        <w:pStyle w:val="2"/>
-      </w:pPr>
-      <w:bookmarkStart w:id="22" w:name="_Toc94022314"/>
-      <w:r>
-        <w:t>Afterword:</w:t>
-      </w:r>
-      <w:bookmarkEnd w:id="22"/>
+        <w:t>两行</w:t>
+      </w:r>
+      <w:r>
+        <w:rPr>
+          <w:rFonts w:ascii="华文中宋" w:eastAsia="华文中宋" w:hAnsi="华文中宋" w:hint="eastAsia"/>
+        </w:rPr>
+        <w:t>模糊</w:t>
+      </w:r>
+      <w:r>
+        <w:rPr>
+          <w:rFonts w:ascii="华文中宋" w:eastAsia="华文中宋" w:hAnsi="华文中宋" w:hint="eastAsia"/>
+        </w:rPr>
+        <w:t>的泪。</w:t>
+      </w:r>
+    </w:p>
+    <w:p>
+      <w:pPr>
+        <w:ind w:firstLine="420"/>
+        <w:rPr>
+          <w:rFonts w:ascii="华文中宋" w:eastAsia="华文中宋" w:hAnsi="华文中宋" w:hint="eastAsia"/>
+        </w:rPr>
+      </w:pPr>
     </w:p>
     <w:sectPr>
       <w:footerReference w:type="default" r:id="rId10"/>
@@ -57302,7 +59631,6 @@
         <w:docPartUnique/>
       </w:docPartObj>
     </w:sdtPr>
-    <w:sdtEndPr/>
     <w:sdtContent>
       <w:sdt>
         <w:sdtPr>
@@ -57312,7 +59640,6 @@
             <w:docPartUnique/>
           </w:docPartObj>
         </w:sdtPr>
-        <w:sdtEndPr/>
         <w:sdtContent>
           <w:p>
             <w:pPr>
@@ -59539,7 +61866,7 @@
   <w:style w:type="paragraph" w:default="1" w:styleId="a0">
     <w:name w:val="Normal"/>
     <w:qFormat/>
-    <w:rsid w:val="00940905"/>
+    <w:rsid w:val="007C3DD3"/>
     <w:pPr>
       <w:widowControl w:val="0"/>
       <w:jc w:val="both"/>
@@ -60175,7 +62502,7 @@
 </file>
 
 <file path=customXml/itemProps1.xml><?xml version="1.0" encoding="utf-8"?>
-<ds:datastoreItem xmlns:ds="http://schemas.openxmlformats.org/officeDocument/2006/customXml" ds:itemID="{B8AC7D39-D2AE-424A-8ACE-6DC62E5050D8}">
+<ds:datastoreItem xmlns:ds="http://schemas.openxmlformats.org/officeDocument/2006/customXml" ds:itemID="{18C34F1E-C48F-4C30-AEFE-0F2F3166D343}">
   <ds:schemaRefs>
     <ds:schemaRef ds:uri="http://schemas.openxmlformats.org/officeDocument/2006/bibliography"/>
   </ds:schemaRefs>

</xml_diff>